<commit_message>
Fielding's disserttation Further progress on report
</commit_message>
<xml_diff>
--- a/Docs/PROJECT REPORT.docx
+++ b/Docs/PROJECT REPORT.docx
@@ -2822,36 +2822,42 @@
         <w:pStyle w:val="Heading1"/>
       </w:pPr>
       <w:bookmarkStart w:id="0" w:name="_Toc512198593"/>
+      <w:bookmarkStart w:id="1" w:name="_Ref512199268"/>
+      <w:bookmarkStart w:id="2" w:name="_Ref512199321"/>
+      <w:bookmarkStart w:id="3" w:name="_Ref512199331"/>
       <w:r>
         <w:lastRenderedPageBreak/>
         <w:t>Introduction</w:t>
       </w:r>
       <w:bookmarkEnd w:id="0"/>
+      <w:bookmarkEnd w:id="1"/>
+      <w:bookmarkEnd w:id="2"/>
+      <w:bookmarkEnd w:id="3"/>
     </w:p>
     <w:p>
       <w:pPr>
         <w:pStyle w:val="Heading2"/>
       </w:pPr>
-      <w:bookmarkStart w:id="1" w:name="_Ref512186068"/>
-      <w:bookmarkStart w:id="2" w:name="_Toc512198594"/>
+      <w:bookmarkStart w:id="4" w:name="_Ref512186068"/>
+      <w:bookmarkStart w:id="5" w:name="_Toc512198594"/>
       <w:r>
         <w:t>B</w:t>
       </w:r>
       <w:r>
         <w:t>ackground</w:t>
       </w:r>
-      <w:bookmarkEnd w:id="1"/>
-      <w:bookmarkEnd w:id="2"/>
+      <w:bookmarkEnd w:id="4"/>
+      <w:bookmarkEnd w:id="5"/>
     </w:p>
     <w:p>
       <w:pPr>
         <w:pStyle w:val="Heading3"/>
       </w:pPr>
-      <w:bookmarkStart w:id="3" w:name="_Toc512198595"/>
+      <w:bookmarkStart w:id="6" w:name="_Toc512198595"/>
       <w:r>
         <w:t>Monolithic Applications</w:t>
       </w:r>
-      <w:bookmarkEnd w:id="3"/>
+      <w:bookmarkEnd w:id="6"/>
     </w:p>
     <w:p>
       <w:r>
@@ -2965,10 +2971,10 @@
             <v:path o:extrusionok="f" gradientshapeok="t" o:connecttype="rect"/>
             <o:lock v:ext="edit" aspectratio="t"/>
           </v:shapetype>
-          <v:shape id="_x0000_i1112" type="#_x0000_t75" style="width:231pt;height:307.5pt" o:ole="">
+          <v:shape id="_x0000_i1025" type="#_x0000_t75" style="width:231.05pt;height:307.4pt" o:ole="">
             <v:imagedata r:id="rId11" o:title=""/>
           </v:shape>
-          <o:OLEObject Type="Embed" ProgID="Visio.Drawing.15" ShapeID="_x0000_i1112" DrawAspect="Content" ObjectID="_1585940551" r:id="rId12"/>
+          <o:OLEObject Type="Embed" ProgID="Visio.Drawing.15" ShapeID="_x0000_i1025" DrawAspect="Content" ObjectID="_1586460630" r:id="rId12"/>
         </w:object>
       </w:r>
     </w:p>
@@ -3034,11 +3040,11 @@
       <w:pPr>
         <w:pStyle w:val="Heading3"/>
       </w:pPr>
-      <w:bookmarkStart w:id="4" w:name="_Toc512198596"/>
+      <w:bookmarkStart w:id="7" w:name="_Toc512198596"/>
       <w:r>
         <w:t>Information Technology</w:t>
       </w:r>
-      <w:bookmarkEnd w:id="4"/>
+      <w:bookmarkEnd w:id="7"/>
     </w:p>
     <w:p>
       <w:r>
@@ -3074,11 +3080,11 @@
       <w:pPr>
         <w:pStyle w:val="Heading3"/>
       </w:pPr>
-      <w:bookmarkStart w:id="5" w:name="_Toc512198597"/>
+      <w:bookmarkStart w:id="8" w:name="_Toc512198597"/>
       <w:r>
         <w:t>Distributed Systems</w:t>
       </w:r>
-      <w:bookmarkEnd w:id="5"/>
+      <w:bookmarkEnd w:id="8"/>
     </w:p>
     <w:p>
       <w:r>
@@ -3107,10 +3113,10 @@
       </w:pPr>
       <w:r>
         <w:object w:dxaOrig="8131" w:dyaOrig="9286" w14:anchorId="0E686CD3">
-          <v:shape id="_x0000_i1113" type="#_x0000_t75" style="width:340.5pt;height:389.25pt" o:ole="">
+          <v:shape id="_x0000_i1026" type="#_x0000_t75" style="width:340.6pt;height:388.8pt" o:ole="">
             <v:imagedata r:id="rId13" o:title=""/>
           </v:shape>
-          <o:OLEObject Type="Embed" ProgID="Visio.Drawing.15" ShapeID="_x0000_i1113" DrawAspect="Content" ObjectID="_1585940552" r:id="rId14"/>
+          <o:OLEObject Type="Embed" ProgID="Visio.Drawing.15" ShapeID="_x0000_i1026" DrawAspect="Content" ObjectID="_1586460631" r:id="rId14"/>
         </w:object>
       </w:r>
     </w:p>
@@ -3179,14 +3185,14 @@
       <w:pPr>
         <w:pStyle w:val="Heading3"/>
       </w:pPr>
-      <w:bookmarkStart w:id="6" w:name="_Toc512198598"/>
+      <w:bookmarkStart w:id="9" w:name="_Toc512198598"/>
       <w:r>
         <w:t>Rise</w:t>
       </w:r>
       <w:r>
         <w:t xml:space="preserve"> of Computing Devices</w:t>
       </w:r>
-      <w:bookmarkEnd w:id="6"/>
+      <w:bookmarkEnd w:id="9"/>
     </w:p>
     <w:p>
       <w:r>
@@ -3330,11 +3336,11 @@
       <w:pPr>
         <w:pStyle w:val="Heading3"/>
       </w:pPr>
-      <w:bookmarkStart w:id="7" w:name="_Toc512198599"/>
+      <w:bookmarkStart w:id="10" w:name="_Toc512198599"/>
       <w:r>
         <w:t>Heterogeneity</w:t>
       </w:r>
-      <w:bookmarkEnd w:id="7"/>
+      <w:bookmarkEnd w:id="10"/>
     </w:p>
     <w:p>
       <w:r>
@@ -3357,73 +3363,65 @@
       <w:pPr>
         <w:pStyle w:val="Heading3"/>
       </w:pPr>
-      <w:bookmarkStart w:id="8" w:name="_Toc512198600"/>
+      <w:bookmarkStart w:id="11" w:name="_Toc512198600"/>
       <w:r>
         <w:t>System Agility</w:t>
-      </w:r>
-      <w:bookmarkEnd w:id="8"/>
-    </w:p>
-    <w:p>
-      <w:r>
-        <w:t>To keep going alongside the competitors, organisations have to change their marketing strategy and product presentation quickly and continuously. This requires the software systems that are agile and responsive, that can be changed quickly with or without the need of redeployment</w:t>
-      </w:r>
-      <w:r>
-        <w:t>; or support Continuous Integration and Delivery.</w:t>
-      </w:r>
-    </w:p>
-    <w:p>
-      <w:pPr>
-        <w:pStyle w:val="Heading3"/>
-      </w:pPr>
-      <w:bookmarkStart w:id="9" w:name="_Toc512198601"/>
-      <w:r>
-        <w:t>Cloud</w:t>
-      </w:r>
-      <w:bookmarkEnd w:id="9"/>
-    </w:p>
-    <w:p>
-      <w:r>
-        <w:t>Traditionally businesses hosted their own on-premises computing infrastructure. For stable software system</w:t>
-      </w:r>
-      <w:r>
-        <w:t>s</w:t>
-      </w:r>
-      <w:r>
-        <w:t xml:space="preserve"> this was </w:t>
-      </w:r>
-      <w:r>
-        <w:t>feasible both financially and technicall</w:t>
-      </w:r>
-      <w:r>
-        <w:t>y</w:t>
-      </w:r>
-      <w:r>
-        <w:t xml:space="preserve">. But as the need grew for system agility companies start looking at maintenance and upgradation of on-site computing infrastructure as a </w:t>
-      </w:r>
-      <w:bookmarkStart w:id="10" w:name="_GoBack"/>
-      <w:r>
-        <w:t xml:space="preserve">continuous financial and technical pressure. This motivated the introduction of cloud computing where </w:t>
-      </w:r>
-      <w:bookmarkEnd w:id="10"/>
-      <w:r>
-        <w:t xml:space="preserve">specialist organisation hosted and managed computing infrastructure which and be leased by the other business organisations. This shifted the responsibility of system maintenance and upgradation from consumer organisations to the cloud providers. Cloud offered kind of elastic resources that can grow or shrink on demand. </w:t>
-      </w:r>
-      <w:r>
-        <w:t>The consumer organisations have to pay only what they consume. This is why a huge number of organisations have moved to cloud over last decade and process of migration to cloud still continuous. Although cloud offered a scalable infrastructure it does not come out of the box. The software architecture has to be cloud friendly to take full advantage of scalable cloud infrastructure.</w:t>
-      </w:r>
-    </w:p>
-    <w:p>
-      <w:pPr>
-        <w:pStyle w:val="Heading3"/>
-      </w:pPr>
-      <w:bookmarkStart w:id="11" w:name="_Toc512198602"/>
-      <w:r>
-        <w:lastRenderedPageBreak/>
-        <w:t>Service Oriented Architecture (SOA)</w:t>
       </w:r>
       <w:bookmarkEnd w:id="11"/>
     </w:p>
     <w:p>
+      <w:r>
+        <w:t>To keep going alongside the competitors, organisations have to change their marketing strategy and product presentation quickly and continuously. This requires the software systems that are agile and responsive, that can be changed quickly with or without the need of redeployment</w:t>
+      </w:r>
+      <w:r>
+        <w:t>; or support Continuous Integration and Delivery.</w:t>
+      </w:r>
+    </w:p>
+    <w:p>
+      <w:pPr>
+        <w:pStyle w:val="Heading3"/>
+      </w:pPr>
+      <w:bookmarkStart w:id="12" w:name="_Toc512198601"/>
+      <w:r>
+        <w:t>Cloud</w:t>
+      </w:r>
+      <w:bookmarkEnd w:id="12"/>
+    </w:p>
+    <w:p>
+      <w:r>
+        <w:t>Traditionally businesses hosted their own on-premises computing infrastructure. For stable software system</w:t>
+      </w:r>
+      <w:r>
+        <w:t>s</w:t>
+      </w:r>
+      <w:r>
+        <w:t xml:space="preserve"> this was </w:t>
+      </w:r>
+      <w:r>
+        <w:t>feasible both financially and technicall</w:t>
+      </w:r>
+      <w:r>
+        <w:t>y</w:t>
+      </w:r>
+      <w:r>
+        <w:t xml:space="preserve">. But as the need grew for system agility companies start looking at maintenance and upgradation of on-site computing infrastructure as a continuous financial and technical pressure. This motivated the introduction of cloud computing where specialist organisation hosted and managed computing infrastructure which and be leased by the other business organisations. This shifted the responsibility of system maintenance and upgradation from consumer organisations to the cloud providers. Cloud offered kind of elastic resources that can grow or shrink on demand. </w:t>
+      </w:r>
+      <w:r>
+        <w:t>The consumer organisations have to pay only what they consume. This is why a huge number of organisations have moved to cloud over last decade and process of migration to cloud still continuous. Although cloud offered a scalable infrastructure it does not come out of the box. The software architecture has to be cloud friendly to take full advantage of scalable cloud infrastructure.</w:t>
+      </w:r>
+    </w:p>
+    <w:p>
+      <w:pPr>
+        <w:pStyle w:val="Heading3"/>
+      </w:pPr>
+      <w:bookmarkStart w:id="13" w:name="_Toc512198602"/>
+      <w:r>
+        <w:lastRenderedPageBreak/>
+        <w:t>Service Oriented Architecture (SOA)</w:t>
+      </w:r>
+      <w:bookmarkEnd w:id="13"/>
+    </w:p>
+    <w:p>
       <w:pPr>
         <w:rPr>
           <w:rFonts w:ascii="Calibri" w:hAnsi="Calibri" w:cs="Calibri"/>
@@ -3707,10 +3705,10 @@
       </w:pPr>
       <w:r>
         <w:object w:dxaOrig="5566" w:dyaOrig="3706" w14:anchorId="3002C0D2">
-          <v:shape id="_x0000_i1114" type="#_x0000_t75" style="width:326.25pt;height:217.5pt" o:ole="">
+          <v:shape id="_x0000_i1027" type="#_x0000_t75" style="width:326.2pt;height:217.25pt" o:ole="">
             <v:imagedata r:id="rId16" o:title=""/>
           </v:shape>
-          <o:OLEObject Type="Embed" ProgID="Visio.Drawing.15" ShapeID="_x0000_i1114" DrawAspect="Content" ObjectID="_1585940553" r:id="rId17"/>
+          <o:OLEObject Type="Embed" ProgID="Visio.Drawing.15" ShapeID="_x0000_i1027" DrawAspect="Content" ObjectID="_1586460632" r:id="rId17"/>
         </w:object>
       </w:r>
     </w:p>
@@ -3780,14 +3778,14 @@
       <w:pPr>
         <w:pStyle w:val="Heading3"/>
       </w:pPr>
-      <w:bookmarkStart w:id="12" w:name="_Toc512198603"/>
+      <w:bookmarkStart w:id="14" w:name="_Toc512198603"/>
       <w:r>
         <w:t>Microservices</w:t>
       </w:r>
       <w:r>
         <w:t xml:space="preserve"> Architecture (MSA)</w:t>
       </w:r>
-      <w:bookmarkEnd w:id="12"/>
+      <w:bookmarkEnd w:id="14"/>
     </w:p>
     <w:p>
       <w:pPr>
@@ -3855,6 +3853,7 @@
       <w:r>
         <w:rPr>
           <w:rFonts w:ascii="Calibri" w:hAnsi="Calibri" w:cs="Calibri"/>
+          <w:noProof/>
           <w:color w:val="000000"/>
         </w:rPr>
         <w:lastRenderedPageBreak/>
@@ -3969,14 +3968,14 @@
       <w:pPr>
         <w:pStyle w:val="Heading3"/>
       </w:pPr>
-      <w:bookmarkStart w:id="13" w:name="_Toc512198604"/>
+      <w:bookmarkStart w:id="15" w:name="_Toc512198604"/>
       <w:r>
         <w:t xml:space="preserve">Architectural </w:t>
       </w:r>
       <w:r>
         <w:t>Attributes</w:t>
       </w:r>
-      <w:bookmarkEnd w:id="13"/>
+      <w:bookmarkEnd w:id="15"/>
     </w:p>
     <w:p>
       <w:r>
@@ -4148,7 +4147,21 @@
           <w:rFonts w:ascii="Calibri" w:hAnsi="Calibri" w:cs="Calibri"/>
           <w:color w:val="000000"/>
         </w:rPr>
-        <w:t>It should be possible that system performance and failures are visible without need for exposure of internal implementation details. This enables the addition of monitoring tools, load balancers and intelligent gateways without fearing the revelation of proprietary estate.</w:t>
+        <w:t xml:space="preserve">It should be possible that system performance and failures are visible without need for exposure of internal implementation details. This enables the addition of monitoring tools, load balancers and intelligent gateways without fearing the </w:t>
+      </w:r>
+      <w:r>
+        <w:rPr>
+          <w:rFonts w:ascii="Calibri" w:hAnsi="Calibri" w:cs="Calibri"/>
+          <w:color w:val="000000"/>
+        </w:rPr>
+        <w:t>disclosure</w:t>
+      </w:r>
+      <w:r>
+        <w:rPr>
+          <w:rFonts w:ascii="Calibri" w:hAnsi="Calibri" w:cs="Calibri"/>
+          <w:color w:val="000000"/>
+        </w:rPr>
+        <w:t xml:space="preserve"> of proprietary estate.</w:t>
       </w:r>
     </w:p>
     <w:p>
@@ -4294,157 +4307,220 @@
       <w:pPr>
         <w:pStyle w:val="Heading2"/>
       </w:pPr>
-      <w:bookmarkStart w:id="14" w:name="_Toc512198605"/>
+      <w:bookmarkStart w:id="16" w:name="_Toc512198605"/>
       <w:r>
         <w:t>Motivation</w:t>
-      </w:r>
-      <w:bookmarkEnd w:id="14"/>
-    </w:p>
-    <w:p>
-      <w:r>
-        <w:t>Distributed Systems are advanced level of the architecture that started from Inter Process Communication (IPC). Different software vendors introduce</w:t>
-      </w:r>
-      <w:r>
-        <w:t>d</w:t>
-      </w:r>
-      <w:r>
-        <w:t xml:space="preserve"> from time to time different frameworks and tools. For example</w:t>
-      </w:r>
-      <w:r>
-        <w:t>,</w:t>
-      </w:r>
-      <w:r>
-        <w:t xml:space="preserve"> Microsoft Component Object Model (COM) introduced in 1993 provided IPC and served as basis for some future Microsoft technologies.</w:t>
-      </w:r>
-      <w:r>
-        <w:t xml:space="preserve"> Java Remote Method Invocation (RMI) and Microsoft .Net Remoting next examples of technologies that worked provided Remote Procedure Call (RPC) capabilities thus influencing software systems to be composed of distributed processes. Enterprise Java Beans (EJB) and Microsoft Windows Communication Foundation (WCF) were further advancements the provided some level of scalability and facilitated development Distributed Enterprise Systems. Almost all of these technologies were proprietary and hence could not inter-operate. SOAP based web services provided a unified standard that enabled interoperability between software sub system build with different language tools/frameworks and running on different platform to communicate, coordinate and integrate in logically unified systems.</w:t>
-      </w:r>
-      <w:r>
-        <w:t xml:space="preserve"> SOAP based web services provided the interoperability but their very nature still had RPC mindset. Server publish service contract using Web Services Definition Language (WSDL). Client shape themselves to conform to such service contracts. A change in service contract would mean modification and redeployment of all clients – a pain taking and expensive process</w:t>
-      </w:r>
-      <w:r>
-        <w:t xml:space="preserve"> that inhibited the system agility. </w:t>
-      </w:r>
-      <w:r>
-        <w:t xml:space="preserve">None of these technologies elegantly and fully addressed the requirements and challenges mentioned in </w:t>
-      </w:r>
-      <w:r>
-        <w:fldChar w:fldCharType="begin"/>
-      </w:r>
-      <w:r>
-        <w:instrText xml:space="preserve"> REF _Ref512186068 \r \h </w:instrText>
-      </w:r>
-      <w:r>
-        <w:fldChar w:fldCharType="separate"/>
-      </w:r>
-      <w:r>
-        <w:rPr>
-          <w:cs/>
-        </w:rPr>
-        <w:t>‎</w:t>
-      </w:r>
-      <w:r>
-        <w:t>1.1</w:t>
-      </w:r>
-      <w:r>
-        <w:fldChar w:fldCharType="end"/>
-      </w:r>
-      <w:r>
-        <w:t xml:space="preserve"> above.</w:t>
-      </w:r>
-    </w:p>
-    <w:p>
-      <w:r>
-        <w:t>In 2000 Roy Thomas Fielding, in his PhD dissertation “Architectural Styles and the Design of Network-based Software Architectures”</w:t>
-      </w:r>
-      <w:r>
-        <w:rPr>
-          <w:rStyle w:val="FootnoteReference"/>
-        </w:rPr>
-        <w:footnoteReference w:id="7"/>
-      </w:r>
-      <w:r>
-        <w:t xml:space="preserve"> presented the concept Representational State Transfer (REST). </w:t>
-      </w:r>
-      <w:r>
-        <w:t>Roy has been working on the WEB and the REST for over six years prior to the publication of his dissertation. Fielding was one of the main developers of HTTP Standard (RFC2616</w:t>
-      </w:r>
-      <w:r>
-        <w:rPr>
-          <w:rStyle w:val="FootnoteReference"/>
-        </w:rPr>
-        <w:footnoteReference w:id="8"/>
-      </w:r>
-      <w:r>
-        <w:t>) and URI Specifications (RFC3986</w:t>
-      </w:r>
-      <w:r>
-        <w:rPr>
-          <w:rStyle w:val="FootnoteReference"/>
-        </w:rPr>
-        <w:footnoteReference w:id="9"/>
-      </w:r>
-      <w:r>
-        <w:t xml:space="preserve">) and he developed REST to describe the architectural concept behind the design of the Web. </w:t>
-      </w:r>
-      <w:r>
-        <w:t xml:space="preserve">REST address all of the concerns mentioned above </w:t>
-      </w:r>
-      <w:r>
-        <w:t xml:space="preserve">and provided standardised solutions to all of them. This is why RESTful services have now been recognised as generally the most useful methods to provide data-services for web and mobile application development. </w:t>
-      </w:r>
-      <w:r>
-        <w:t xml:space="preserve">A large number of business organisation have switched their application architectures to REST and rest are moving towards REST quickly. </w:t>
-      </w:r>
-      <w:r>
-        <w:t xml:space="preserve">Therefore, there is strong technical as well as </w:t>
-      </w:r>
-      <w:r>
-        <w:t>career</w:t>
-      </w:r>
-      <w:r>
-        <w:t xml:space="preserve"> motivation behind choosing this project to study RESTful architecture in </w:t>
-      </w:r>
-      <w:r>
-        <w:t>depth and detail</w:t>
-      </w:r>
-      <w:r>
-        <w:t>.</w:t>
-      </w:r>
-    </w:p>
-    <w:p>
-      <w:r>
-        <w:t xml:space="preserve">Next chapters of this report </w:t>
-      </w:r>
-      <w:r>
-        <w:t>describe</w:t>
-      </w:r>
-      <w:r>
-        <w:t xml:space="preserve"> REST Architecture in detail and present a sample application architected in REST style to demonstrate the concepts. </w:t>
-      </w:r>
-    </w:p>
-    <w:p>
-      <w:pPr>
-        <w:pStyle w:val="Heading2"/>
-      </w:pPr>
-      <w:bookmarkStart w:id="15" w:name="_Toc512198606"/>
-      <w:r>
-        <w:lastRenderedPageBreak/>
-        <w:t>Aims and Objectives</w:t>
-      </w:r>
-      <w:bookmarkEnd w:id="15"/>
-    </w:p>
-    <w:p>
-      <w:pPr>
-        <w:pStyle w:val="Heading3"/>
-      </w:pPr>
-      <w:bookmarkStart w:id="16" w:name="_Toc512198607"/>
-      <w:r>
-        <w:t>Aim</w:t>
       </w:r>
       <w:bookmarkEnd w:id="16"/>
     </w:p>
     <w:p>
+      <w:r>
+        <w:t>Distributed Systems are advanced level of the architecture that started from Inter Process Communication (IPC). Different software vendors introduce</w:t>
+      </w:r>
+      <w:r>
+        <w:t>d</w:t>
+      </w:r>
+      <w:r>
+        <w:t>,</w:t>
+      </w:r>
+      <w:r>
+        <w:t xml:space="preserve"> from time to time</w:t>
+      </w:r>
+      <w:r>
+        <w:t>,</w:t>
+      </w:r>
+      <w:r>
+        <w:t xml:space="preserve"> different frameworks and tools. For example</w:t>
+      </w:r>
+      <w:r>
+        <w:t>,</w:t>
+      </w:r>
+      <w:r>
+        <w:t xml:space="preserve"> Microsoft Component Object Model (COM) introduced in 1993 provided IPC and served as basis for some future Microsoft technologies.</w:t>
+      </w:r>
+      <w:r>
+        <w:t xml:space="preserve"> Java Remote Method Invocation (RMI) and Microsoft .Net Remoting next examples of technologies that worked provided Remote Procedure Call (RPC) capabilities thus influencing software systems to be composed of distributed processes. Enterprise Java Beans (EJB) and Microsoft Windows Communication Foundation (WCF) were further advancements th</w:t>
+      </w:r>
+      <w:r>
+        <w:t>at</w:t>
+      </w:r>
+      <w:r>
+        <w:t xml:space="preserve"> provided some level of scalability and facilitated development </w:t>
+      </w:r>
+      <w:r>
+        <w:t xml:space="preserve">of </w:t>
+      </w:r>
+      <w:r>
+        <w:t>Distributed Enterprise Systems. Almost all of these technologies were proprietary and hence could not inter-operate. SOAP based web services provided a unified standard that enabled interoperability between software sub system</w:t>
+      </w:r>
+      <w:r>
+        <w:t>s</w:t>
+      </w:r>
+      <w:r>
+        <w:t xml:space="preserve"> buil</w:t>
+      </w:r>
+      <w:r>
+        <w:t>t</w:t>
+      </w:r>
+      <w:r>
+        <w:t xml:space="preserve"> with different language tools/frameworks and running on different platform to communicate, coordinate and integrate in logically unified systems.</w:t>
+      </w:r>
+      <w:r>
+        <w:t xml:space="preserve"> SOAP based web services provided the interoperability but their very nature still had RPC mindset. Server publish service contract using Web Services Definition Language (WSDL). Client</w:t>
+      </w:r>
+      <w:r>
+        <w:t>s</w:t>
+      </w:r>
+      <w:r>
+        <w:t xml:space="preserve"> shape themselves to conform to such service contracts. A change in service contract would mean modification and redeployment of all clients – a pain</w:t>
+      </w:r>
+      <w:r>
+        <w:t>s</w:t>
+      </w:r>
+      <w:r>
+        <w:t>taking and expensive process</w:t>
+      </w:r>
+      <w:r>
+        <w:t xml:space="preserve"> that inhibited the system agility. </w:t>
+      </w:r>
+      <w:r>
+        <w:t xml:space="preserve">None of these technologies elegantly and fully addressed the requirements and challenges mentioned in </w:t>
+      </w:r>
+      <w:r>
+        <w:fldChar w:fldCharType="begin"/>
+      </w:r>
+      <w:r>
+        <w:instrText xml:space="preserve"> REF _Ref512186068 \r \h </w:instrText>
+      </w:r>
+      <w:r>
+        <w:fldChar w:fldCharType="separate"/>
+      </w:r>
+      <w:r>
+        <w:rPr>
+          <w:cs/>
+        </w:rPr>
+        <w:t>‎</w:t>
+      </w:r>
+      <w:r>
+        <w:t>1.1</w:t>
+      </w:r>
+      <w:r>
+        <w:fldChar w:fldCharType="end"/>
+      </w:r>
+      <w:r>
+        <w:t xml:space="preserve"> above.</w:t>
+      </w:r>
+    </w:p>
+    <w:p>
+      <w:r>
+        <w:t>In 2000 Roy Thomas Fielding, in his PhD dissertation “Architectural Styles and the Design of Network-based Software Architectures”</w:t>
+      </w:r>
+      <w:r>
+        <w:rPr>
+          <w:rStyle w:val="FootnoteReference"/>
+        </w:rPr>
+        <w:footnoteReference w:id="7"/>
+      </w:r>
+      <w:r>
+        <w:t xml:space="preserve"> presented the concept Representational State Transfer (REST). </w:t>
+      </w:r>
+      <w:r>
+        <w:t>Roy has been working on the WEB and the REST for over six years prior to the publication of his dissertation. Fielding was one of the main developers of HTTP Standard (RFC2616</w:t>
+      </w:r>
+      <w:r>
+        <w:rPr>
+          <w:rStyle w:val="FootnoteReference"/>
+        </w:rPr>
+        <w:footnoteReference w:id="8"/>
+      </w:r>
+      <w:r>
+        <w:t>) and URI Specifications (RFC3986</w:t>
+      </w:r>
+      <w:r>
+        <w:rPr>
+          <w:rStyle w:val="FootnoteReference"/>
+        </w:rPr>
+        <w:footnoteReference w:id="9"/>
+      </w:r>
+      <w:r>
+        <w:t>) and he developed REST to describe the architectural concept</w:t>
+      </w:r>
+      <w:r>
+        <w:t>s</w:t>
+      </w:r>
+      <w:r>
+        <w:t xml:space="preserve"> behind the design of the Web. </w:t>
+      </w:r>
+      <w:r>
+        <w:t xml:space="preserve">REST address all of the concerns mentioned above </w:t>
+      </w:r>
+      <w:r>
+        <w:t>and provided standardised solutions to all of them. This is why RESTful services have now been recognised as generally the most useful methods to provide data-</w:t>
+      </w:r>
+      <w:r>
+        <w:t xml:space="preserve">intensive </w:t>
+      </w:r>
+      <w:r>
+        <w:t xml:space="preserve">services for web and mobile application development. </w:t>
+      </w:r>
+      <w:r>
+        <w:t>A large number of business organisation</w:t>
+      </w:r>
+      <w:r>
+        <w:t>s</w:t>
+      </w:r>
+      <w:r>
+        <w:t xml:space="preserve"> have switched their application architectures to REST and rest are moving towards REST quickly. </w:t>
+      </w:r>
+      <w:r>
+        <w:t xml:space="preserve">Therefore, there is strong technical as well as </w:t>
+      </w:r>
+      <w:r>
+        <w:t>career</w:t>
+      </w:r>
+      <w:r>
+        <w:t xml:space="preserve"> motivation behind choosing this project to study RESTful architecture in </w:t>
+      </w:r>
+      <w:r>
+        <w:t>depth and detail</w:t>
+      </w:r>
+      <w:r>
+        <w:t>.</w:t>
+      </w:r>
+    </w:p>
+    <w:p>
+      <w:r>
+        <w:t xml:space="preserve">Next chapters of this report </w:t>
+      </w:r>
+      <w:r>
+        <w:t>describe</w:t>
+      </w:r>
+      <w:r>
+        <w:t xml:space="preserve"> REST Architecture in detail and present a sample application architected in REST style to demonstrate the concepts. </w:t>
+      </w:r>
+    </w:p>
+    <w:p>
+      <w:pPr>
+        <w:pStyle w:val="Heading2"/>
+      </w:pPr>
+      <w:bookmarkStart w:id="17" w:name="_Toc512198606"/>
+      <w:r>
+        <w:lastRenderedPageBreak/>
+        <w:t>Aims and Objectives</w:t>
+      </w:r>
+      <w:bookmarkEnd w:id="17"/>
+    </w:p>
+    <w:p>
+      <w:pPr>
+        <w:pStyle w:val="Heading3"/>
+      </w:pPr>
+      <w:bookmarkStart w:id="18" w:name="_Toc512198607"/>
+      <w:r>
+        <w:t>Aim</w:t>
+      </w:r>
+      <w:bookmarkEnd w:id="18"/>
+    </w:p>
+    <w:p>
       <w:pPr>
         <w:rPr>
           <w:rFonts w:ascii="Calibri" w:hAnsi="Calibri" w:cs="Calibri"/>
@@ -4479,11 +4555,11 @@
       <w:pPr>
         <w:pStyle w:val="Heading3"/>
       </w:pPr>
-      <w:bookmarkStart w:id="17" w:name="_Toc512198608"/>
+      <w:bookmarkStart w:id="19" w:name="_Toc512198608"/>
       <w:r>
         <w:t>Objectives</w:t>
       </w:r>
-      <w:bookmarkEnd w:id="17"/>
+      <w:bookmarkEnd w:id="19"/>
     </w:p>
     <w:p>
       <w:pPr>
@@ -4600,7 +4676,7 @@
       <w:pPr>
         <w:pStyle w:val="Heading1"/>
       </w:pPr>
-      <w:bookmarkStart w:id="18" w:name="_Toc512198609"/>
+      <w:bookmarkStart w:id="20" w:name="_Toc512198609"/>
       <w:r>
         <w:t xml:space="preserve">REST – </w:t>
       </w:r>
@@ -4616,16 +4692,676 @@
       <w:r>
         <w:t xml:space="preserve"> Modern Applications</w:t>
       </w:r>
-      <w:bookmarkEnd w:id="18"/>
+      <w:bookmarkEnd w:id="20"/>
     </w:p>
     <w:p>
       <w:pPr>
+        <w:pStyle w:val="Heading2"/>
+      </w:pPr>
+      <w:r>
+        <w:t>Why REST</w:t>
+      </w:r>
+    </w:p>
+    <w:p>
+      <w:pPr>
         <w:rPr>
           <w:rFonts w:ascii="Calibri" w:hAnsi="Calibri" w:cs="Calibri"/>
           <w:color w:val="000000"/>
         </w:rPr>
       </w:pPr>
+      <w:r>
+        <w:rPr>
+          <w:rFonts w:ascii="Calibri" w:hAnsi="Calibri" w:cs="Calibri"/>
+          <w:color w:val="000000"/>
+        </w:rPr>
+        <w:t xml:space="preserve">The Chapter </w:t>
+      </w:r>
+      <w:r>
+        <w:rPr>
+          <w:rFonts w:ascii="Calibri" w:hAnsi="Calibri" w:cs="Calibri"/>
+          <w:color w:val="000000"/>
+        </w:rPr>
+        <w:fldChar w:fldCharType="begin"/>
+      </w:r>
+      <w:r>
+        <w:rPr>
+          <w:rFonts w:ascii="Calibri" w:hAnsi="Calibri" w:cs="Calibri"/>
+          <w:color w:val="000000"/>
+        </w:rPr>
+        <w:instrText xml:space="preserve"> REF _Ref512199321 \w \h </w:instrText>
+      </w:r>
+      <w:r>
+        <w:rPr>
+          <w:rFonts w:ascii="Calibri" w:hAnsi="Calibri" w:cs="Calibri"/>
+          <w:color w:val="000000"/>
+        </w:rPr>
+      </w:r>
+      <w:r>
+        <w:rPr>
+          <w:rFonts w:ascii="Calibri" w:hAnsi="Calibri" w:cs="Calibri"/>
+          <w:color w:val="000000"/>
+        </w:rPr>
+        <w:fldChar w:fldCharType="separate"/>
+      </w:r>
+      <w:r>
+        <w:rPr>
+          <w:rFonts w:ascii="Calibri" w:hAnsi="Calibri" w:cs="Calibri"/>
+          <w:color w:val="000000"/>
+          <w:cs/>
+        </w:rPr>
+        <w:t>‎</w:t>
+      </w:r>
+      <w:r>
+        <w:rPr>
+          <w:rFonts w:ascii="Calibri" w:hAnsi="Calibri" w:cs="Calibri"/>
+          <w:color w:val="000000"/>
+        </w:rPr>
+        <w:t>1</w:t>
+      </w:r>
+      <w:r>
+        <w:rPr>
+          <w:rFonts w:ascii="Calibri" w:hAnsi="Calibri" w:cs="Calibri"/>
+          <w:color w:val="000000"/>
+        </w:rPr>
+        <w:fldChar w:fldCharType="end"/>
+      </w:r>
+      <w:r>
+        <w:rPr>
+          <w:rFonts w:ascii="Calibri" w:hAnsi="Calibri" w:cs="Calibri"/>
+          <w:color w:val="000000"/>
+        </w:rPr>
+        <w:t xml:space="preserve"> already presents an abstract vision of what lead towards REST. Here we take a rather concrete account of some of key motivations to favour REST more.</w:t>
+      </w:r>
     </w:p>
+    <w:p>
+      <w:pPr>
+        <w:pStyle w:val="Heading3"/>
+      </w:pPr>
+      <w:r>
+        <w:t>Interoperability</w:t>
+      </w:r>
+    </w:p>
+    <w:p>
+      <w:r>
+        <w:t xml:space="preserve">Interoperability refers to the ability to integrate various functional components built using different language tools and frameworks and running on different platforms. For </w:t>
+      </w:r>
+      <w:r>
+        <w:t>example,</w:t>
+      </w:r>
+      <w:r>
+        <w:t xml:space="preserve"> a popular news website may have various elements </w:t>
+      </w:r>
+      <w:r>
+        <w:t xml:space="preserve">that perform various functions. It may be providing search facility using Google integration, Advertisements provided by Ad Host integration, comments manged by integrating </w:t>
+      </w:r>
+      <w:proofErr w:type="spellStart"/>
+      <w:r>
+        <w:t>Disqus</w:t>
+      </w:r>
+      <w:proofErr w:type="spellEnd"/>
+      <w:r>
+        <w:t xml:space="preserve"> and sharing using integration of Facebook and Twitter. All these service providers need not be running on the same platform or built using single framework, therefore cannot make any assumptions about each other. Such wide integration requires a mechanism that is simple, consistent and reliable. This makes REST a good fit for the integration of heterogenous system</w:t>
+      </w:r>
+      <w:r>
+        <w:t>.</w:t>
+      </w:r>
+    </w:p>
+    <w:p>
+      <w:pPr>
+        <w:pStyle w:val="Heading3"/>
+      </w:pPr>
+      <w:r>
+        <w:t>Network-based API vs. Library-based API</w:t>
+      </w:r>
+    </w:p>
+    <w:p>
+      <w:r>
+        <w:t xml:space="preserve">Rest comes up with the idea of network-based API rather than the Library-based API. Library-based API is mostly built using certain tools and framework that can run on a single or very few platforms. Network-based API on the other hand is not dependant upon a single platform or development framework. All it requires is to implement certain constraints that provide a standardised way of communication. If implemented correctly, such API offers unlimited interoperability between heterogeneous systems. </w:t>
+      </w:r>
+    </w:p>
+    <w:p>
+      <w:pPr>
+        <w:pStyle w:val="Heading3"/>
+      </w:pPr>
+      <w:r>
+        <w:t>Devices</w:t>
+      </w:r>
+    </w:p>
+    <w:p>
+      <w:r>
+        <w:t>The last decade saw a huge rise in smart devices. These devices may range from smartphone and tablets to in-car navigation to smart-tv and smart home air conditioning system. The businesses need to reach to the maximum devices. All devices need not be running web application. They have their own operating systems and native applications. In-car navigations system may request traffic data corresponding to GPS coordinates. The smart air conditioning controller may communicate with services provided by local meteorological office to maintain suitable in-house environment. Devices and services are provided by different vendors. They may be upgraded and evolve independent of each other and REST offers such independent evolvability.</w:t>
+      </w:r>
+    </w:p>
+    <w:p>
+      <w:pPr>
+        <w:pStyle w:val="Heading3"/>
+      </w:pPr>
+      <w:r>
+        <w:t>The Cloud</w:t>
+      </w:r>
+    </w:p>
+    <w:p>
+      <w:r>
+        <w:t>Rise in devices and increased interoperability poses another challenge to the software developers of systems that subscribe capabilities from other service providers and/or publish their own capabilities for other consumers. This opens up the possibility of dramatic rise in number of consumers. Over-subscription may push systems to the limits. To avoid such chaos</w:t>
+      </w:r>
+      <w:r>
+        <w:t>,</w:t>
+      </w:r>
+      <w:r>
+        <w:t xml:space="preserve"> organisations tend to favour Cloud that provides elastic infrastructure that has ability to shrink or expand on demand</w:t>
+      </w:r>
+      <w:r>
+        <w:t>, and they are only charged what they used. This provides financial benefits as well as scalability. But scalability of the could is not something out-of-the-box thing. “It is critical to build a scalable architecture in order to take advantage of a scalable infrastructure.</w:t>
+      </w:r>
+      <w:r>
+        <w:rPr>
+          <w:rStyle w:val="FootnoteReference"/>
+        </w:rPr>
+        <w:footnoteReference w:id="10"/>
+      </w:r>
+      <w:r>
+        <w:t>”</w:t>
+      </w:r>
+      <w:r>
+        <w:t xml:space="preserve"> REST offers such scalable architecture.</w:t>
+      </w:r>
+    </w:p>
+    <w:p>
+      <w:pPr>
+        <w:pStyle w:val="Heading2"/>
+      </w:pPr>
+      <w:r>
+        <w:t>Why Distributed Systems Fail</w:t>
+      </w:r>
+    </w:p>
+    <w:p>
+      <w:pPr>
+        <w:rPr>
+          <w:rFonts w:ascii="Calibri" w:hAnsi="Calibri" w:cs="Calibri"/>
+          <w:color w:val="000000"/>
+        </w:rPr>
+      </w:pPr>
+      <w:r>
+        <w:rPr>
+          <w:rFonts w:ascii="Calibri" w:hAnsi="Calibri" w:cs="Calibri"/>
+          <w:color w:val="000000"/>
+        </w:rPr>
+        <w:t xml:space="preserve">Due to the rise in versatile smart devices, applications however small and simple tend to deviate from monolithic design and begin to resemble distributed systems. The Chapter </w:t>
+      </w:r>
+      <w:r>
+        <w:rPr>
+          <w:rFonts w:ascii="Calibri" w:hAnsi="Calibri" w:cs="Calibri"/>
+          <w:color w:val="000000"/>
+        </w:rPr>
+        <w:fldChar w:fldCharType="begin"/>
+      </w:r>
+      <w:r>
+        <w:rPr>
+          <w:rFonts w:ascii="Calibri" w:hAnsi="Calibri" w:cs="Calibri"/>
+          <w:color w:val="000000"/>
+        </w:rPr>
+        <w:instrText xml:space="preserve"> REF _Ref512199321 \w \h </w:instrText>
+      </w:r>
+      <w:r>
+        <w:rPr>
+          <w:rFonts w:ascii="Calibri" w:hAnsi="Calibri" w:cs="Calibri"/>
+          <w:color w:val="000000"/>
+        </w:rPr>
+      </w:r>
+      <w:r>
+        <w:rPr>
+          <w:rFonts w:ascii="Calibri" w:hAnsi="Calibri" w:cs="Calibri"/>
+          <w:color w:val="000000"/>
+        </w:rPr>
+        <w:fldChar w:fldCharType="separate"/>
+      </w:r>
+      <w:r>
+        <w:rPr>
+          <w:rFonts w:ascii="Calibri" w:hAnsi="Calibri" w:cs="Calibri"/>
+          <w:color w:val="000000"/>
+          <w:cs/>
+        </w:rPr>
+        <w:t>‎</w:t>
+      </w:r>
+      <w:r>
+        <w:rPr>
+          <w:rFonts w:ascii="Calibri" w:hAnsi="Calibri" w:cs="Calibri"/>
+          <w:color w:val="000000"/>
+        </w:rPr>
+        <w:t>1</w:t>
+      </w:r>
+      <w:r>
+        <w:rPr>
+          <w:rFonts w:ascii="Calibri" w:hAnsi="Calibri" w:cs="Calibri"/>
+          <w:color w:val="000000"/>
+        </w:rPr>
+        <w:fldChar w:fldCharType="end"/>
+      </w:r>
+      <w:r>
+        <w:rPr>
+          <w:rFonts w:ascii="Calibri" w:hAnsi="Calibri" w:cs="Calibri"/>
+          <w:color w:val="000000"/>
+        </w:rPr>
+        <w:t xml:space="preserve"> on  </w:t>
+      </w:r>
+      <w:r>
+        <w:rPr>
+          <w:rFonts w:ascii="Calibri" w:hAnsi="Calibri" w:cs="Calibri"/>
+          <w:color w:val="000000"/>
+        </w:rPr>
+        <w:fldChar w:fldCharType="begin"/>
+      </w:r>
+      <w:r>
+        <w:rPr>
+          <w:rFonts w:ascii="Calibri" w:hAnsi="Calibri" w:cs="Calibri"/>
+          <w:color w:val="000000"/>
+        </w:rPr>
+        <w:instrText xml:space="preserve"> REF _Ref512199331 \h </w:instrText>
+      </w:r>
+      <w:r>
+        <w:rPr>
+          <w:rFonts w:ascii="Calibri" w:hAnsi="Calibri" w:cs="Calibri"/>
+          <w:color w:val="000000"/>
+        </w:rPr>
+      </w:r>
+      <w:r>
+        <w:rPr>
+          <w:rFonts w:ascii="Calibri" w:hAnsi="Calibri" w:cs="Calibri"/>
+          <w:color w:val="000000"/>
+        </w:rPr>
+        <w:fldChar w:fldCharType="separate"/>
+      </w:r>
+      <w:r>
+        <w:t>Introduction</w:t>
+      </w:r>
+      <w:r>
+        <w:rPr>
+          <w:rFonts w:ascii="Calibri" w:hAnsi="Calibri" w:cs="Calibri"/>
+          <w:color w:val="000000"/>
+        </w:rPr>
+        <w:fldChar w:fldCharType="end"/>
+      </w:r>
+      <w:r>
+        <w:rPr>
+          <w:rFonts w:ascii="Calibri" w:hAnsi="Calibri" w:cs="Calibri"/>
+          <w:color w:val="000000"/>
+        </w:rPr>
+        <w:t xml:space="preserve"> describes in details the characteristics, requirements and challenges of modern software systems. It concludes that REST is a better approach for building</w:t>
+      </w:r>
+      <w:r>
+        <w:rPr>
+          <w:rFonts w:ascii="Calibri" w:hAnsi="Calibri" w:cs="Calibri"/>
+          <w:color w:val="000000"/>
+        </w:rPr>
+        <w:t xml:space="preserve"> modern</w:t>
+      </w:r>
+      <w:r>
+        <w:rPr>
+          <w:rFonts w:ascii="Calibri" w:hAnsi="Calibri" w:cs="Calibri"/>
+          <w:color w:val="000000"/>
+        </w:rPr>
+        <w:t xml:space="preserve"> distributed systems.</w:t>
+      </w:r>
+      <w:r>
+        <w:rPr>
+          <w:rFonts w:ascii="Calibri" w:hAnsi="Calibri" w:cs="Calibri"/>
+          <w:color w:val="000000"/>
+        </w:rPr>
+        <w:t xml:space="preserve"> Here we briefly discuss</w:t>
+      </w:r>
+      <w:r>
+        <w:rPr>
+          <w:rFonts w:ascii="Calibri" w:hAnsi="Calibri" w:cs="Calibri"/>
+          <w:color w:val="000000"/>
+        </w:rPr>
+        <w:t xml:space="preserve"> the </w:t>
+      </w:r>
+      <w:r>
+        <w:rPr>
+          <w:rFonts w:ascii="Calibri" w:hAnsi="Calibri" w:cs="Calibri"/>
+          <w:color w:val="000000"/>
+        </w:rPr>
+        <w:t>key factors</w:t>
+      </w:r>
+      <w:r>
+        <w:rPr>
+          <w:rFonts w:ascii="Calibri" w:hAnsi="Calibri" w:cs="Calibri"/>
+          <w:color w:val="000000"/>
+        </w:rPr>
+        <w:t xml:space="preserve"> </w:t>
+      </w:r>
+      <w:r>
+        <w:rPr>
+          <w:rFonts w:ascii="Calibri" w:hAnsi="Calibri" w:cs="Calibri"/>
+          <w:color w:val="000000"/>
+        </w:rPr>
+        <w:t>contributing to the failure of distributed systems.</w:t>
+      </w:r>
+    </w:p>
+    <w:p>
+      <w:pPr>
+        <w:pStyle w:val="Heading3"/>
+      </w:pPr>
+      <w:r>
+        <w:t xml:space="preserve">Requirements-Driven </w:t>
+      </w:r>
+      <w:r>
+        <w:t>Architecture</w:t>
+      </w:r>
+    </w:p>
+    <w:p>
+      <w:r>
+        <w:t>Traditional RPC based architectures tend to take requirement driven approach. Business requirements are identified and software are designed to fulfil those requirements. When business requirements grow, design is grown to cover those new requirements. Such software</w:t>
+      </w:r>
+      <w:r>
+        <w:t xml:space="preserve"> design</w:t>
+      </w:r>
+      <w:r>
+        <w:t>s</w:t>
+      </w:r>
+      <w:r>
+        <w:t xml:space="preserve"> are </w:t>
+      </w:r>
+      <w:r>
+        <w:t>conceived</w:t>
+      </w:r>
+      <w:r>
+        <w:t xml:space="preserve"> and tested in a controlled environment</w:t>
+      </w:r>
+      <w:r>
+        <w:t xml:space="preserve"> and then deployed in the real environment. It is only </w:t>
+      </w:r>
+      <w:r>
+        <w:t>after the deployment to the real environment</w:t>
+      </w:r>
+      <w:r>
+        <w:t xml:space="preserve"> that the limitations of the real environment are discovered that reduce the usability of the design</w:t>
+      </w:r>
+      <w:r>
+        <w:t>, and eventually resulted in system failure</w:t>
+      </w:r>
+      <w:r>
+        <w:t>. In requirements driven approach the architecture of the application is shaped to conform the business</w:t>
+      </w:r>
+      <w:r>
+        <w:t xml:space="preserve"> domain</w:t>
+      </w:r>
+      <w:r>
+        <w:t xml:space="preserve"> and result is an architecture that is tightly </w:t>
+      </w:r>
+      <w:r>
+        <w:t>moulded</w:t>
+      </w:r>
+      <w:r>
+        <w:t xml:space="preserve"> with</w:t>
+      </w:r>
+      <w:r>
+        <w:t>in</w:t>
+      </w:r>
+      <w:r>
+        <w:t xml:space="preserve"> </w:t>
+      </w:r>
+      <w:r>
+        <w:t>the shape of business.</w:t>
+      </w:r>
+    </w:p>
+    <w:p>
+      <w:pPr>
+        <w:pStyle w:val="Heading3"/>
+      </w:pPr>
+      <w:r>
+        <w:t>Fallacies of Distributed Systems</w:t>
+      </w:r>
+    </w:p>
+    <w:p>
+      <w:r>
+        <w:t>In 1994, at Sun Microsystems, Peter Deutsch identified seven assumptions that most of the architects of the distributed system tend to make. In 1997, James Gosling added another such fallacy</w:t>
+      </w:r>
+      <w:r>
+        <w:rPr>
+          <w:rStyle w:val="FootnoteReference"/>
+        </w:rPr>
+        <w:footnoteReference w:id="11"/>
+      </w:r>
+      <w:r>
+        <w:t>. Howard Dierking, a Pluralsight author, identifies yet another fallacy</w:t>
+      </w:r>
+      <w:r>
+        <w:rPr>
+          <w:rStyle w:val="FootnoteReference"/>
+        </w:rPr>
+        <w:footnoteReference w:id="12"/>
+      </w:r>
+      <w:r>
+        <w:t>.</w:t>
+      </w:r>
+      <w:r>
+        <w:t xml:space="preserve"> Unfortunately, these assumptions prove wrong in the long run, hence causing the system to fail. In literature these assumptions are known as Fallacies of Distributed Systems and are listed below (7 from Peter Deutsch, one from James Gosling and one from Dierking):</w:t>
+      </w:r>
+    </w:p>
+    <w:p>
+      <w:pPr>
+        <w:pStyle w:val="Heading4"/>
+      </w:pPr>
+      <w:r>
+        <w:lastRenderedPageBreak/>
+        <w:t>Network Reliability</w:t>
+      </w:r>
+    </w:p>
+    <w:p>
+      <w:r>
+        <w:t>F</w:t>
+      </w:r>
+      <w:r>
+        <w:t>allacy</w:t>
+      </w:r>
+      <w:r>
+        <w:t xml:space="preserve"> is that network is reliable. Obviously, this is not true. Power failure, hardware failure, people tripping over the cable – a whole lot of reasons to compromise network reliability.</w:t>
+      </w:r>
+    </w:p>
+    <w:p>
+      <w:pPr>
+        <w:pStyle w:val="Heading4"/>
+      </w:pPr>
+      <w:r>
+        <w:t>Latency</w:t>
+      </w:r>
+    </w:p>
+    <w:p>
+      <w:r>
+        <w:t>Fallacy</w:t>
+      </w:r>
+      <w:r>
+        <w:t xml:space="preserve"> is that latency is zero. In one local area it might not be seen as a problem. But what if user is on other side of the globe? Even in case of </w:t>
+      </w:r>
+      <w:r>
+        <w:t xml:space="preserve">local users, they might be using mobile devices with delayed response. </w:t>
+      </w:r>
+    </w:p>
+    <w:p>
+      <w:pPr>
+        <w:pStyle w:val="Heading4"/>
+      </w:pPr>
+      <w:r>
+        <w:t>Bandwidth</w:t>
+      </w:r>
+    </w:p>
+    <w:p>
+      <w:r>
+        <w:t xml:space="preserve">Fallacy is that bandwidth is infinite. Although we now have much greater bandwidth then we ever had, but it is still finite. This is particularly true in the case of mobile device, where even there is large bandwidth, user may be charged for the bandwidth they use. </w:t>
+      </w:r>
+    </w:p>
+    <w:p>
+      <w:pPr>
+        <w:pStyle w:val="Heading4"/>
+      </w:pPr>
+      <w:r>
+        <w:t>Security</w:t>
+      </w:r>
+    </w:p>
+    <w:p>
+      <w:r>
+        <w:t xml:space="preserve">The fallacy is that network is secure. Not all networks secure by default. And then this is the most overlooked aspect in practice of software development. </w:t>
+      </w:r>
+    </w:p>
+    <w:p>
+      <w:pPr>
+        <w:pStyle w:val="Heading4"/>
+      </w:pPr>
+      <w:r>
+        <w:t>Network Topology</w:t>
+      </w:r>
+    </w:p>
+    <w:p>
+      <w:r>
+        <w:t xml:space="preserve">The fallacy is that the network topology never changes. In the modern Internet world, this is absolutely untrue. Servers and intermediaries keep moving. DNS, IP address and URLs keep changing. Even </w:t>
+      </w:r>
+      <w:r>
+        <w:t xml:space="preserve">the </w:t>
+      </w:r>
+      <w:r>
+        <w:t xml:space="preserve">relative paths and query strings at the server keep changing. </w:t>
+      </w:r>
+      <w:r>
+        <w:t>Topology also regularly changed when applications are scaled and more hardware is added.</w:t>
+      </w:r>
+    </w:p>
+    <w:p>
+      <w:pPr>
+        <w:pStyle w:val="Heading4"/>
+      </w:pPr>
+      <w:r>
+        <w:t>Administration</w:t>
+      </w:r>
+    </w:p>
+    <w:p>
+      <w:r>
+        <w:t>The fallacy is that there is one administrator. Obviously</w:t>
+      </w:r>
+      <w:r>
+        <w:t>,</w:t>
+      </w:r>
+      <w:r>
+        <w:t xml:space="preserve"> this is not true in the case of applications distributed over the network. </w:t>
+      </w:r>
+      <w:r>
+        <w:t>For example, when a remote or third-party service fail, local administrators have now access or control to diagnose the problem.</w:t>
+      </w:r>
+    </w:p>
+    <w:p>
+      <w:pPr>
+        <w:pStyle w:val="Heading4"/>
+      </w:pPr>
+      <w:r>
+        <w:t>Transport Cost</w:t>
+      </w:r>
+    </w:p>
+    <w:p>
+      <w:r>
+        <w:t>The fallacy is that the transport cost is zero. This is also overlooked aspect during the development of the application. It is assumed that setting up a hardware and network infrastructure has zero cost or at least is one off cost. While in fact such cost is regular. Things like maintenance needs, upgradation, load balancing, bandwidth cost need for scalability contribute to regular cost.</w:t>
+      </w:r>
+    </w:p>
+    <w:p>
+      <w:pPr>
+        <w:pStyle w:val="Heading4"/>
+      </w:pPr>
+      <w:r>
+        <w:t>Heterogeneous Network</w:t>
+      </w:r>
+    </w:p>
+    <w:p>
+      <w:r>
+        <w:t>The fallacy is that all nodes on the network is same. This is also false. We have seen already that in the modern world of computing, network and devices are not some. They are heterogeneous, particularly with the rise of variety of mobile devices.</w:t>
+      </w:r>
+    </w:p>
+    <w:p>
+      <w:pPr>
+        <w:pStyle w:val="Heading4"/>
+      </w:pPr>
+      <w:r>
+        <w:t>Complexity</w:t>
+      </w:r>
+    </w:p>
+    <w:p>
+      <w:r>
+        <w:t xml:space="preserve">This fallacy assume that consumers of our service have enough domain and context knowledge of our service such that they will use our services correctly. This is obviously not true. In today’s Internet world, publisher and consumer may not know each other or may not have proper level of technical support available. </w:t>
+      </w:r>
+    </w:p>
+    <w:p>
+      <w:pPr>
+        <w:pStyle w:val="Heading2"/>
+      </w:pPr>
+      <w:r>
+        <w:lastRenderedPageBreak/>
+        <w:t>How REST Mitigate</w:t>
+      </w:r>
+      <w:r>
+        <w:t>s</w:t>
+      </w:r>
+      <w:r>
+        <w:t xml:space="preserve"> Failures</w:t>
+      </w:r>
+    </w:p>
+    <w:p>
+      <w:r>
+        <w:t xml:space="preserve">In his dissertation, Fielding identifies the forces to be consider which are closely inline with the fallacies discussed above. He took into consideration such forces while defining the REST. </w:t>
+      </w:r>
+    </w:p>
+    <w:p>
+      <w:pPr>
+        <w:pStyle w:val="Heading3"/>
+      </w:pPr>
+      <w:r>
+        <w:t xml:space="preserve">Constraint-driven </w:t>
+      </w:r>
+      <w:r>
+        <w:t>Architecture</w:t>
+      </w:r>
+      <w:bookmarkStart w:id="21" w:name="_GoBack"/>
+      <w:bookmarkEnd w:id="21"/>
+    </w:p>
+    <w:p>
+      <w:r>
+        <w:t xml:space="preserve">Contrary to requirement driven design </w:t>
+      </w:r>
+      <w:r>
+        <w:t>REST on the other hand</w:t>
+      </w:r>
+      <w:r>
+        <w:t xml:space="preserve"> advocates constraint-driven architecture. It</w:t>
+      </w:r>
+      <w:r>
+        <w:t xml:space="preserve"> begins with identifying the </w:t>
+      </w:r>
+      <w:r>
+        <w:t>forces</w:t>
+      </w:r>
+      <w:r>
+        <w:t xml:space="preserve"> that could impact the system usability. It then defines and apply constraints on the </w:t>
+      </w:r>
+      <w:r>
+        <w:t>architecture</w:t>
+      </w:r>
+      <w:r>
+        <w:t xml:space="preserve"> design such that the impact of those </w:t>
+      </w:r>
+      <w:r>
+        <w:t>forces</w:t>
+      </w:r>
+      <w:r>
+        <w:t xml:space="preserve"> can be eliminated or at least minimised. </w:t>
+      </w:r>
+      <w:r>
+        <w:t xml:space="preserve">REST, therefore, requires the software developer to map business domain on to the architecture design. The resulted product is a design that works with rather than against those </w:t>
+      </w:r>
+      <w:r>
+        <w:t>forces</w:t>
+      </w:r>
+      <w:r>
+        <w:t xml:space="preserve">. </w:t>
+      </w:r>
+    </w:p>
+    <w:p/>
     <w:sectPr>
       <w:pgSz w:w="12240" w:h="15840"/>
       <w:pgMar w:top="1440" w:right="1440" w:bottom="1440" w:left="1440" w:header="720" w:footer="720" w:gutter="0"/>
@@ -4888,6 +5624,63 @@
       </w:r>
     </w:p>
   </w:footnote>
+  <w:footnote w:id="10">
+    <w:p>
+      <w:pPr>
+        <w:pStyle w:val="FootnoteText"/>
+      </w:pPr>
+      <w:r>
+        <w:rPr>
+          <w:rStyle w:val="FootnoteReference"/>
+        </w:rPr>
+        <w:footnoteRef/>
+      </w:r>
+      <w:r>
+        <w:t xml:space="preserve"> </w:t>
+      </w:r>
+      <w:r>
+        <w:t>https://media.amazonwebservices.com/AWS_Cloud_Best_Practices.pdf</w:t>
+      </w:r>
+    </w:p>
+  </w:footnote>
+  <w:footnote w:id="11">
+    <w:p>
+      <w:pPr>
+        <w:pStyle w:val="FootnoteText"/>
+      </w:pPr>
+      <w:r>
+        <w:rPr>
+          <w:rStyle w:val="FootnoteReference"/>
+        </w:rPr>
+        <w:footnoteRef/>
+      </w:r>
+      <w:r>
+        <w:t xml:space="preserve"> </w:t>
+      </w:r>
+      <w:r>
+        <w:t>http://java.sys-con.com/node/38665</w:t>
+      </w:r>
+    </w:p>
+  </w:footnote>
+  <w:footnote w:id="12">
+    <w:p>
+      <w:pPr>
+        <w:pStyle w:val="FootnoteText"/>
+      </w:pPr>
+      <w:r>
+        <w:rPr>
+          <w:rStyle w:val="FootnoteReference"/>
+        </w:rPr>
+        <w:footnoteRef/>
+      </w:r>
+      <w:r>
+        <w:t xml:space="preserve"> </w:t>
+      </w:r>
+      <w:r>
+        <w:t>https://app.pluralsight.com/library/courses/rest-fundamentals</w:t>
+      </w:r>
+    </w:p>
+  </w:footnote>
 </w:footnotes>
 </file>
 
@@ -5950,7 +6743,7 @@
   <w:abstractNum w:abstractNumId="10" w15:restartNumberingAfterBreak="0">
     <w:nsid w:val="1482775B"/>
     <w:multiLevelType w:val="multilevel"/>
-    <w:tmpl w:val="54F8353C"/>
+    <w:tmpl w:val="7276779E"/>
     <w:lvl w:ilvl="0">
       <w:start w:val="1"/>
       <w:numFmt w:val="decimal"/>
@@ -6611,6 +7404,95 @@
     </w:lvl>
   </w:abstractNum>
   <w:abstractNum w:abstractNumId="16" w15:restartNumberingAfterBreak="0">
+    <w:nsid w:val="22ED08A4"/>
+    <w:multiLevelType w:val="hybridMultilevel"/>
+    <w:tmpl w:val="7EF63918"/>
+    <w:lvl w:ilvl="0" w:tplc="0809000F">
+      <w:start w:val="1"/>
+      <w:numFmt w:val="decimal"/>
+      <w:lvlText w:val="%1."/>
+      <w:lvlJc w:val="left"/>
+      <w:pPr>
+        <w:ind w:left="720" w:hanging="360"/>
+      </w:pPr>
+      <w:rPr>
+        <w:rFonts w:hint="default"/>
+      </w:rPr>
+    </w:lvl>
+    <w:lvl w:ilvl="1" w:tplc="08090019" w:tentative="1">
+      <w:start w:val="1"/>
+      <w:numFmt w:val="lowerLetter"/>
+      <w:lvlText w:val="%2."/>
+      <w:lvlJc w:val="left"/>
+      <w:pPr>
+        <w:ind w:left="1440" w:hanging="360"/>
+      </w:pPr>
+    </w:lvl>
+    <w:lvl w:ilvl="2" w:tplc="0809001B" w:tentative="1">
+      <w:start w:val="1"/>
+      <w:numFmt w:val="lowerRoman"/>
+      <w:lvlText w:val="%3."/>
+      <w:lvlJc w:val="right"/>
+      <w:pPr>
+        <w:ind w:left="2160" w:hanging="180"/>
+      </w:pPr>
+    </w:lvl>
+    <w:lvl w:ilvl="3" w:tplc="0809000F" w:tentative="1">
+      <w:start w:val="1"/>
+      <w:numFmt w:val="decimal"/>
+      <w:lvlText w:val="%4."/>
+      <w:lvlJc w:val="left"/>
+      <w:pPr>
+        <w:ind w:left="2880" w:hanging="360"/>
+      </w:pPr>
+    </w:lvl>
+    <w:lvl w:ilvl="4" w:tplc="08090019" w:tentative="1">
+      <w:start w:val="1"/>
+      <w:numFmt w:val="lowerLetter"/>
+      <w:lvlText w:val="%5."/>
+      <w:lvlJc w:val="left"/>
+      <w:pPr>
+        <w:ind w:left="3600" w:hanging="360"/>
+      </w:pPr>
+    </w:lvl>
+    <w:lvl w:ilvl="5" w:tplc="0809001B" w:tentative="1">
+      <w:start w:val="1"/>
+      <w:numFmt w:val="lowerRoman"/>
+      <w:lvlText w:val="%6."/>
+      <w:lvlJc w:val="right"/>
+      <w:pPr>
+        <w:ind w:left="4320" w:hanging="180"/>
+      </w:pPr>
+    </w:lvl>
+    <w:lvl w:ilvl="6" w:tplc="0809000F" w:tentative="1">
+      <w:start w:val="1"/>
+      <w:numFmt w:val="decimal"/>
+      <w:lvlText w:val="%7."/>
+      <w:lvlJc w:val="left"/>
+      <w:pPr>
+        <w:ind w:left="5040" w:hanging="360"/>
+      </w:pPr>
+    </w:lvl>
+    <w:lvl w:ilvl="7" w:tplc="08090019" w:tentative="1">
+      <w:start w:val="1"/>
+      <w:numFmt w:val="lowerLetter"/>
+      <w:lvlText w:val="%8."/>
+      <w:lvlJc w:val="left"/>
+      <w:pPr>
+        <w:ind w:left="5760" w:hanging="360"/>
+      </w:pPr>
+    </w:lvl>
+    <w:lvl w:ilvl="8" w:tplc="0809001B" w:tentative="1">
+      <w:start w:val="1"/>
+      <w:numFmt w:val="lowerRoman"/>
+      <w:lvlText w:val="%9."/>
+      <w:lvlJc w:val="right"/>
+      <w:pPr>
+        <w:ind w:left="6480" w:hanging="180"/>
+      </w:pPr>
+    </w:lvl>
+  </w:abstractNum>
+  <w:abstractNum w:abstractNumId="17" w15:restartNumberingAfterBreak="0">
     <w:nsid w:val="2E7F6B33"/>
     <w:multiLevelType w:val="hybridMultilevel"/>
     <w:tmpl w:val="A2B690D2"/>
@@ -6723,7 +7605,7 @@
       </w:rPr>
     </w:lvl>
   </w:abstractNum>
-  <w:abstractNum w:abstractNumId="17" w15:restartNumberingAfterBreak="0">
+  <w:abstractNum w:abstractNumId="18" w15:restartNumberingAfterBreak="0">
     <w:nsid w:val="396234F5"/>
     <w:multiLevelType w:val="hybridMultilevel"/>
     <w:tmpl w:val="A6B2A2E6"/>
@@ -6836,7 +7718,7 @@
       </w:rPr>
     </w:lvl>
   </w:abstractNum>
-  <w:abstractNum w:abstractNumId="18" w15:restartNumberingAfterBreak="0">
+  <w:abstractNum w:abstractNumId="19" w15:restartNumberingAfterBreak="0">
     <w:nsid w:val="3A713B34"/>
     <w:multiLevelType w:val="hybridMultilevel"/>
     <w:tmpl w:val="23E21CEA"/>
@@ -6949,7 +7831,93 @@
       </w:rPr>
     </w:lvl>
   </w:abstractNum>
-  <w:abstractNum w:abstractNumId="19" w15:restartNumberingAfterBreak="0">
+  <w:abstractNum w:abstractNumId="20" w15:restartNumberingAfterBreak="0">
+    <w:nsid w:val="3B53315B"/>
+    <w:multiLevelType w:val="hybridMultilevel"/>
+    <w:tmpl w:val="51F48F1E"/>
+    <w:lvl w:ilvl="0" w:tplc="0809000F">
+      <w:start w:val="1"/>
+      <w:numFmt w:val="decimal"/>
+      <w:lvlText w:val="%1."/>
+      <w:lvlJc w:val="left"/>
+      <w:pPr>
+        <w:ind w:left="720" w:hanging="360"/>
+      </w:pPr>
+    </w:lvl>
+    <w:lvl w:ilvl="1" w:tplc="08090019" w:tentative="1">
+      <w:start w:val="1"/>
+      <w:numFmt w:val="lowerLetter"/>
+      <w:lvlText w:val="%2."/>
+      <w:lvlJc w:val="left"/>
+      <w:pPr>
+        <w:ind w:left="1440" w:hanging="360"/>
+      </w:pPr>
+    </w:lvl>
+    <w:lvl w:ilvl="2" w:tplc="0809001B" w:tentative="1">
+      <w:start w:val="1"/>
+      <w:numFmt w:val="lowerRoman"/>
+      <w:lvlText w:val="%3."/>
+      <w:lvlJc w:val="right"/>
+      <w:pPr>
+        <w:ind w:left="2160" w:hanging="180"/>
+      </w:pPr>
+    </w:lvl>
+    <w:lvl w:ilvl="3" w:tplc="0809000F" w:tentative="1">
+      <w:start w:val="1"/>
+      <w:numFmt w:val="decimal"/>
+      <w:lvlText w:val="%4."/>
+      <w:lvlJc w:val="left"/>
+      <w:pPr>
+        <w:ind w:left="2880" w:hanging="360"/>
+      </w:pPr>
+    </w:lvl>
+    <w:lvl w:ilvl="4" w:tplc="08090019" w:tentative="1">
+      <w:start w:val="1"/>
+      <w:numFmt w:val="lowerLetter"/>
+      <w:lvlText w:val="%5."/>
+      <w:lvlJc w:val="left"/>
+      <w:pPr>
+        <w:ind w:left="3600" w:hanging="360"/>
+      </w:pPr>
+    </w:lvl>
+    <w:lvl w:ilvl="5" w:tplc="0809001B" w:tentative="1">
+      <w:start w:val="1"/>
+      <w:numFmt w:val="lowerRoman"/>
+      <w:lvlText w:val="%6."/>
+      <w:lvlJc w:val="right"/>
+      <w:pPr>
+        <w:ind w:left="4320" w:hanging="180"/>
+      </w:pPr>
+    </w:lvl>
+    <w:lvl w:ilvl="6" w:tplc="0809000F" w:tentative="1">
+      <w:start w:val="1"/>
+      <w:numFmt w:val="decimal"/>
+      <w:lvlText w:val="%7."/>
+      <w:lvlJc w:val="left"/>
+      <w:pPr>
+        <w:ind w:left="5040" w:hanging="360"/>
+      </w:pPr>
+    </w:lvl>
+    <w:lvl w:ilvl="7" w:tplc="08090019" w:tentative="1">
+      <w:start w:val="1"/>
+      <w:numFmt w:val="lowerLetter"/>
+      <w:lvlText w:val="%8."/>
+      <w:lvlJc w:val="left"/>
+      <w:pPr>
+        <w:ind w:left="5760" w:hanging="360"/>
+      </w:pPr>
+    </w:lvl>
+    <w:lvl w:ilvl="8" w:tplc="0809001B" w:tentative="1">
+      <w:start w:val="1"/>
+      <w:numFmt w:val="lowerRoman"/>
+      <w:lvlText w:val="%9."/>
+      <w:lvlJc w:val="right"/>
+      <w:pPr>
+        <w:ind w:left="6480" w:hanging="180"/>
+      </w:pPr>
+    </w:lvl>
+  </w:abstractNum>
+  <w:abstractNum w:abstractNumId="21" w15:restartNumberingAfterBreak="0">
     <w:nsid w:val="3CD57E24"/>
     <w:multiLevelType w:val="hybridMultilevel"/>
     <w:tmpl w:val="E65C0FD0"/>
@@ -7062,7 +8030,7 @@
       </w:rPr>
     </w:lvl>
   </w:abstractNum>
-  <w:abstractNum w:abstractNumId="20" w15:restartNumberingAfterBreak="0">
+  <w:abstractNum w:abstractNumId="22" w15:restartNumberingAfterBreak="0">
     <w:nsid w:val="3EA7452F"/>
     <w:multiLevelType w:val="hybridMultilevel"/>
     <w:tmpl w:val="A21A39BA"/>
@@ -7175,7 +8143,7 @@
       </w:rPr>
     </w:lvl>
   </w:abstractNum>
-  <w:abstractNum w:abstractNumId="21" w15:restartNumberingAfterBreak="0">
+  <w:abstractNum w:abstractNumId="23" w15:restartNumberingAfterBreak="0">
     <w:nsid w:val="47251CA7"/>
     <w:multiLevelType w:val="hybridMultilevel"/>
     <w:tmpl w:val="B4189F0E"/>
@@ -7261,7 +8229,7 @@
       </w:pPr>
     </w:lvl>
   </w:abstractNum>
-  <w:abstractNum w:abstractNumId="22" w15:restartNumberingAfterBreak="0">
+  <w:abstractNum w:abstractNumId="24" w15:restartNumberingAfterBreak="0">
     <w:nsid w:val="47820A26"/>
     <w:multiLevelType w:val="hybridMultilevel"/>
     <w:tmpl w:val="ECA4E0CE"/>
@@ -7374,7 +8342,7 @@
       </w:rPr>
     </w:lvl>
   </w:abstractNum>
-  <w:abstractNum w:abstractNumId="23" w15:restartNumberingAfterBreak="0">
+  <w:abstractNum w:abstractNumId="25" w15:restartNumberingAfterBreak="0">
     <w:nsid w:val="481D3ED5"/>
     <w:multiLevelType w:val="hybridMultilevel"/>
     <w:tmpl w:val="6BFAAF02"/>
@@ -7463,7 +8431,7 @@
       </w:pPr>
     </w:lvl>
   </w:abstractNum>
-  <w:abstractNum w:abstractNumId="24" w15:restartNumberingAfterBreak="0">
+  <w:abstractNum w:abstractNumId="26" w15:restartNumberingAfterBreak="0">
     <w:nsid w:val="55B26098"/>
     <w:multiLevelType w:val="hybridMultilevel"/>
     <w:tmpl w:val="9BCEC4F0"/>
@@ -7549,7 +8517,7 @@
       </w:pPr>
     </w:lvl>
   </w:abstractNum>
-  <w:abstractNum w:abstractNumId="25" w15:restartNumberingAfterBreak="0">
+  <w:abstractNum w:abstractNumId="27" w15:restartNumberingAfterBreak="0">
     <w:nsid w:val="57150B41"/>
     <w:multiLevelType w:val="hybridMultilevel"/>
     <w:tmpl w:val="D9CE6764"/>
@@ -7662,7 +8630,7 @@
       </w:rPr>
     </w:lvl>
   </w:abstractNum>
-  <w:abstractNum w:abstractNumId="26" w15:restartNumberingAfterBreak="0">
+  <w:abstractNum w:abstractNumId="28" w15:restartNumberingAfterBreak="0">
     <w:nsid w:val="5965414F"/>
     <w:multiLevelType w:val="hybridMultilevel"/>
     <w:tmpl w:val="47D2D88C"/>
@@ -7775,7 +8743,7 @@
       </w:rPr>
     </w:lvl>
   </w:abstractNum>
-  <w:abstractNum w:abstractNumId="27" w15:restartNumberingAfterBreak="0">
+  <w:abstractNum w:abstractNumId="29" w15:restartNumberingAfterBreak="0">
     <w:nsid w:val="5C7D6C70"/>
     <w:multiLevelType w:val="hybridMultilevel"/>
     <w:tmpl w:val="92E25CCA"/>
@@ -7888,7 +8856,7 @@
       </w:rPr>
     </w:lvl>
   </w:abstractNum>
-  <w:abstractNum w:abstractNumId="28" w15:restartNumberingAfterBreak="0">
+  <w:abstractNum w:abstractNumId="30" w15:restartNumberingAfterBreak="0">
     <w:nsid w:val="61391A7F"/>
     <w:multiLevelType w:val="hybridMultilevel"/>
     <w:tmpl w:val="B8F88AF4"/>
@@ -7977,7 +8945,7 @@
       </w:pPr>
     </w:lvl>
   </w:abstractNum>
-  <w:abstractNum w:abstractNumId="29" w15:restartNumberingAfterBreak="0">
+  <w:abstractNum w:abstractNumId="31" w15:restartNumberingAfterBreak="0">
     <w:nsid w:val="629F34B8"/>
     <w:multiLevelType w:val="hybridMultilevel"/>
     <w:tmpl w:val="52F844D6"/>
@@ -8063,7 +9031,7 @@
       </w:pPr>
     </w:lvl>
   </w:abstractNum>
-  <w:abstractNum w:abstractNumId="30" w15:restartNumberingAfterBreak="0">
+  <w:abstractNum w:abstractNumId="32" w15:restartNumberingAfterBreak="0">
     <w:nsid w:val="62C97FDD"/>
     <w:multiLevelType w:val="hybridMultilevel"/>
     <w:tmpl w:val="3C8E6EB0"/>
@@ -8177,7 +9145,7 @@
       </w:rPr>
     </w:lvl>
   </w:abstractNum>
-  <w:abstractNum w:abstractNumId="31" w15:restartNumberingAfterBreak="0">
+  <w:abstractNum w:abstractNumId="33" w15:restartNumberingAfterBreak="0">
     <w:nsid w:val="68A70E82"/>
     <w:multiLevelType w:val="hybridMultilevel"/>
     <w:tmpl w:val="8004A9C8"/>
@@ -8290,7 +9258,7 @@
       </w:rPr>
     </w:lvl>
   </w:abstractNum>
-  <w:abstractNum w:abstractNumId="32" w15:restartNumberingAfterBreak="0">
+  <w:abstractNum w:abstractNumId="34" w15:restartNumberingAfterBreak="0">
     <w:nsid w:val="6FBD6B53"/>
     <w:multiLevelType w:val="hybridMultilevel"/>
     <w:tmpl w:val="394A2EF2"/>
@@ -8376,7 +9344,7 @@
       </w:pPr>
     </w:lvl>
   </w:abstractNum>
-  <w:abstractNum w:abstractNumId="33" w15:restartNumberingAfterBreak="0">
+  <w:abstractNum w:abstractNumId="35" w15:restartNumberingAfterBreak="0">
     <w:nsid w:val="70431580"/>
     <w:multiLevelType w:val="hybridMultilevel"/>
     <w:tmpl w:val="E3026E10"/>
@@ -8489,7 +9457,7 @@
       </w:rPr>
     </w:lvl>
   </w:abstractNum>
-  <w:abstractNum w:abstractNumId="34" w15:restartNumberingAfterBreak="0">
+  <w:abstractNum w:abstractNumId="36" w15:restartNumberingAfterBreak="0">
     <w:nsid w:val="728233EC"/>
     <w:multiLevelType w:val="hybridMultilevel"/>
     <w:tmpl w:val="6A1C33BE"/>
@@ -8602,7 +9570,7 @@
       </w:rPr>
     </w:lvl>
   </w:abstractNum>
-  <w:abstractNum w:abstractNumId="35" w15:restartNumberingAfterBreak="0">
+  <w:abstractNum w:abstractNumId="37" w15:restartNumberingAfterBreak="0">
     <w:nsid w:val="74FC4432"/>
     <w:multiLevelType w:val="hybridMultilevel"/>
     <w:tmpl w:val="8566148A"/>
@@ -8715,7 +9683,7 @@
       </w:rPr>
     </w:lvl>
   </w:abstractNum>
-  <w:abstractNum w:abstractNumId="36" w15:restartNumberingAfterBreak="0">
+  <w:abstractNum w:abstractNumId="38" w15:restartNumberingAfterBreak="0">
     <w:nsid w:val="78E11271"/>
     <w:multiLevelType w:val="hybridMultilevel"/>
     <w:tmpl w:val="5074D882"/>
@@ -8828,7 +9796,7 @@
       </w:rPr>
     </w:lvl>
   </w:abstractNum>
-  <w:abstractNum w:abstractNumId="37" w15:restartNumberingAfterBreak="0">
+  <w:abstractNum w:abstractNumId="39" w15:restartNumberingAfterBreak="0">
     <w:nsid w:val="7ABD7CA0"/>
     <w:multiLevelType w:val="hybridMultilevel"/>
     <w:tmpl w:val="C99880E2"/>
@@ -8914,7 +9882,7 @@
       </w:pPr>
     </w:lvl>
   </w:abstractNum>
-  <w:abstractNum w:abstractNumId="38" w15:restartNumberingAfterBreak="0">
+  <w:abstractNum w:abstractNumId="40" w15:restartNumberingAfterBreak="0">
     <w:nsid w:val="7CF87B47"/>
     <w:multiLevelType w:val="hybridMultilevel"/>
     <w:tmpl w:val="E47CEAE6"/>
@@ -9027,7 +9995,7 @@
       </w:rPr>
     </w:lvl>
   </w:abstractNum>
-  <w:abstractNum w:abstractNumId="39" w15:restartNumberingAfterBreak="0">
+  <w:abstractNum w:abstractNumId="41" w15:restartNumberingAfterBreak="0">
     <w:nsid w:val="7F1E7B6C"/>
     <w:multiLevelType w:val="hybridMultilevel"/>
     <w:tmpl w:val="7488E942"/>
@@ -9153,31 +10121,31 @@
     <w:abstractNumId w:val="14"/>
   </w:num>
   <w:num w:numId="4">
-    <w:abstractNumId w:val="37"/>
+    <w:abstractNumId w:val="39"/>
   </w:num>
   <w:num w:numId="5">
     <w:abstractNumId w:val="7"/>
   </w:num>
   <w:num w:numId="6">
-    <w:abstractNumId w:val="18"/>
+    <w:abstractNumId w:val="19"/>
   </w:num>
   <w:num w:numId="7">
-    <w:abstractNumId w:val="34"/>
+    <w:abstractNumId w:val="36"/>
   </w:num>
   <w:num w:numId="8">
     <w:abstractNumId w:val="13"/>
   </w:num>
   <w:num w:numId="9">
+    <w:abstractNumId w:val="37"/>
+  </w:num>
+  <w:num w:numId="10">
     <w:abstractNumId w:val="35"/>
   </w:num>
-  <w:num w:numId="10">
-    <w:abstractNumId w:val="33"/>
-  </w:num>
   <w:num w:numId="11">
-    <w:abstractNumId w:val="16"/>
+    <w:abstractNumId w:val="17"/>
   </w:num>
   <w:num w:numId="12">
-    <w:abstractNumId w:val="38"/>
+    <w:abstractNumId w:val="40"/>
   </w:num>
   <w:num w:numId="13">
     <w:abstractNumId w:val="0"/>
@@ -9189,34 +10157,34 @@
     <w:abstractNumId w:val="9"/>
   </w:num>
   <w:num w:numId="16">
-    <w:abstractNumId w:val="22"/>
+    <w:abstractNumId w:val="24"/>
   </w:num>
   <w:num w:numId="17">
     <w:abstractNumId w:val="15"/>
   </w:num>
   <w:num w:numId="18">
-    <w:abstractNumId w:val="30"/>
+    <w:abstractNumId w:val="32"/>
   </w:num>
   <w:num w:numId="19">
     <w:abstractNumId w:val="2"/>
   </w:num>
   <w:num w:numId="20">
-    <w:abstractNumId w:val="31"/>
+    <w:abstractNumId w:val="33"/>
   </w:num>
   <w:num w:numId="21">
     <w:abstractNumId w:val="6"/>
   </w:num>
   <w:num w:numId="22">
-    <w:abstractNumId w:val="39"/>
+    <w:abstractNumId w:val="41"/>
   </w:num>
   <w:num w:numId="23">
     <w:abstractNumId w:val="1"/>
   </w:num>
   <w:num w:numId="24">
-    <w:abstractNumId w:val="20"/>
+    <w:abstractNumId w:val="22"/>
   </w:num>
   <w:num w:numId="25">
-    <w:abstractNumId w:val="26"/>
+    <w:abstractNumId w:val="28"/>
   </w:num>
   <w:num w:numId="26">
     <w:abstractNumId w:val="4"/>
@@ -9225,46 +10193,52 @@
     <w:abstractNumId w:val="8"/>
   </w:num>
   <w:num w:numId="28">
-    <w:abstractNumId w:val="27"/>
+    <w:abstractNumId w:val="29"/>
   </w:num>
   <w:num w:numId="29">
     <w:abstractNumId w:val="11"/>
   </w:num>
   <w:num w:numId="30">
-    <w:abstractNumId w:val="24"/>
+    <w:abstractNumId w:val="26"/>
   </w:num>
   <w:num w:numId="31">
-    <w:abstractNumId w:val="29"/>
+    <w:abstractNumId w:val="31"/>
   </w:num>
   <w:num w:numId="32">
     <w:abstractNumId w:val="12"/>
   </w:num>
   <w:num w:numId="33">
-    <w:abstractNumId w:val="36"/>
+    <w:abstractNumId w:val="38"/>
   </w:num>
   <w:num w:numId="34">
+    <w:abstractNumId w:val="27"/>
+  </w:num>
+  <w:num w:numId="35">
+    <w:abstractNumId w:val="30"/>
+  </w:num>
+  <w:num w:numId="36">
     <w:abstractNumId w:val="25"/>
   </w:num>
-  <w:num w:numId="35">
-    <w:abstractNumId w:val="28"/>
-  </w:num>
-  <w:num w:numId="36">
+  <w:num w:numId="37">
     <w:abstractNumId w:val="23"/>
-  </w:num>
-  <w:num w:numId="37">
-    <w:abstractNumId w:val="21"/>
   </w:num>
   <w:num w:numId="38">
     <w:abstractNumId w:val="5"/>
   </w:num>
   <w:num w:numId="39">
-    <w:abstractNumId w:val="17"/>
+    <w:abstractNumId w:val="18"/>
   </w:num>
   <w:num w:numId="40">
-    <w:abstractNumId w:val="32"/>
+    <w:abstractNumId w:val="34"/>
   </w:num>
   <w:num w:numId="41">
-    <w:abstractNumId w:val="19"/>
+    <w:abstractNumId w:val="21"/>
+  </w:num>
+  <w:num w:numId="42">
+    <w:abstractNumId w:val="20"/>
+  </w:num>
+  <w:num w:numId="43">
+    <w:abstractNumId w:val="16"/>
   </w:num>
   <w:numIdMacAtCleanup w:val="23"/>
 </w:numbering>
@@ -9914,6 +10888,7 @@
   <w:style w:type="character" w:default="1" w:styleId="DefaultParagraphFont">
     <w:name w:val="Default Paragraph Font"/>
     <w:uiPriority w:val="1"/>
+    <w:semiHidden/>
     <w:unhideWhenUsed/>
   </w:style>
   <w:style w:type="table" w:default="1" w:styleId="TableNormal">
@@ -11452,7 +12427,7 @@
 </file>
 
 <file path=customXml/itemProps3.xml><?xml version="1.0" encoding="utf-8"?>
-<ds:datastoreItem xmlns:ds="http://schemas.openxmlformats.org/officeDocument/2006/customXml" ds:itemID="{9250B1FA-54CC-46F8-AAE1-CEBA6BB8C70B}">
+<ds:datastoreItem xmlns:ds="http://schemas.openxmlformats.org/officeDocument/2006/customXml" ds:itemID="{485A4B46-2499-4B0E-B73A-509AB11AEC0A}">
   <ds:schemaRefs>
     <ds:schemaRef ds:uri="http://schemas.openxmlformats.org/officeDocument/2006/bibliography"/>
   </ds:schemaRefs>

</xml_diff>

<commit_message>
further doc - Uniform interface
</commit_message>
<xml_diff>
--- a/Docs/PROJECT REPORT.docx
+++ b/Docs/PROJECT REPORT.docx
@@ -5158,7 +5158,7 @@
           <v:shape id="_x0000_i1025" type="#_x0000_t75" style="width:231.05pt;height:307.4pt" o:ole="">
             <v:imagedata r:id="rId11" o:title=""/>
           </v:shape>
-          <o:OLEObject Type="Embed" ProgID="Visio.Drawing.15" ShapeID="_x0000_i1025" DrawAspect="Content" ObjectID="_1586541920" r:id="rId12"/>
+          <o:OLEObject Type="Embed" ProgID="Visio.Drawing.15" ShapeID="_x0000_i1025" DrawAspect="Content" ObjectID="_1586719487" r:id="rId12"/>
         </w:object>
       </w:r>
     </w:p>
@@ -5182,6 +5182,7 @@
       </w:r>
       <w:r>
         <w:rPr>
+          <w:rFonts w:hint="cs"/>
           <w:noProof/>
           <w:cs/>
         </w:rPr>
@@ -5302,7 +5303,7 @@
           <v:shape id="_x0000_i1026" type="#_x0000_t75" style="width:340.6pt;height:388.8pt" o:ole="">
             <v:imagedata r:id="rId13" o:title=""/>
           </v:shape>
-          <o:OLEObject Type="Embed" ProgID="Visio.Drawing.15" ShapeID="_x0000_i1026" DrawAspect="Content" ObjectID="_1586541921" r:id="rId14"/>
+          <o:OLEObject Type="Embed" ProgID="Visio.Drawing.15" ShapeID="_x0000_i1026" DrawAspect="Content" ObjectID="_1586719488" r:id="rId14"/>
         </w:object>
       </w:r>
     </w:p>
@@ -5325,6 +5326,7 @@
       </w:r>
       <w:r>
         <w:rPr>
+          <w:rFonts w:hint="cs"/>
           <w:noProof/>
           <w:cs/>
         </w:rPr>
@@ -5479,6 +5481,7 @@
       </w:r>
       <w:r>
         <w:rPr>
+          <w:rFonts w:hint="cs"/>
           <w:noProof/>
           <w:cs/>
         </w:rPr>
@@ -5897,7 +5900,7 @@
           <v:shape id="_x0000_i1027" type="#_x0000_t75" style="width:326.2pt;height:217.25pt" o:ole="">
             <v:imagedata r:id="rId16" o:title=""/>
           </v:shape>
-          <o:OLEObject Type="Embed" ProgID="Visio.Drawing.15" ShapeID="_x0000_i1027" DrawAspect="Content" ObjectID="_1586541922" r:id="rId17"/>
+          <o:OLEObject Type="Embed" ProgID="Visio.Drawing.15" ShapeID="_x0000_i1027" DrawAspect="Content" ObjectID="_1586719489" r:id="rId17"/>
         </w:object>
       </w:r>
     </w:p>
@@ -5924,6 +5927,7 @@
       </w:r>
       <w:r>
         <w:rPr>
+          <w:rFonts w:hint="cs"/>
           <w:noProof/>
           <w:cs/>
         </w:rPr>
@@ -6106,6 +6110,7 @@
       </w:r>
       <w:r>
         <w:rPr>
+          <w:rFonts w:hint="cs"/>
           <w:noProof/>
           <w:cs/>
         </w:rPr>
@@ -7168,7 +7173,7 @@
           <v:shape id="_x0000_i1051" type="#_x0000_t75" style="width:395.05pt;height:131.5pt" o:ole="">
             <v:imagedata r:id="rId19" o:title=""/>
           </v:shape>
-          <o:OLEObject Type="Embed" ProgID="Visio.Drawing.15" ShapeID="_x0000_i1051" DrawAspect="Content" ObjectID="_1586541923" r:id="rId20"/>
+          <o:OLEObject Type="Embed" ProgID="Visio.Drawing.15" ShapeID="_x0000_i1051" DrawAspect="Content" ObjectID="_1586719490" r:id="rId20"/>
         </w:object>
       </w:r>
     </w:p>
@@ -7196,6 +7201,7 @@
       </w:r>
       <w:r>
         <w:rPr>
+          <w:rFonts w:hint="cs"/>
           <w:noProof/>
           <w:cs/>
         </w:rPr>
@@ -8106,7 +8112,7 @@
           <v:shape id="_x0000_i1046" type="#_x0000_t75" style="width:313.65pt;height:264.85pt" o:ole="">
             <v:imagedata r:id="rId21" o:title=""/>
           </v:shape>
-          <o:OLEObject Type="Embed" ProgID="Visio.Drawing.15" ShapeID="_x0000_i1046" DrawAspect="Content" ObjectID="_1586541924" r:id="rId22"/>
+          <o:OLEObject Type="Embed" ProgID="Visio.Drawing.15" ShapeID="_x0000_i1046" DrawAspect="Content" ObjectID="_1586719491" r:id="rId22"/>
         </w:object>
       </w:r>
     </w:p>
@@ -8129,6 +8135,7 @@
       </w:r>
       <w:r>
         <w:rPr>
+          <w:rFonts w:hint="cs"/>
           <w:noProof/>
           <w:cs/>
         </w:rPr>
@@ -8325,7 +8332,7 @@
           <v:shape id="_x0000_i1048" type="#_x0000_t75" style="width:248.55pt;height:209.75pt" o:ole="">
             <v:imagedata r:id="rId23" o:title=""/>
           </v:shape>
-          <o:OLEObject Type="Embed" ProgID="Visio.Drawing.15" ShapeID="_x0000_i1048" DrawAspect="Content" ObjectID="_1586541925" r:id="rId24"/>
+          <o:OLEObject Type="Embed" ProgID="Visio.Drawing.15" ShapeID="_x0000_i1048" DrawAspect="Content" ObjectID="_1586719492" r:id="rId24"/>
         </w:object>
       </w:r>
     </w:p>
@@ -8349,6 +8356,7 @@
       </w:r>
       <w:r>
         <w:rPr>
+          <w:rFonts w:hint="cs"/>
           <w:noProof/>
           <w:cs/>
         </w:rPr>
@@ -8549,7 +8557,7 @@
           <v:shape id="_x0000_i1065" type="#_x0000_t75" style="width:390.05pt;height:272.95pt" o:ole="">
             <v:imagedata r:id="rId25" o:title=""/>
           </v:shape>
-          <o:OLEObject Type="Embed" ProgID="Visio.Drawing.15" ShapeID="_x0000_i1065" DrawAspect="Content" ObjectID="_1586541926" r:id="rId26"/>
+          <o:OLEObject Type="Embed" ProgID="Visio.Drawing.15" ShapeID="_x0000_i1065" DrawAspect="Content" ObjectID="_1586719493" r:id="rId26"/>
         </w:object>
       </w:r>
     </w:p>
@@ -8572,6 +8580,7 @@
       </w:r>
       <w:r>
         <w:rPr>
+          <w:rFonts w:hint="cs"/>
           <w:noProof/>
           <w:cs/>
         </w:rPr>
@@ -8772,7 +8781,7 @@
           <v:shape id="_x0000_i1074" type="#_x0000_t75" style="width:467.7pt;height:231.05pt" o:ole="">
             <v:imagedata r:id="rId27" o:title=""/>
           </v:shape>
-          <o:OLEObject Type="Embed" ProgID="Visio.Drawing.15" ShapeID="_x0000_i1074" DrawAspect="Content" ObjectID="_1586541927" r:id="rId28"/>
+          <o:OLEObject Type="Embed" ProgID="Visio.Drawing.15" ShapeID="_x0000_i1074" DrawAspect="Content" ObjectID="_1586719494" r:id="rId28"/>
         </w:object>
       </w:r>
     </w:p>
@@ -8795,6 +8804,7 @@
       </w:r>
       <w:r>
         <w:rPr>
+          <w:rFonts w:hint="cs"/>
           <w:noProof/>
           <w:cs/>
         </w:rPr>
@@ -8841,7 +8851,25 @@
     </w:p>
     <w:p>
       <w:r>
-        <w:t xml:space="preserve">The goal of the Uniform Interface was to provide a standard, generalised and platform independent mechanism for nodes of the distributed system to communicate with each other. </w:t>
+        <w:t>The goal of the Uniform Interface was to provide a</w:t>
+      </w:r>
+      <w:r>
+        <w:t xml:space="preserve"> single</w:t>
+      </w:r>
+      <w:r>
+        <w:t xml:space="preserve">, generalised and platform independent </w:t>
+      </w:r>
+      <w:r>
+        <w:t>technical interface</w:t>
+      </w:r>
+      <w:r>
+        <w:t xml:space="preserve"> for</w:t>
+      </w:r>
+      <w:r>
+        <w:t xml:space="preserve"> the</w:t>
+      </w:r>
+      <w:r>
+        <w:t xml:space="preserve"> nodes of the distributed system to communicate with each other. </w:t>
       </w:r>
     </w:p>
     <w:p>
@@ -9142,7 +9170,13 @@
         <w:t xml:space="preserve">This constraint has been described as optional in Fielding’s dissertation. What </w:t>
       </w:r>
       <w:r>
-        <w:t xml:space="preserve">this constraint says is that the along with resource representation and metadata, the server can also send code to the client so that the client can use that code to process the data in response. By optional it may also imply that if this constraint is implemented, the code should not be an essential for the client to make progress. In today’s web applications the server sends extensive code in the form of JavaScript, particularly since the rise of JavaScript libraries like jQuery, Angular and React etc. However, it is not very common in the APIs. With the introduction of frameworks like NodeJS which enable JavaScript execution on native platform, it can be reasonably speculated that future API may start to make use of this constraint. </w:t>
+        <w:t xml:space="preserve">this constraint says is that the along with resource representation and metadata, the server can also send code to the client so that the client </w:t>
+      </w:r>
+      <w:r>
+        <w:t>to extend its functionality</w:t>
+      </w:r>
+      <w:r>
+        <w:t xml:space="preserve">. By optional it may also imply that if this constraint is implemented, the code should not be an essential for the client to make progress. In today’s web applications the server sends extensive code in the form of JavaScript, particularly since the rise of JavaScript libraries like jQuery, Angular and React etc. However, it is not very common in the APIs. With the introduction of frameworks like NodeJS which enable JavaScript execution on native platform, it can be reasonably speculated that future API may start to make use of this constraint. </w:t>
       </w:r>
     </w:p>
     <w:p>
@@ -9251,6 +9285,7 @@
       </w:r>
       <w:r>
         <w:rPr>
+          <w:rFonts w:hint="cs"/>
           <w:noProof/>
           <w:cs/>
         </w:rPr>
@@ -9320,13 +9355,19 @@
         <w:t xml:space="preserve">A single HTTP verb, e.g. POST is used to get, add, edit or delete information. </w:t>
       </w:r>
       <w:r>
-        <w:t>Different procedures are called through a single URL and big simple, plain XML propagates as request</w:t>
+        <w:t>Different procedures are called through a single URL and plain XML propagates as request</w:t>
       </w:r>
       <w:r>
         <w:t>s</w:t>
       </w:r>
       <w:r>
-        <w:t xml:space="preserve"> as response</w:t>
+        <w:t xml:space="preserve"> a</w:t>
+      </w:r>
+      <w:r>
+        <w:t>nd</w:t>
+      </w:r>
+      <w:r>
+        <w:t xml:space="preserve"> response</w:t>
       </w:r>
       <w:r>
         <w:t>s</w:t>
@@ -9413,8 +9454,6 @@
       <w:r>
         <w:t>’</w:t>
       </w:r>
-      <w:bookmarkStart w:id="50" w:name="_GoBack"/>
-      <w:bookmarkEnd w:id="50"/>
     </w:p>
     <w:p>
       <w:r>
@@ -9430,23 +9469,1271 @@
       <w:pPr>
         <w:pStyle w:val="Heading1"/>
       </w:pPr>
-      <w:bookmarkStart w:id="51" w:name="_Toc512799644"/>
+      <w:bookmarkStart w:id="50" w:name="_Toc512799644"/>
       <w:r>
         <w:lastRenderedPageBreak/>
         <w:t>Uniform Interface</w:t>
       </w:r>
+      <w:bookmarkEnd w:id="50"/>
+    </w:p>
+    <w:p>
+      <w:r>
+        <w:t>Uniform interface</w:t>
+      </w:r>
+      <w:r>
+        <w:t xml:space="preserve"> constraint</w:t>
+      </w:r>
+      <w:r>
+        <w:t xml:space="preserve"> requires that communicating components share one single technical interface. U</w:t>
+      </w:r>
+      <w:r>
+        <w:t>niform Interface is the most important key constraint that differentiates REST from other architectural style</w:t>
+      </w:r>
+      <w:r>
+        <w:t>s</w:t>
+      </w:r>
+      <w:r>
+        <w:t>.</w:t>
+      </w:r>
+      <w:r>
+        <w:t xml:space="preserve"> The major part of REST implementation goes to this constraint.</w:t>
+      </w:r>
+      <w:r>
+        <w:t xml:space="preserve"> The goal of this constraint is to decouple components that communicate with each other to form a system. The level of decoupling </w:t>
+      </w:r>
+      <w:r>
+        <w:t>has to be sufficient</w:t>
+      </w:r>
+      <w:r>
+        <w:t xml:space="preserve"> for components to evolved independently and fully interoperate </w:t>
+      </w:r>
+      <w:r>
+        <w:t>with each-other. This in turn enables system</w:t>
+      </w:r>
+      <w:r>
+        <w:t>s</w:t>
+      </w:r>
+      <w:r>
+        <w:t xml:space="preserve"> to scale quickly. In contrary to library-based API where components maintain communication consistency by adhering to the contract specifically provided by certain library, the purpose of Uniform Interface was to apply more general software design principles to the communication between distributed components. </w:t>
+      </w:r>
+    </w:p>
+    <w:p>
+      <w:r>
+        <w:t xml:space="preserve">The use of interface to remove dependency between classes in object-oriented programming is not a new concept. Uniform Interface is same concept on a larger scale, not to remove dependency between classes, but between </w:t>
+      </w:r>
+      <w:r>
+        <w:t>communicating components</w:t>
+      </w:r>
+      <w:r>
+        <w:t xml:space="preserve"> </w:t>
+      </w:r>
+      <w:r>
+        <w:t>such as</w:t>
+      </w:r>
+      <w:r>
+        <w:t xml:space="preserve"> client</w:t>
+      </w:r>
+      <w:r>
+        <w:t>s</w:t>
+      </w:r>
+      <w:r>
+        <w:t xml:space="preserve"> and server</w:t>
+      </w:r>
+      <w:r>
+        <w:t>s</w:t>
+      </w:r>
+      <w:r>
+        <w:t xml:space="preserve">. </w:t>
+      </w:r>
+      <w:r>
+        <w:t xml:space="preserve">As said earlier, REST architectural style has the concept of network-based API rather than library-based API. The interface in case of a library has limited scope, is specific to that particular library and known thorough it’s documentation. The Uniform Interface constraint was developed to emphasise the use of some globally known standard that can be implemented on any platform using any language tools, so that </w:t>
+      </w:r>
+      <w:r>
+        <w:t>nodes in the Internet sized systems, developed, managed, deployed and evolved independently, can communicate with each other using such globally standardised interface. Although REST is not tied to a specific protocol, HTTP was one protocol that was designed according to the REST principles. This is why almost all RESTful services use HTTP</w:t>
+      </w:r>
+      <w:r>
+        <w:t xml:space="preserve"> as global standard</w:t>
+      </w:r>
+      <w:r>
+        <w:t xml:space="preserve">, and academically REST principles are elaborated using the HTTP as an example. </w:t>
+      </w:r>
+    </w:p>
+    <w:p>
+      <w:r>
+        <w:t>The Uniform Interface constraint is composed of four sub-constraints</w:t>
+      </w:r>
+      <w:r>
+        <w:t>.</w:t>
+      </w:r>
+    </w:p>
+    <w:p>
+      <w:pPr>
+        <w:pStyle w:val="Heading2"/>
+      </w:pPr>
+      <w:r>
+        <w:t>Identification of Resources</w:t>
+      </w:r>
+    </w:p>
+    <w:p>
+      <w:r>
+        <w:t>This sub-constraint requires that individual resources are identified in the request. Two things here: Resources and Resource Identifiers.</w:t>
+      </w:r>
+    </w:p>
+    <w:p>
+      <w:pPr>
+        <w:pStyle w:val="Heading3"/>
+      </w:pPr>
+      <w:r>
+        <w:t>Resources</w:t>
+      </w:r>
+    </w:p>
+    <w:p>
+      <w:r>
+        <w:t>Resources are concepts and not the entities as rows in the database</w:t>
+      </w:r>
+      <w:r>
+        <w:t xml:space="preserve"> table</w:t>
+      </w:r>
+      <w:r>
+        <w:t>. However</w:t>
+      </w:r>
+      <w:r>
+        <w:t>,</w:t>
+      </w:r>
+      <w:r>
+        <w:t xml:space="preserve"> they are </w:t>
+      </w:r>
+      <w:r>
+        <w:t xml:space="preserve">related to entities. Resources map concept to one or more entities over time. There can be many-to-many relationship between resources and entities. While entities are internal implementation details, resources are concepts known to the outer world. This isolation of concept and implementation provides the abstraction required for decoupling. The resources are conceptually separated from the representation that is sent to the client. A representation of resource can be XML, JSON, HTML or any custom format if API supports it. A resource does not map to an entity. It may map to more than one entities in more than one database or even representation returned by other services. </w:t>
+      </w:r>
+    </w:p>
+    <w:p>
+      <w:r>
+        <w:t>The</w:t>
+      </w:r>
+      <w:r>
+        <w:t xml:space="preserve"> </w:t>
+      </w:r>
+      <w:r>
+        <w:t>example</w:t>
+      </w:r>
+      <w:r>
+        <w:t xml:space="preserve"> in</w:t>
+      </w:r>
+      <w:r>
+        <w:t xml:space="preserve"> </w:t>
+      </w:r>
+      <w:r>
+        <w:fldChar w:fldCharType="begin"/>
+      </w:r>
+      <w:r>
+        <w:instrText xml:space="preserve"> REF _Ref512969413 \h </w:instrText>
+      </w:r>
+      <w:r>
+        <w:fldChar w:fldCharType="separate"/>
+      </w:r>
+      <w:r>
+        <w:t xml:space="preserve">Figure </w:t>
+      </w:r>
+      <w:r>
+        <w:rPr>
+          <w:noProof/>
+          <w:cs/>
+        </w:rPr>
+        <w:t>‎</w:t>
+      </w:r>
+      <w:r>
+        <w:rPr>
+          <w:noProof/>
+        </w:rPr>
+        <w:t>3</w:t>
+      </w:r>
+      <w:r>
+        <w:noBreakHyphen/>
+      </w:r>
+      <w:r>
+        <w:rPr>
+          <w:noProof/>
+        </w:rPr>
+        <w:t>1</w:t>
+      </w:r>
+      <w:r>
+        <w:fldChar w:fldCharType="end"/>
+      </w:r>
+      <w:r>
+        <w:t>,</w:t>
+      </w:r>
+      <w:r>
+        <w:t xml:space="preserve"> </w:t>
+      </w:r>
+      <w:r>
+        <w:t>taken from our implementation</w:t>
+      </w:r>
+      <w:r>
+        <w:t>,</w:t>
+      </w:r>
+      <w:r>
+        <w:t xml:space="preserve"> demonstrates this mapping of resources on internal entities.</w:t>
+      </w:r>
+      <w:r>
+        <w:t xml:space="preserve"> As we can see in this example that the resources Account, Profile and Credential all are mapped to an internal entity User. Conversely, the resource Task maps to internal entities User, Group and Task. </w:t>
+      </w:r>
+    </w:p>
+    <w:p>
+      <w:pPr>
+        <w:keepNext/>
+        <w:jc w:val="center"/>
+      </w:pPr>
+      <w:r>
+        <w:object w:dxaOrig="9766" w:dyaOrig="5296" w14:anchorId="2751EA57">
+          <v:shape id="_x0000_i1100" type="#_x0000_t75" style="width:442pt;height:239.8pt" o:ole="">
+            <v:imagedata r:id="rId30" o:title=""/>
+          </v:shape>
+          <o:OLEObject Type="Embed" ProgID="Visio.Drawing.15" ShapeID="_x0000_i1100" DrawAspect="Content" ObjectID="_1586719495" r:id="rId31"/>
+        </w:object>
+      </w:r>
+    </w:p>
+    <w:p>
+      <w:pPr>
+        <w:pStyle w:val="Caption"/>
+        <w:jc w:val="center"/>
+      </w:pPr>
+      <w:bookmarkStart w:id="51" w:name="_Ref512969356"/>
+      <w:bookmarkStart w:id="52" w:name="_Ref512969413"/>
+      <w:r>
+        <w:t xml:space="preserve">Figure </w:t>
+      </w:r>
+      <w:r>
+        <w:fldChar w:fldCharType="begin"/>
+      </w:r>
+      <w:r>
+        <w:instrText xml:space="preserve"> STYLEREF 1 \s </w:instrText>
+      </w:r>
+      <w:r>
+        <w:fldChar w:fldCharType="separate"/>
+      </w:r>
+      <w:r>
+        <w:rPr>
+          <w:rFonts w:hint="cs"/>
+          <w:noProof/>
+          <w:cs/>
+        </w:rPr>
+        <w:t>‎</w:t>
+      </w:r>
+      <w:r>
+        <w:rPr>
+          <w:noProof/>
+        </w:rPr>
+        <w:t>3</w:t>
+      </w:r>
+      <w:r>
+        <w:fldChar w:fldCharType="end"/>
+      </w:r>
+      <w:r>
+        <w:noBreakHyphen/>
+      </w:r>
+      <w:r>
+        <w:fldChar w:fldCharType="begin"/>
+      </w:r>
+      <w:r>
+        <w:instrText xml:space="preserve"> SEQ Figure \* ARABIC \s 1 </w:instrText>
+      </w:r>
+      <w:r>
+        <w:fldChar w:fldCharType="separate"/>
+      </w:r>
+      <w:r>
+        <w:rPr>
+          <w:noProof/>
+        </w:rPr>
+        <w:t>1</w:t>
+      </w:r>
+      <w:r>
+        <w:fldChar w:fldCharType="end"/>
+      </w:r>
+      <w:bookmarkEnd w:id="52"/>
+      <w:r>
+        <w:t xml:space="preserve"> Resources-to-entities relation/mapping</w:t>
+      </w:r>
       <w:bookmarkEnd w:id="51"/>
     </w:p>
+    <w:p>
+      <w:pPr>
+        <w:pStyle w:val="Heading3"/>
+      </w:pPr>
+      <w:r>
+        <w:t>Resource Identifier</w:t>
+      </w:r>
+    </w:p>
+    <w:p>
+      <w:r>
+        <w:t>Resource identifier is a piece of information that uniquely identify a resource. A resource identifier can be anything, however it must be an agreed upon standard. In the Internet world, RFC3986</w:t>
+      </w:r>
+      <w:r>
+        <w:rPr>
+          <w:rStyle w:val="FootnoteReference"/>
+        </w:rPr>
+        <w:footnoteReference w:id="19"/>
+      </w:r>
+      <w:r>
+        <w:t xml:space="preserve"> (URI: Uniform Resource Identifier) standard is the globally agreed standard, hence used by almost all of RESTful services.</w:t>
+      </w:r>
+      <w:r>
+        <w:t xml:space="preserve"> In REST the URI space is owned by the server.</w:t>
+      </w:r>
+      <w:r>
+        <w:t xml:space="preserve"> Since the resource is an abstract </w:t>
+      </w:r>
+      <w:r>
+        <w:t xml:space="preserve">concept, the resource identifier should not be frequently changed. However, mapping between resource and internal entities can change. This ensures that when server evolves, any clients who has subscribed to the URI space do not break. </w:t>
+      </w:r>
+      <w:r>
+        <w:t xml:space="preserve">As an example of URIs, following are URIs for the example presented in </w:t>
+      </w:r>
+      <w:r>
+        <w:fldChar w:fldCharType="begin"/>
+      </w:r>
+      <w:r>
+        <w:instrText xml:space="preserve"> REF _Ref512969413 \h </w:instrText>
+      </w:r>
+      <w:r>
+        <w:fldChar w:fldCharType="separate"/>
+      </w:r>
+      <w:r>
+        <w:t xml:space="preserve">Figure </w:t>
+      </w:r>
+      <w:r>
+        <w:rPr>
+          <w:noProof/>
+          <w:cs/>
+        </w:rPr>
+        <w:t>‎</w:t>
+      </w:r>
+      <w:r>
+        <w:rPr>
+          <w:noProof/>
+        </w:rPr>
+        <w:t>3</w:t>
+      </w:r>
+      <w:r>
+        <w:noBreakHyphen/>
+      </w:r>
+      <w:r>
+        <w:rPr>
+          <w:noProof/>
+        </w:rPr>
+        <w:t>1</w:t>
+      </w:r>
+      <w:r>
+        <w:fldChar w:fldCharType="end"/>
+      </w:r>
+      <w:r>
+        <w:t>:</w:t>
+      </w:r>
+    </w:p>
+    <w:p>
+      <w:pPr>
+        <w:pStyle w:val="NoSpacing"/>
+        <w:rPr>
+          <w:rFonts w:ascii="Consolas" w:hAnsi="Consolas"/>
+          <w:sz w:val="20"/>
+          <w:szCs w:val="20"/>
+        </w:rPr>
+      </w:pPr>
+      <w:r>
+        <w:rPr>
+          <w:rFonts w:ascii="Consolas" w:hAnsi="Consolas"/>
+          <w:sz w:val="20"/>
+          <w:szCs w:val="20"/>
+        </w:rPr>
+        <w:t>/</w:t>
+      </w:r>
+      <w:proofErr w:type="spellStart"/>
+      <w:r>
+        <w:rPr>
+          <w:rFonts w:ascii="Consolas" w:hAnsi="Consolas"/>
+          <w:sz w:val="20"/>
+          <w:szCs w:val="20"/>
+        </w:rPr>
+        <w:t>api</w:t>
+      </w:r>
+      <w:proofErr w:type="spellEnd"/>
+      <w:r>
+        <w:rPr>
+          <w:rFonts w:ascii="Consolas" w:hAnsi="Consolas"/>
+          <w:sz w:val="20"/>
+          <w:szCs w:val="20"/>
+        </w:rPr>
+        <w:t>/accounts/{user-name}</w:t>
+      </w:r>
+    </w:p>
+    <w:p>
+      <w:pPr>
+        <w:pStyle w:val="NoSpacing"/>
+        <w:rPr>
+          <w:rFonts w:ascii="Consolas" w:hAnsi="Consolas"/>
+          <w:sz w:val="20"/>
+          <w:szCs w:val="20"/>
+        </w:rPr>
+      </w:pPr>
+      <w:r>
+        <w:rPr>
+          <w:rFonts w:ascii="Consolas" w:hAnsi="Consolas"/>
+          <w:sz w:val="20"/>
+          <w:szCs w:val="20"/>
+        </w:rPr>
+        <w:t>/</w:t>
+      </w:r>
+      <w:proofErr w:type="spellStart"/>
+      <w:r>
+        <w:rPr>
+          <w:rFonts w:ascii="Consolas" w:hAnsi="Consolas"/>
+          <w:sz w:val="20"/>
+          <w:szCs w:val="20"/>
+        </w:rPr>
+        <w:t>api</w:t>
+      </w:r>
+      <w:proofErr w:type="spellEnd"/>
+      <w:r>
+        <w:rPr>
+          <w:rFonts w:ascii="Consolas" w:hAnsi="Consolas"/>
+          <w:sz w:val="20"/>
+          <w:szCs w:val="20"/>
+        </w:rPr>
+        <w:t>/accounts/{user-name}/profile</w:t>
+      </w:r>
+    </w:p>
+    <w:p>
+      <w:pPr>
+        <w:pStyle w:val="NoSpacing"/>
+        <w:rPr>
+          <w:rFonts w:ascii="Consolas" w:hAnsi="Consolas"/>
+          <w:sz w:val="20"/>
+          <w:szCs w:val="20"/>
+        </w:rPr>
+      </w:pPr>
+      <w:r>
+        <w:rPr>
+          <w:rFonts w:ascii="Consolas" w:hAnsi="Consolas"/>
+          <w:sz w:val="20"/>
+          <w:szCs w:val="20"/>
+        </w:rPr>
+        <w:t>/</w:t>
+      </w:r>
+      <w:proofErr w:type="spellStart"/>
+      <w:r>
+        <w:rPr>
+          <w:rFonts w:ascii="Consolas" w:hAnsi="Consolas"/>
+          <w:sz w:val="20"/>
+          <w:szCs w:val="20"/>
+        </w:rPr>
+        <w:t>api</w:t>
+      </w:r>
+      <w:proofErr w:type="spellEnd"/>
+      <w:r>
+        <w:rPr>
+          <w:rFonts w:ascii="Consolas" w:hAnsi="Consolas"/>
+          <w:sz w:val="20"/>
+          <w:szCs w:val="20"/>
+        </w:rPr>
+        <w:t>/groups/{group-id}/tasks/{task-id}</w:t>
+      </w:r>
+    </w:p>
+    <w:p>
+      <w:pPr>
+        <w:pStyle w:val="NoSpacing"/>
+        <w:rPr>
+          <w:rFonts w:ascii="Consolas" w:hAnsi="Consolas"/>
+          <w:sz w:val="20"/>
+          <w:szCs w:val="20"/>
+        </w:rPr>
+      </w:pPr>
+      <w:r>
+        <w:rPr>
+          <w:rFonts w:ascii="Consolas" w:hAnsi="Consolas"/>
+          <w:sz w:val="20"/>
+          <w:szCs w:val="20"/>
+        </w:rPr>
+        <w:t>/</w:t>
+      </w:r>
+      <w:proofErr w:type="spellStart"/>
+      <w:r>
+        <w:rPr>
+          <w:rFonts w:ascii="Consolas" w:hAnsi="Consolas"/>
+          <w:sz w:val="20"/>
+          <w:szCs w:val="20"/>
+        </w:rPr>
+        <w:t>api</w:t>
+      </w:r>
+      <w:proofErr w:type="spellEnd"/>
+      <w:r>
+        <w:rPr>
+          <w:rFonts w:ascii="Consolas" w:hAnsi="Consolas"/>
+          <w:sz w:val="20"/>
+          <w:szCs w:val="20"/>
+        </w:rPr>
+        <w:t>/accounts/{user-name}/credentials</w:t>
+      </w:r>
+    </w:p>
+    <w:p>
+      <w:pPr>
+        <w:pStyle w:val="Heading2"/>
+      </w:pPr>
+      <w:r>
+        <w:t>Manipulation of Resources Through Representations</w:t>
+      </w:r>
+    </w:p>
+    <w:p>
+      <w:r>
+        <w:t xml:space="preserve">An identified resource can be returned in various formats such as HTML, XML, JSON, PNG and so on. These formats are different representations of the resource. This constraint defines that when a client has a representation of the resource, it can use this representation (partially or fully) along with any metadata to add, update or delete the resource. </w:t>
+      </w:r>
+      <w:r>
+        <w:fldChar w:fldCharType="begin"/>
+      </w:r>
+      <w:r>
+        <w:instrText xml:space="preserve"> REF _Ref512972202 \h </w:instrText>
+      </w:r>
+      <w:r>
+        <w:fldChar w:fldCharType="separate"/>
+      </w:r>
+      <w:r>
+        <w:t xml:space="preserve">Figure </w:t>
+      </w:r>
+      <w:r>
+        <w:rPr>
+          <w:noProof/>
+          <w:cs/>
+        </w:rPr>
+        <w:t>‎</w:t>
+      </w:r>
+      <w:r>
+        <w:rPr>
+          <w:noProof/>
+        </w:rPr>
+        <w:t>3</w:t>
+      </w:r>
+      <w:r>
+        <w:noBreakHyphen/>
+      </w:r>
+      <w:r>
+        <w:rPr>
+          <w:noProof/>
+        </w:rPr>
+        <w:t>2</w:t>
+      </w:r>
+      <w:r>
+        <w:fldChar w:fldCharType="end"/>
+      </w:r>
+      <w:r>
+        <w:t xml:space="preserve"> is a screenshot of Postman (a generic HTTP client) taken from our implementation. We can see that the client has JSON representation of Task resource and it is using HTTP PUT method and send this representation to the resource URI to update the Task.</w:t>
+      </w:r>
+    </w:p>
+    <w:p>
+      <w:pPr>
+        <w:keepNext/>
+        <w:jc w:val="center"/>
+      </w:pPr>
+      <w:r>
+        <w:rPr>
+          <w:noProof/>
+        </w:rPr>
+        <w:lastRenderedPageBreak/>
+        <w:drawing>
+          <wp:inline distT="0" distB="0" distL="0" distR="0" wp14:anchorId="6F433375" wp14:editId="1A2DE366">
+            <wp:extent cx="5160397" cy="1846937"/>
+            <wp:effectExtent l="190500" t="190500" r="193040" b="191770"/>
+            <wp:docPr id="6" name="Picture 6"/>
+            <wp:cNvGraphicFramePr>
+              <a:graphicFrameLocks xmlns:a="http://schemas.openxmlformats.org/drawingml/2006/main" noChangeAspect="1"/>
+            </wp:cNvGraphicFramePr>
+            <a:graphic xmlns:a="http://schemas.openxmlformats.org/drawingml/2006/main">
+              <a:graphicData uri="http://schemas.openxmlformats.org/drawingml/2006/picture">
+                <pic:pic xmlns:pic="http://schemas.openxmlformats.org/drawingml/2006/picture">
+                  <pic:nvPicPr>
+                    <pic:cNvPr id="1" name=""/>
+                    <pic:cNvPicPr/>
+                  </pic:nvPicPr>
+                  <pic:blipFill>
+                    <a:blip r:embed="rId32"/>
+                    <a:stretch>
+                      <a:fillRect/>
+                    </a:stretch>
+                  </pic:blipFill>
+                  <pic:spPr>
+                    <a:xfrm>
+                      <a:off x="0" y="0"/>
+                      <a:ext cx="5198456" cy="1860559"/>
+                    </a:xfrm>
+                    <a:prstGeom prst="rect">
+                      <a:avLst/>
+                    </a:prstGeom>
+                    <a:ln>
+                      <a:noFill/>
+                    </a:ln>
+                    <a:effectLst>
+                      <a:outerShdw blurRad="190500" algn="tl" rotWithShape="0">
+                        <a:srgbClr val="000000">
+                          <a:alpha val="70000"/>
+                        </a:srgbClr>
+                      </a:outerShdw>
+                    </a:effectLst>
+                  </pic:spPr>
+                </pic:pic>
+              </a:graphicData>
+            </a:graphic>
+          </wp:inline>
+        </w:drawing>
+      </w:r>
+    </w:p>
+    <w:p>
+      <w:pPr>
+        <w:pStyle w:val="Caption"/>
+        <w:jc w:val="center"/>
+      </w:pPr>
+      <w:bookmarkStart w:id="53" w:name="_Ref512972202"/>
+      <w:r>
+        <w:t xml:space="preserve">Figure </w:t>
+      </w:r>
+      <w:r>
+        <w:fldChar w:fldCharType="begin"/>
+      </w:r>
+      <w:r>
+        <w:instrText xml:space="preserve"> STYLEREF 1 \s </w:instrText>
+      </w:r>
+      <w:r>
+        <w:fldChar w:fldCharType="separate"/>
+      </w:r>
+      <w:r>
+        <w:rPr>
+          <w:rFonts w:hint="cs"/>
+          <w:noProof/>
+          <w:cs/>
+        </w:rPr>
+        <w:t>‎</w:t>
+      </w:r>
+      <w:r>
+        <w:rPr>
+          <w:noProof/>
+        </w:rPr>
+        <w:t>3</w:t>
+      </w:r>
+      <w:r>
+        <w:fldChar w:fldCharType="end"/>
+      </w:r>
+      <w:r>
+        <w:noBreakHyphen/>
+      </w:r>
+      <w:r>
+        <w:fldChar w:fldCharType="begin"/>
+      </w:r>
+      <w:r>
+        <w:instrText xml:space="preserve"> SEQ Figure \* ARABIC \s 1 </w:instrText>
+      </w:r>
+      <w:r>
+        <w:fldChar w:fldCharType="separate"/>
+      </w:r>
+      <w:r>
+        <w:rPr>
+          <w:noProof/>
+        </w:rPr>
+        <w:t>2</w:t>
+      </w:r>
+      <w:r>
+        <w:fldChar w:fldCharType="end"/>
+      </w:r>
+      <w:bookmarkEnd w:id="53"/>
+      <w:r>
+        <w:t xml:space="preserve"> Manipulating a resource </w:t>
+      </w:r>
+      <w:r>
+        <w:t>through</w:t>
+      </w:r>
+      <w:r>
+        <w:t xml:space="preserve"> representation</w:t>
+      </w:r>
+    </w:p>
+    <w:p>
+      <w:pPr>
+        <w:pStyle w:val="Heading2"/>
+      </w:pPr>
+      <w:r>
+        <w:t>Self-Descriptive Messages</w:t>
+      </w:r>
+    </w:p>
+    <w:p>
+      <w:r>
+        <w:t xml:space="preserve">Both a request to server and response to client are messages. This constraint requires that the message should be self-descriptive. That means that the recipient of the message should receive enough information </w:t>
+      </w:r>
+      <w:r>
+        <w:t>along with the message itself in order to understand the message and any operation that is required to perform. Put in other words, the messages should be state-less or context-less</w:t>
+      </w:r>
+      <w:r>
+        <w:rPr>
+          <w:rStyle w:val="FootnoteReference"/>
+        </w:rPr>
+        <w:footnoteReference w:id="20"/>
+      </w:r>
+      <w:r>
+        <w:t>.</w:t>
+      </w:r>
+      <w:r>
+        <w:t xml:space="preserve"> This means that the recipient should get all the information (description) with the message itself so it can understand the message and/or perform any required operation without the need of any contextual information from other than the message itself. </w:t>
+      </w:r>
+    </w:p>
+    <w:p>
+      <w:pPr>
+        <w:pStyle w:val="Heading3"/>
+      </w:pPr>
+      <w:r>
+        <w:t>Describing Request Message</w:t>
+      </w:r>
+    </w:p>
+    <w:p>
+      <w:r>
+        <w:t>Following is an example request message</w:t>
+      </w:r>
+      <w:r>
+        <w:t xml:space="preserve"> from our implementation</w:t>
+      </w:r>
+      <w:r>
+        <w:t>. We see how it describes itself using HTTP standards.</w:t>
+      </w:r>
+    </w:p>
+    <w:p>
+      <w:pPr>
+        <w:keepNext/>
+        <w:jc w:val="center"/>
+      </w:pPr>
+      <w:r>
+        <w:rPr>
+          <w:noProof/>
+        </w:rPr>
+        <w:drawing>
+          <wp:inline distT="0" distB="0" distL="0" distR="0" wp14:anchorId="5CA4BCCB" wp14:editId="25458DDC">
+            <wp:extent cx="5731289" cy="1749287"/>
+            <wp:effectExtent l="190500" t="190500" r="193675" b="194310"/>
+            <wp:docPr id="7" name="Picture 7"/>
+            <wp:cNvGraphicFramePr>
+              <a:graphicFrameLocks xmlns:a="http://schemas.openxmlformats.org/drawingml/2006/main" noChangeAspect="1"/>
+            </wp:cNvGraphicFramePr>
+            <a:graphic xmlns:a="http://schemas.openxmlformats.org/drawingml/2006/main">
+              <a:graphicData uri="http://schemas.openxmlformats.org/drawingml/2006/picture">
+                <pic:pic xmlns:pic="http://schemas.openxmlformats.org/drawingml/2006/picture">
+                  <pic:nvPicPr>
+                    <pic:cNvPr id="0" name="Picture 86"/>
+                    <pic:cNvPicPr>
+                      <a:picLocks noChangeAspect="1" noChangeArrowheads="1"/>
+                    </pic:cNvPicPr>
+                  </pic:nvPicPr>
+                  <pic:blipFill>
+                    <a:blip r:embed="rId33">
+                      <a:extLst>
+                        <a:ext uri="{28A0092B-C50C-407E-A947-70E740481C1C}">
+                          <a14:useLocalDpi xmlns:a14="http://schemas.microsoft.com/office/drawing/2010/main" val="0"/>
+                        </a:ext>
+                      </a:extLst>
+                    </a:blip>
+                    <a:srcRect/>
+                    <a:stretch>
+                      <a:fillRect/>
+                    </a:stretch>
+                  </pic:blipFill>
+                  <pic:spPr bwMode="auto">
+                    <a:xfrm>
+                      <a:off x="0" y="0"/>
+                      <a:ext cx="5782605" cy="1764949"/>
+                    </a:xfrm>
+                    <a:prstGeom prst="rect">
+                      <a:avLst/>
+                    </a:prstGeom>
+                    <a:ln>
+                      <a:noFill/>
+                    </a:ln>
+                    <a:effectLst>
+                      <a:outerShdw blurRad="190500" algn="tl" rotWithShape="0">
+                        <a:srgbClr val="000000">
+                          <a:alpha val="70000"/>
+                        </a:srgbClr>
+                      </a:outerShdw>
+                    </a:effectLst>
+                  </pic:spPr>
+                </pic:pic>
+              </a:graphicData>
+            </a:graphic>
+          </wp:inline>
+        </w:drawing>
+      </w:r>
+    </w:p>
+    <w:p>
+      <w:pPr>
+        <w:pStyle w:val="Caption"/>
+        <w:jc w:val="center"/>
+      </w:pPr>
+      <w:bookmarkStart w:id="54" w:name="_Ref512976600"/>
+      <w:r>
+        <w:t xml:space="preserve">Figure </w:t>
+      </w:r>
+      <w:r>
+        <w:fldChar w:fldCharType="begin"/>
+      </w:r>
+      <w:r>
+        <w:instrText xml:space="preserve"> STYLEREF 1 \s </w:instrText>
+      </w:r>
+      <w:r>
+        <w:fldChar w:fldCharType="separate"/>
+      </w:r>
+      <w:r>
+        <w:rPr>
+          <w:rFonts w:hint="cs"/>
+          <w:noProof/>
+          <w:cs/>
+        </w:rPr>
+        <w:t>‎</w:t>
+      </w:r>
+      <w:r>
+        <w:rPr>
+          <w:noProof/>
+        </w:rPr>
+        <w:t>3</w:t>
+      </w:r>
+      <w:r>
+        <w:fldChar w:fldCharType="end"/>
+      </w:r>
+      <w:r>
+        <w:noBreakHyphen/>
+      </w:r>
+      <w:r>
+        <w:fldChar w:fldCharType="begin"/>
+      </w:r>
+      <w:r>
+        <w:instrText xml:space="preserve"> SEQ Figure \* ARABIC \s 1 </w:instrText>
+      </w:r>
+      <w:r>
+        <w:fldChar w:fldCharType="separate"/>
+      </w:r>
+      <w:r>
+        <w:rPr>
+          <w:noProof/>
+        </w:rPr>
+        <w:t>3</w:t>
+      </w:r>
+      <w:r>
+        <w:fldChar w:fldCharType="end"/>
+      </w:r>
+      <w:bookmarkEnd w:id="54"/>
+      <w:r>
+        <w:t xml:space="preserve"> Self-descriptive</w:t>
+      </w:r>
+      <w:r>
+        <w:t xml:space="preserve"> request</w:t>
+      </w:r>
+      <w:r>
+        <w:t xml:space="preserve"> message</w:t>
+      </w:r>
+    </w:p>
+    <w:p>
+      <w:pPr>
+        <w:pStyle w:val="ListParagraph"/>
+        <w:numPr>
+          <w:ilvl w:val="0"/>
+          <w:numId w:val="14"/>
+        </w:numPr>
+      </w:pPr>
+      <w:r>
+        <w:rPr>
+          <w:b/>
+          <w:bCs/>
+        </w:rPr>
+        <w:lastRenderedPageBreak/>
+        <w:t>Protocol and Version:</w:t>
+      </w:r>
+      <w:r>
+        <w:t xml:space="preserve"> Tells the recipient that this message is sent using HTTP version 1.1 so should be interpreted using this protocol and version.</w:t>
+      </w:r>
+    </w:p>
+    <w:p>
+      <w:pPr>
+        <w:pStyle w:val="ListParagraph"/>
+        <w:numPr>
+          <w:ilvl w:val="0"/>
+          <w:numId w:val="14"/>
+        </w:numPr>
+      </w:pPr>
+      <w:r>
+        <w:rPr>
+          <w:b/>
+          <w:bCs/>
+        </w:rPr>
+        <w:t>HTTP Method:</w:t>
+      </w:r>
+      <w:r>
+        <w:t xml:space="preserve"> Tells the recipient that what to do with message. In this example it says PUT which means that if a resource exists at the given URI then update it using the resource representation in the message body, or insert the resource represented in the body at the give URI.</w:t>
+      </w:r>
+    </w:p>
+    <w:p>
+      <w:pPr>
+        <w:pStyle w:val="ListParagraph"/>
+        <w:numPr>
+          <w:ilvl w:val="0"/>
+          <w:numId w:val="14"/>
+        </w:numPr>
+      </w:pPr>
+      <w:r>
+        <w:rPr>
+          <w:b/>
+          <w:bCs/>
+        </w:rPr>
+        <w:t>Relative URI:</w:t>
+      </w:r>
+      <w:r>
+        <w:t xml:space="preserve"> This is the identifier that uniquely identifies the resource under question.</w:t>
+      </w:r>
+    </w:p>
+    <w:p>
+      <w:pPr>
+        <w:pStyle w:val="ListParagraph"/>
+        <w:numPr>
+          <w:ilvl w:val="0"/>
+          <w:numId w:val="14"/>
+        </w:numPr>
+      </w:pPr>
+      <w:r>
+        <w:t>Server Host: This HTTP header tells that this message is to the server hosted with this domain name.</w:t>
+      </w:r>
+    </w:p>
+    <w:p>
+      <w:pPr>
+        <w:pStyle w:val="ListParagraph"/>
+        <w:numPr>
+          <w:ilvl w:val="0"/>
+          <w:numId w:val="14"/>
+        </w:numPr>
+      </w:pPr>
+      <w:r>
+        <w:rPr>
+          <w:b/>
+          <w:bCs/>
+        </w:rPr>
+        <w:t>Format of the message body:</w:t>
+      </w:r>
+      <w:r>
+        <w:t xml:space="preserve"> This HTTP header tells the recipient that the message in the body is JSON representation of the resource.</w:t>
+      </w:r>
+    </w:p>
+    <w:p>
+      <w:pPr>
+        <w:pStyle w:val="ListParagraph"/>
+        <w:numPr>
+          <w:ilvl w:val="0"/>
+          <w:numId w:val="14"/>
+        </w:numPr>
+      </w:pPr>
+      <w:r>
+        <w:rPr>
+          <w:b/>
+          <w:bCs/>
+        </w:rPr>
+        <w:t>Actual Message Body:</w:t>
+      </w:r>
+      <w:r>
+        <w:t xml:space="preserve"> the message itself. </w:t>
+      </w:r>
+    </w:p>
+    <w:p>
+      <w:pPr>
+        <w:pStyle w:val="Heading3"/>
+      </w:pPr>
+      <w:r>
+        <w:t>Describing Response Message</w:t>
+      </w:r>
+    </w:p>
+    <w:p>
+      <w:r>
+        <w:t xml:space="preserve">Following is an example response message (Response to request given in </w:t>
+      </w:r>
+      <w:r>
+        <w:fldChar w:fldCharType="begin"/>
+      </w:r>
+      <w:r>
+        <w:instrText xml:space="preserve"> REF _Ref512976600 \h </w:instrText>
+      </w:r>
+      <w:r>
+        <w:fldChar w:fldCharType="separate"/>
+      </w:r>
+      <w:r>
+        <w:t xml:space="preserve">Figure </w:t>
+      </w:r>
+      <w:r>
+        <w:rPr>
+          <w:rFonts w:hint="cs"/>
+          <w:noProof/>
+          <w:cs/>
+        </w:rPr>
+        <w:t>‎</w:t>
+      </w:r>
+      <w:r>
+        <w:rPr>
+          <w:noProof/>
+        </w:rPr>
+        <w:t>3</w:t>
+      </w:r>
+      <w:r>
+        <w:noBreakHyphen/>
+      </w:r>
+      <w:r>
+        <w:rPr>
+          <w:noProof/>
+        </w:rPr>
+        <w:t>3</w:t>
+      </w:r>
+      <w:r>
+        <w:fldChar w:fldCharType="end"/>
+      </w:r>
+      <w:r>
+        <w:t>). The example demonstrates how message is described using HTTP Standard.</w:t>
+      </w:r>
+    </w:p>
+    <w:p>
+      <w:pPr>
+        <w:keepNext/>
+        <w:jc w:val="center"/>
+      </w:pPr>
+      <w:r>
+        <w:rPr>
+          <w:noProof/>
+        </w:rPr>
+        <w:drawing>
+          <wp:inline distT="0" distB="0" distL="0" distR="0" wp14:anchorId="5BB9FEAF" wp14:editId="1F9490E6">
+            <wp:extent cx="5316563" cy="3053301"/>
+            <wp:effectExtent l="190500" t="190500" r="189230" b="185420"/>
+            <wp:docPr id="10" name="Picture 10"/>
+            <wp:cNvGraphicFramePr>
+              <a:graphicFrameLocks xmlns:a="http://schemas.openxmlformats.org/drawingml/2006/main" noChangeAspect="1"/>
+            </wp:cNvGraphicFramePr>
+            <a:graphic xmlns:a="http://schemas.openxmlformats.org/drawingml/2006/main">
+              <a:graphicData uri="http://schemas.openxmlformats.org/drawingml/2006/picture">
+                <pic:pic xmlns:pic="http://schemas.openxmlformats.org/drawingml/2006/picture">
+                  <pic:nvPicPr>
+                    <pic:cNvPr id="0" name="Picture 89"/>
+                    <pic:cNvPicPr>
+                      <a:picLocks noChangeAspect="1" noChangeArrowheads="1"/>
+                    </pic:cNvPicPr>
+                  </pic:nvPicPr>
+                  <pic:blipFill>
+                    <a:blip r:embed="rId34">
+                      <a:extLst>
+                        <a:ext uri="{28A0092B-C50C-407E-A947-70E740481C1C}">
+                          <a14:useLocalDpi xmlns:a14="http://schemas.microsoft.com/office/drawing/2010/main" val="0"/>
+                        </a:ext>
+                      </a:extLst>
+                    </a:blip>
+                    <a:srcRect/>
+                    <a:stretch>
+                      <a:fillRect/>
+                    </a:stretch>
+                  </pic:blipFill>
+                  <pic:spPr bwMode="auto">
+                    <a:xfrm>
+                      <a:off x="0" y="0"/>
+                      <a:ext cx="5347587" cy="3071118"/>
+                    </a:xfrm>
+                    <a:prstGeom prst="rect">
+                      <a:avLst/>
+                    </a:prstGeom>
+                    <a:ln>
+                      <a:noFill/>
+                    </a:ln>
+                    <a:effectLst>
+                      <a:outerShdw blurRad="190500" algn="tl" rotWithShape="0">
+                        <a:srgbClr val="000000">
+                          <a:alpha val="70000"/>
+                        </a:srgbClr>
+                      </a:outerShdw>
+                    </a:effectLst>
+                  </pic:spPr>
+                </pic:pic>
+              </a:graphicData>
+            </a:graphic>
+          </wp:inline>
+        </w:drawing>
+      </w:r>
+    </w:p>
+    <w:p>
+      <w:pPr>
+        <w:pStyle w:val="Caption"/>
+        <w:jc w:val="center"/>
+      </w:pPr>
+      <w:r>
+        <w:t xml:space="preserve">Figure </w:t>
+      </w:r>
+      <w:r>
+        <w:fldChar w:fldCharType="begin"/>
+      </w:r>
+      <w:r>
+        <w:instrText xml:space="preserve"> STYLEREF 1 \s </w:instrText>
+      </w:r>
+      <w:r>
+        <w:fldChar w:fldCharType="separate"/>
+      </w:r>
+      <w:r>
+        <w:rPr>
+          <w:rFonts w:hint="cs"/>
+          <w:noProof/>
+          <w:cs/>
+        </w:rPr>
+        <w:t>‎</w:t>
+      </w:r>
+      <w:r>
+        <w:rPr>
+          <w:noProof/>
+        </w:rPr>
+        <w:t>3</w:t>
+      </w:r>
+      <w:r>
+        <w:fldChar w:fldCharType="end"/>
+      </w:r>
+      <w:r>
+        <w:noBreakHyphen/>
+      </w:r>
+      <w:r>
+        <w:fldChar w:fldCharType="begin"/>
+      </w:r>
+      <w:r>
+        <w:instrText xml:space="preserve"> SEQ Figure \* ARABIC \s 1 </w:instrText>
+      </w:r>
+      <w:r>
+        <w:fldChar w:fldCharType="separate"/>
+      </w:r>
+      <w:r>
+        <w:rPr>
+          <w:noProof/>
+        </w:rPr>
+        <w:t>4</w:t>
+      </w:r>
+      <w:r>
+        <w:fldChar w:fldCharType="end"/>
+      </w:r>
+      <w:r>
+        <w:t xml:space="preserve"> Self-descriptive response message</w:t>
+      </w:r>
+    </w:p>
     <w:p/>
-    <w:p/>
-    <w:p/>
-    <w:p/>
-    <w:p/>
-    <w:p/>
-    <w:p/>
-    <w:p/>
-    <w:p/>
-    <w:p/>
+    <w:p>
+      <w:pPr>
+        <w:pStyle w:val="ListParagraph"/>
+        <w:numPr>
+          <w:ilvl w:val="0"/>
+          <w:numId w:val="15"/>
+        </w:numPr>
+      </w:pPr>
+      <w:r>
+        <w:rPr>
+          <w:b/>
+          <w:bCs/>
+        </w:rPr>
+        <w:t>Protocol and version:</w:t>
+      </w:r>
+      <w:r>
+        <w:t xml:space="preserve"> Describes that this message should be interpreted as per HTTP 1.1 Standard</w:t>
+      </w:r>
+    </w:p>
+    <w:p>
+      <w:pPr>
+        <w:pStyle w:val="ListParagraph"/>
+        <w:numPr>
+          <w:ilvl w:val="0"/>
+          <w:numId w:val="15"/>
+        </w:numPr>
+      </w:pPr>
+      <w:r>
+        <w:rPr>
+          <w:b/>
+          <w:bCs/>
+        </w:rPr>
+        <w:t>HTTP Status Code:</w:t>
+      </w:r>
+      <w:r>
+        <w:t xml:space="preserve"> Describes that server was able to successfully fulfil the request (200 OK).</w:t>
+      </w:r>
+    </w:p>
+    <w:p>
+      <w:pPr>
+        <w:pStyle w:val="ListParagraph"/>
+        <w:numPr>
+          <w:ilvl w:val="0"/>
+          <w:numId w:val="15"/>
+        </w:numPr>
+      </w:pPr>
+      <w:r>
+        <w:t>Format of the message body: Describes that message body is JSON representation of the resource.</w:t>
+      </w:r>
+    </w:p>
+    <w:p>
+      <w:pPr>
+        <w:pStyle w:val="ListParagraph"/>
+        <w:numPr>
+          <w:ilvl w:val="0"/>
+          <w:numId w:val="15"/>
+        </w:numPr>
+      </w:pPr>
+      <w:r>
+        <w:rPr>
+          <w:b/>
+          <w:bCs/>
+        </w:rPr>
+        <w:lastRenderedPageBreak/>
+        <w:t>Actual message body:</w:t>
+      </w:r>
+      <w:r>
+        <w:t xml:space="preserve"> Shows the “state” of the resource after update. </w:t>
+      </w:r>
+    </w:p>
+    <w:p>
+      <w:pPr>
+        <w:pStyle w:val="Heading3"/>
+      </w:pPr>
+      <w:r>
+        <w:t>HTTP Methods</w:t>
+      </w:r>
+    </w:p>
+    <w:p>
+      <w:pPr>
+        <w:pStyle w:val="Heading3"/>
+      </w:pPr>
+      <w:r>
+        <w:t>HTTP Status Codes</w:t>
+      </w:r>
+    </w:p>
+    <w:p>
+      <w:pPr>
+        <w:pStyle w:val="Heading2"/>
+      </w:pPr>
+      <w:r>
+        <w:t xml:space="preserve">Hypermedia </w:t>
+      </w:r>
+      <w:r>
+        <w:t>A</w:t>
+      </w:r>
+      <w:r>
+        <w:t xml:space="preserve">s </w:t>
+      </w:r>
+      <w:r>
+        <w:t>T</w:t>
+      </w:r>
+      <w:r>
+        <w:t xml:space="preserve">he Engine </w:t>
+      </w:r>
+      <w:r>
+        <w:t>O</w:t>
+      </w:r>
+      <w:r>
+        <w:t>f Application State</w:t>
+      </w:r>
+      <w:r>
+        <w:t xml:space="preserve"> (HATEOAS)</w:t>
+      </w:r>
+      <w:bookmarkStart w:id="55" w:name="_GoBack"/>
+      <w:bookmarkEnd w:id="55"/>
+    </w:p>
     <w:sectPr>
       <w:pgSz w:w="12240" w:h="15840"/>
       <w:pgMar w:top="1440" w:right="1440" w:bottom="1440" w:left="1440" w:header="720" w:footer="720" w:gutter="0"/>
@@ -9880,6 +11167,44 @@
       </w:r>
     </w:p>
   </w:footnote>
+  <w:footnote w:id="19">
+    <w:p>
+      <w:pPr>
+        <w:pStyle w:val="FootnoteText"/>
+      </w:pPr>
+      <w:r>
+        <w:rPr>
+          <w:rStyle w:val="FootnoteReference"/>
+        </w:rPr>
+        <w:footnoteRef/>
+      </w:r>
+      <w:r>
+        <w:t xml:space="preserve"> </w:t>
+      </w:r>
+      <w:r>
+        <w:t>https://tools.ietf.org/html/rfc3986</w:t>
+      </w:r>
+    </w:p>
+  </w:footnote>
+  <w:footnote w:id="20">
+    <w:p>
+      <w:pPr>
+        <w:pStyle w:val="FootnoteText"/>
+      </w:pPr>
+      <w:r>
+        <w:rPr>
+          <w:rStyle w:val="FootnoteReference"/>
+        </w:rPr>
+        <w:footnoteRef/>
+      </w:r>
+      <w:r>
+        <w:t xml:space="preserve"> </w:t>
+      </w:r>
+      <w:r>
+        <w:t>http://exyus.com/articles/rest-the-short-version/</w:t>
+      </w:r>
+    </w:p>
+  </w:footnote>
 </w:footnotes>
 </file>
 
@@ -10640,9 +11965,9 @@
     </w:lvl>
   </w:abstractNum>
   <w:abstractNum w:abstractNumId="7" w15:restartNumberingAfterBreak="0">
-    <w:nsid w:val="1FD601E3"/>
+    <w:nsid w:val="1E850CDC"/>
     <w:multiLevelType w:val="hybridMultilevel"/>
-    <w:tmpl w:val="06F8BD4A"/>
+    <w:tmpl w:val="0E7E67E0"/>
     <w:lvl w:ilvl="0" w:tplc="08090001">
       <w:start w:val="1"/>
       <w:numFmt w:val="bullet"/>
@@ -10753,9 +12078,9 @@
     </w:lvl>
   </w:abstractNum>
   <w:abstractNum w:abstractNumId="8" w15:restartNumberingAfterBreak="0">
-    <w:nsid w:val="391343F8"/>
+    <w:nsid w:val="1FD601E3"/>
     <w:multiLevelType w:val="hybridMultilevel"/>
-    <w:tmpl w:val="8D68620C"/>
+    <w:tmpl w:val="06F8BD4A"/>
     <w:lvl w:ilvl="0" w:tplc="08090001">
       <w:start w:val="1"/>
       <w:numFmt w:val="bullet"/>
@@ -10866,9 +12191,9 @@
     </w:lvl>
   </w:abstractNum>
   <w:abstractNum w:abstractNumId="9" w15:restartNumberingAfterBreak="0">
-    <w:nsid w:val="55FE38C5"/>
+    <w:nsid w:val="391343F8"/>
     <w:multiLevelType w:val="hybridMultilevel"/>
-    <w:tmpl w:val="5F1C1C7A"/>
+    <w:tmpl w:val="8D68620C"/>
     <w:lvl w:ilvl="0" w:tplc="08090001">
       <w:start w:val="1"/>
       <w:numFmt w:val="bullet"/>
@@ -10979,9 +12304,9 @@
     </w:lvl>
   </w:abstractNum>
   <w:abstractNum w:abstractNumId="10" w15:restartNumberingAfterBreak="0">
-    <w:nsid w:val="64F0219E"/>
+    <w:nsid w:val="55FE38C5"/>
     <w:multiLevelType w:val="hybridMultilevel"/>
-    <w:tmpl w:val="C7965344"/>
+    <w:tmpl w:val="5F1C1C7A"/>
     <w:lvl w:ilvl="0" w:tplc="08090001">
       <w:start w:val="1"/>
       <w:numFmt w:val="bullet"/>
@@ -11092,6 +12417,232 @@
     </w:lvl>
   </w:abstractNum>
   <w:abstractNum w:abstractNumId="11" w15:restartNumberingAfterBreak="0">
+    <w:nsid w:val="60821827"/>
+    <w:multiLevelType w:val="hybridMultilevel"/>
+    <w:tmpl w:val="A27ABDC0"/>
+    <w:lvl w:ilvl="0" w:tplc="08090001">
+      <w:start w:val="1"/>
+      <w:numFmt w:val="bullet"/>
+      <w:lvlText w:val=""/>
+      <w:lvlJc w:val="left"/>
+      <w:pPr>
+        <w:ind w:left="720" w:hanging="360"/>
+      </w:pPr>
+      <w:rPr>
+        <w:rFonts w:ascii="Symbol" w:hAnsi="Symbol" w:hint="default"/>
+      </w:rPr>
+    </w:lvl>
+    <w:lvl w:ilvl="1" w:tplc="08090003" w:tentative="1">
+      <w:start w:val="1"/>
+      <w:numFmt w:val="bullet"/>
+      <w:lvlText w:val="o"/>
+      <w:lvlJc w:val="left"/>
+      <w:pPr>
+        <w:ind w:left="1440" w:hanging="360"/>
+      </w:pPr>
+      <w:rPr>
+        <w:rFonts w:ascii="Courier New" w:hAnsi="Courier New" w:cs="Courier New" w:hint="default"/>
+      </w:rPr>
+    </w:lvl>
+    <w:lvl w:ilvl="2" w:tplc="08090005" w:tentative="1">
+      <w:start w:val="1"/>
+      <w:numFmt w:val="bullet"/>
+      <w:lvlText w:val=""/>
+      <w:lvlJc w:val="left"/>
+      <w:pPr>
+        <w:ind w:left="2160" w:hanging="360"/>
+      </w:pPr>
+      <w:rPr>
+        <w:rFonts w:ascii="Wingdings" w:hAnsi="Wingdings" w:hint="default"/>
+      </w:rPr>
+    </w:lvl>
+    <w:lvl w:ilvl="3" w:tplc="08090001" w:tentative="1">
+      <w:start w:val="1"/>
+      <w:numFmt w:val="bullet"/>
+      <w:lvlText w:val=""/>
+      <w:lvlJc w:val="left"/>
+      <w:pPr>
+        <w:ind w:left="2880" w:hanging="360"/>
+      </w:pPr>
+      <w:rPr>
+        <w:rFonts w:ascii="Symbol" w:hAnsi="Symbol" w:hint="default"/>
+      </w:rPr>
+    </w:lvl>
+    <w:lvl w:ilvl="4" w:tplc="08090003" w:tentative="1">
+      <w:start w:val="1"/>
+      <w:numFmt w:val="bullet"/>
+      <w:lvlText w:val="o"/>
+      <w:lvlJc w:val="left"/>
+      <w:pPr>
+        <w:ind w:left="3600" w:hanging="360"/>
+      </w:pPr>
+      <w:rPr>
+        <w:rFonts w:ascii="Courier New" w:hAnsi="Courier New" w:cs="Courier New" w:hint="default"/>
+      </w:rPr>
+    </w:lvl>
+    <w:lvl w:ilvl="5" w:tplc="08090005" w:tentative="1">
+      <w:start w:val="1"/>
+      <w:numFmt w:val="bullet"/>
+      <w:lvlText w:val=""/>
+      <w:lvlJc w:val="left"/>
+      <w:pPr>
+        <w:ind w:left="4320" w:hanging="360"/>
+      </w:pPr>
+      <w:rPr>
+        <w:rFonts w:ascii="Wingdings" w:hAnsi="Wingdings" w:hint="default"/>
+      </w:rPr>
+    </w:lvl>
+    <w:lvl w:ilvl="6" w:tplc="08090001" w:tentative="1">
+      <w:start w:val="1"/>
+      <w:numFmt w:val="bullet"/>
+      <w:lvlText w:val=""/>
+      <w:lvlJc w:val="left"/>
+      <w:pPr>
+        <w:ind w:left="5040" w:hanging="360"/>
+      </w:pPr>
+      <w:rPr>
+        <w:rFonts w:ascii="Symbol" w:hAnsi="Symbol" w:hint="default"/>
+      </w:rPr>
+    </w:lvl>
+    <w:lvl w:ilvl="7" w:tplc="08090003" w:tentative="1">
+      <w:start w:val="1"/>
+      <w:numFmt w:val="bullet"/>
+      <w:lvlText w:val="o"/>
+      <w:lvlJc w:val="left"/>
+      <w:pPr>
+        <w:ind w:left="5760" w:hanging="360"/>
+      </w:pPr>
+      <w:rPr>
+        <w:rFonts w:ascii="Courier New" w:hAnsi="Courier New" w:cs="Courier New" w:hint="default"/>
+      </w:rPr>
+    </w:lvl>
+    <w:lvl w:ilvl="8" w:tplc="08090005" w:tentative="1">
+      <w:start w:val="1"/>
+      <w:numFmt w:val="bullet"/>
+      <w:lvlText w:val=""/>
+      <w:lvlJc w:val="left"/>
+      <w:pPr>
+        <w:ind w:left="6480" w:hanging="360"/>
+      </w:pPr>
+      <w:rPr>
+        <w:rFonts w:ascii="Wingdings" w:hAnsi="Wingdings" w:hint="default"/>
+      </w:rPr>
+    </w:lvl>
+  </w:abstractNum>
+  <w:abstractNum w:abstractNumId="12" w15:restartNumberingAfterBreak="0">
+    <w:nsid w:val="64F0219E"/>
+    <w:multiLevelType w:val="hybridMultilevel"/>
+    <w:tmpl w:val="C7965344"/>
+    <w:lvl w:ilvl="0" w:tplc="08090001">
+      <w:start w:val="1"/>
+      <w:numFmt w:val="bullet"/>
+      <w:lvlText w:val=""/>
+      <w:lvlJc w:val="left"/>
+      <w:pPr>
+        <w:ind w:left="720" w:hanging="360"/>
+      </w:pPr>
+      <w:rPr>
+        <w:rFonts w:ascii="Symbol" w:hAnsi="Symbol" w:hint="default"/>
+      </w:rPr>
+    </w:lvl>
+    <w:lvl w:ilvl="1" w:tplc="08090003" w:tentative="1">
+      <w:start w:val="1"/>
+      <w:numFmt w:val="bullet"/>
+      <w:lvlText w:val="o"/>
+      <w:lvlJc w:val="left"/>
+      <w:pPr>
+        <w:ind w:left="1440" w:hanging="360"/>
+      </w:pPr>
+      <w:rPr>
+        <w:rFonts w:ascii="Courier New" w:hAnsi="Courier New" w:cs="Courier New" w:hint="default"/>
+      </w:rPr>
+    </w:lvl>
+    <w:lvl w:ilvl="2" w:tplc="08090005" w:tentative="1">
+      <w:start w:val="1"/>
+      <w:numFmt w:val="bullet"/>
+      <w:lvlText w:val=""/>
+      <w:lvlJc w:val="left"/>
+      <w:pPr>
+        <w:ind w:left="2160" w:hanging="360"/>
+      </w:pPr>
+      <w:rPr>
+        <w:rFonts w:ascii="Wingdings" w:hAnsi="Wingdings" w:hint="default"/>
+      </w:rPr>
+    </w:lvl>
+    <w:lvl w:ilvl="3" w:tplc="08090001" w:tentative="1">
+      <w:start w:val="1"/>
+      <w:numFmt w:val="bullet"/>
+      <w:lvlText w:val=""/>
+      <w:lvlJc w:val="left"/>
+      <w:pPr>
+        <w:ind w:left="2880" w:hanging="360"/>
+      </w:pPr>
+      <w:rPr>
+        <w:rFonts w:ascii="Symbol" w:hAnsi="Symbol" w:hint="default"/>
+      </w:rPr>
+    </w:lvl>
+    <w:lvl w:ilvl="4" w:tplc="08090003" w:tentative="1">
+      <w:start w:val="1"/>
+      <w:numFmt w:val="bullet"/>
+      <w:lvlText w:val="o"/>
+      <w:lvlJc w:val="left"/>
+      <w:pPr>
+        <w:ind w:left="3600" w:hanging="360"/>
+      </w:pPr>
+      <w:rPr>
+        <w:rFonts w:ascii="Courier New" w:hAnsi="Courier New" w:cs="Courier New" w:hint="default"/>
+      </w:rPr>
+    </w:lvl>
+    <w:lvl w:ilvl="5" w:tplc="08090005" w:tentative="1">
+      <w:start w:val="1"/>
+      <w:numFmt w:val="bullet"/>
+      <w:lvlText w:val=""/>
+      <w:lvlJc w:val="left"/>
+      <w:pPr>
+        <w:ind w:left="4320" w:hanging="360"/>
+      </w:pPr>
+      <w:rPr>
+        <w:rFonts w:ascii="Wingdings" w:hAnsi="Wingdings" w:hint="default"/>
+      </w:rPr>
+    </w:lvl>
+    <w:lvl w:ilvl="6" w:tplc="08090001" w:tentative="1">
+      <w:start w:val="1"/>
+      <w:numFmt w:val="bullet"/>
+      <w:lvlText w:val=""/>
+      <w:lvlJc w:val="left"/>
+      <w:pPr>
+        <w:ind w:left="5040" w:hanging="360"/>
+      </w:pPr>
+      <w:rPr>
+        <w:rFonts w:ascii="Symbol" w:hAnsi="Symbol" w:hint="default"/>
+      </w:rPr>
+    </w:lvl>
+    <w:lvl w:ilvl="7" w:tplc="08090003" w:tentative="1">
+      <w:start w:val="1"/>
+      <w:numFmt w:val="bullet"/>
+      <w:lvlText w:val="o"/>
+      <w:lvlJc w:val="left"/>
+      <w:pPr>
+        <w:ind w:left="5760" w:hanging="360"/>
+      </w:pPr>
+      <w:rPr>
+        <w:rFonts w:ascii="Courier New" w:hAnsi="Courier New" w:cs="Courier New" w:hint="default"/>
+      </w:rPr>
+    </w:lvl>
+    <w:lvl w:ilvl="8" w:tplc="08090005" w:tentative="1">
+      <w:start w:val="1"/>
+      <w:numFmt w:val="bullet"/>
+      <w:lvlText w:val=""/>
+      <w:lvlJc w:val="left"/>
+      <w:pPr>
+        <w:ind w:left="6480" w:hanging="360"/>
+      </w:pPr>
+      <w:rPr>
+        <w:rFonts w:ascii="Wingdings" w:hAnsi="Wingdings" w:hint="default"/>
+      </w:rPr>
+    </w:lvl>
+  </w:abstractNum>
+  <w:abstractNum w:abstractNumId="13" w15:restartNumberingAfterBreak="0">
     <w:nsid w:val="6FBD6B53"/>
     <w:multiLevelType w:val="hybridMultilevel"/>
     <w:tmpl w:val="394A2EF2"/>
@@ -11177,7 +12728,7 @@
       </w:pPr>
     </w:lvl>
   </w:abstractNum>
-  <w:abstractNum w:abstractNumId="12" w15:restartNumberingAfterBreak="0">
+  <w:abstractNum w:abstractNumId="14" w15:restartNumberingAfterBreak="0">
     <w:nsid w:val="7D2972C5"/>
     <w:multiLevelType w:val="hybridMultilevel"/>
     <w:tmpl w:val="A06270E8"/>
@@ -11297,13 +12848,13 @@
     <w:abstractNumId w:val="2"/>
   </w:num>
   <w:num w:numId="3">
-    <w:abstractNumId w:val="11"/>
+    <w:abstractNumId w:val="13"/>
   </w:num>
   <w:num w:numId="4">
-    <w:abstractNumId w:val="7"/>
+    <w:abstractNumId w:val="8"/>
   </w:num>
   <w:num w:numId="5">
-    <w:abstractNumId w:val="9"/>
+    <w:abstractNumId w:val="10"/>
   </w:num>
   <w:num w:numId="6">
     <w:abstractNumId w:val="0"/>
@@ -11312,13 +12863,13 @@
     <w:abstractNumId w:val="5"/>
   </w:num>
   <w:num w:numId="8">
-    <w:abstractNumId w:val="8"/>
+    <w:abstractNumId w:val="9"/>
   </w:num>
   <w:num w:numId="9">
-    <w:abstractNumId w:val="12"/>
+    <w:abstractNumId w:val="14"/>
   </w:num>
   <w:num w:numId="10">
-    <w:abstractNumId w:val="10"/>
+    <w:abstractNumId w:val="12"/>
   </w:num>
   <w:num w:numId="11">
     <w:abstractNumId w:val="1"/>
@@ -11329,7 +12880,13 @@
   <w:num w:numId="13">
     <w:abstractNumId w:val="4"/>
   </w:num>
-  <w:numIdMacAtCleanup w:val="13"/>
+  <w:num w:numId="14">
+    <w:abstractNumId w:val="11"/>
+  </w:num>
+  <w:num w:numId="15">
+    <w:abstractNumId w:val="7"/>
+  </w:num>
+  <w:numIdMacAtCleanup w:val="15"/>
 </w:numbering>
 </file>
 
@@ -13220,6 +14777,214 @@
       <w:szCs w:val="22"/>
     </w:rPr>
   </w:style>
+  <w:style w:type="character" w:styleId="UnresolvedMention">
+    <w:name w:val="Unresolved Mention"/>
+    <w:basedOn w:val="DefaultParagraphFont"/>
+    <w:uiPriority w:val="99"/>
+    <w:semiHidden/>
+    <w:unhideWhenUsed/>
+    <w:rsid w:val="00052C28"/>
+    <w:rPr>
+      <w:color w:val="808080"/>
+      <w:shd w:val="clear" w:color="auto" w:fill="E6E6E6"/>
+    </w:rPr>
+  </w:style>
+  <w:style w:type="table" w:styleId="GridTable7Colorful-Accent3">
+    <w:name w:val="Grid Table 7 Colorful Accent 3"/>
+    <w:basedOn w:val="TableNormal"/>
+    <w:uiPriority w:val="52"/>
+    <w:rsid w:val="001B6986"/>
+    <w:pPr>
+      <w:spacing w:after="0" w:line="240" w:lineRule="auto"/>
+    </w:pPr>
+    <w:rPr>
+      <w:color w:val="14415C" w:themeColor="accent3" w:themeShade="BF"/>
+    </w:rPr>
+    <w:tblPr>
+      <w:tblStyleRowBandSize w:val="1"/>
+      <w:tblStyleColBandSize w:val="1"/>
+      <w:tblBorders>
+        <w:top w:val="single" w:sz="4" w:space="0" w:color="4DA4D8" w:themeColor="accent3" w:themeTint="99"/>
+        <w:left w:val="single" w:sz="4" w:space="0" w:color="4DA4D8" w:themeColor="accent3" w:themeTint="99"/>
+        <w:bottom w:val="single" w:sz="4" w:space="0" w:color="4DA4D8" w:themeColor="accent3" w:themeTint="99"/>
+        <w:right w:val="single" w:sz="4" w:space="0" w:color="4DA4D8" w:themeColor="accent3" w:themeTint="99"/>
+        <w:insideH w:val="single" w:sz="4" w:space="0" w:color="4DA4D8" w:themeColor="accent3" w:themeTint="99"/>
+        <w:insideV w:val="single" w:sz="4" w:space="0" w:color="4DA4D8" w:themeColor="accent3" w:themeTint="99"/>
+      </w:tblBorders>
+    </w:tblPr>
+    <w:tblStylePr w:type="firstRow">
+      <w:rPr>
+        <w:b/>
+        <w:bCs/>
+      </w:rPr>
+      <w:tblPr/>
+      <w:tcPr>
+        <w:tcBorders>
+          <w:top w:val="nil"/>
+          <w:left w:val="nil"/>
+          <w:right w:val="nil"/>
+          <w:insideH w:val="nil"/>
+          <w:insideV w:val="nil"/>
+        </w:tcBorders>
+        <w:shd w:val="clear" w:color="auto" w:fill="FFFFFF" w:themeFill="background1"/>
+      </w:tcPr>
+    </w:tblStylePr>
+    <w:tblStylePr w:type="lastRow">
+      <w:rPr>
+        <w:b/>
+        <w:bCs/>
+      </w:rPr>
+      <w:tblPr/>
+      <w:tcPr>
+        <w:tcBorders>
+          <w:left w:val="nil"/>
+          <w:bottom w:val="nil"/>
+          <w:right w:val="nil"/>
+          <w:insideH w:val="nil"/>
+          <w:insideV w:val="nil"/>
+        </w:tcBorders>
+        <w:shd w:val="clear" w:color="auto" w:fill="FFFFFF" w:themeFill="background1"/>
+      </w:tcPr>
+    </w:tblStylePr>
+    <w:tblStylePr w:type="firstCol">
+      <w:pPr>
+        <w:jc w:val="right"/>
+      </w:pPr>
+      <w:rPr>
+        <w:i/>
+        <w:iCs/>
+      </w:rPr>
+      <w:tblPr/>
+      <w:tcPr>
+        <w:tcBorders>
+          <w:top w:val="nil"/>
+          <w:left w:val="nil"/>
+          <w:bottom w:val="nil"/>
+          <w:insideH w:val="nil"/>
+          <w:insideV w:val="nil"/>
+        </w:tcBorders>
+        <w:shd w:val="clear" w:color="auto" w:fill="FFFFFF" w:themeFill="background1"/>
+      </w:tcPr>
+    </w:tblStylePr>
+    <w:tblStylePr w:type="lastCol">
+      <w:rPr>
+        <w:i/>
+        <w:iCs/>
+      </w:rPr>
+      <w:tblPr/>
+      <w:tcPr>
+        <w:tcBorders>
+          <w:top w:val="nil"/>
+          <w:bottom w:val="nil"/>
+          <w:right w:val="nil"/>
+          <w:insideH w:val="nil"/>
+          <w:insideV w:val="nil"/>
+        </w:tcBorders>
+        <w:shd w:val="clear" w:color="auto" w:fill="FFFFFF" w:themeFill="background1"/>
+      </w:tcPr>
+    </w:tblStylePr>
+    <w:tblStylePr w:type="band1Vert">
+      <w:tblPr/>
+      <w:tcPr>
+        <w:shd w:val="clear" w:color="auto" w:fill="C3E0F2" w:themeFill="accent3" w:themeFillTint="33"/>
+      </w:tcPr>
+    </w:tblStylePr>
+    <w:tblStylePr w:type="band1Horz">
+      <w:tblPr/>
+      <w:tcPr>
+        <w:shd w:val="clear" w:color="auto" w:fill="C3E0F2" w:themeFill="accent3" w:themeFillTint="33"/>
+      </w:tcPr>
+    </w:tblStylePr>
+    <w:tblStylePr w:type="neCell">
+      <w:tblPr/>
+      <w:tcPr>
+        <w:tcBorders>
+          <w:bottom w:val="single" w:sz="4" w:space="0" w:color="4DA4D8" w:themeColor="accent3" w:themeTint="99"/>
+        </w:tcBorders>
+      </w:tcPr>
+    </w:tblStylePr>
+    <w:tblStylePr w:type="nwCell">
+      <w:tblPr/>
+      <w:tcPr>
+        <w:tcBorders>
+          <w:bottom w:val="single" w:sz="4" w:space="0" w:color="4DA4D8" w:themeColor="accent3" w:themeTint="99"/>
+        </w:tcBorders>
+      </w:tcPr>
+    </w:tblStylePr>
+    <w:tblStylePr w:type="seCell">
+      <w:tblPr/>
+      <w:tcPr>
+        <w:tcBorders>
+          <w:top w:val="single" w:sz="4" w:space="0" w:color="4DA4D8" w:themeColor="accent3" w:themeTint="99"/>
+        </w:tcBorders>
+      </w:tcPr>
+    </w:tblStylePr>
+    <w:tblStylePr w:type="swCell">
+      <w:tblPr/>
+      <w:tcPr>
+        <w:tcBorders>
+          <w:top w:val="single" w:sz="4" w:space="0" w:color="4DA4D8" w:themeColor="accent3" w:themeTint="99"/>
+        </w:tcBorders>
+      </w:tcPr>
+    </w:tblStylePr>
+  </w:style>
+  <w:style w:type="table" w:styleId="GridTable1Light-Accent3">
+    <w:name w:val="Grid Table 1 Light Accent 3"/>
+    <w:basedOn w:val="TableNormal"/>
+    <w:uiPriority w:val="46"/>
+    <w:rsid w:val="001B6986"/>
+    <w:pPr>
+      <w:spacing w:after="0" w:line="240" w:lineRule="auto"/>
+    </w:pPr>
+    <w:tblPr>
+      <w:tblStyleRowBandSize w:val="1"/>
+      <w:tblStyleColBandSize w:val="1"/>
+      <w:tblBorders>
+        <w:top w:val="single" w:sz="4" w:space="0" w:color="89C2E5" w:themeColor="accent3" w:themeTint="66"/>
+        <w:left w:val="single" w:sz="4" w:space="0" w:color="89C2E5" w:themeColor="accent3" w:themeTint="66"/>
+        <w:bottom w:val="single" w:sz="4" w:space="0" w:color="89C2E5" w:themeColor="accent3" w:themeTint="66"/>
+        <w:right w:val="single" w:sz="4" w:space="0" w:color="89C2E5" w:themeColor="accent3" w:themeTint="66"/>
+        <w:insideH w:val="single" w:sz="4" w:space="0" w:color="89C2E5" w:themeColor="accent3" w:themeTint="66"/>
+        <w:insideV w:val="single" w:sz="4" w:space="0" w:color="89C2E5" w:themeColor="accent3" w:themeTint="66"/>
+      </w:tblBorders>
+    </w:tblPr>
+    <w:tblStylePr w:type="firstRow">
+      <w:rPr>
+        <w:b/>
+        <w:bCs/>
+      </w:rPr>
+      <w:tblPr/>
+      <w:tcPr>
+        <w:tcBorders>
+          <w:bottom w:val="single" w:sz="12" w:space="0" w:color="4DA4D8" w:themeColor="accent3" w:themeTint="99"/>
+        </w:tcBorders>
+      </w:tcPr>
+    </w:tblStylePr>
+    <w:tblStylePr w:type="lastRow">
+      <w:rPr>
+        <w:b/>
+        <w:bCs/>
+      </w:rPr>
+      <w:tblPr/>
+      <w:tcPr>
+        <w:tcBorders>
+          <w:top w:val="double" w:sz="2" w:space="0" w:color="4DA4D8" w:themeColor="accent3" w:themeTint="99"/>
+        </w:tcBorders>
+      </w:tcPr>
+    </w:tblStylePr>
+    <w:tblStylePr w:type="firstCol">
+      <w:rPr>
+        <w:b/>
+        <w:bCs/>
+      </w:rPr>
+    </w:tblStylePr>
+    <w:tblStylePr w:type="lastCol">
+      <w:rPr>
+        <w:b/>
+        <w:bCs/>
+      </w:rPr>
+    </w:tblStylePr>
+  </w:style>
 </w:styles>
 </file>
 
@@ -13525,7 +15290,7 @@
 </file>
 
 <file path=customXml/itemProps3.xml><?xml version="1.0" encoding="utf-8"?>
-<ds:datastoreItem xmlns:ds="http://schemas.openxmlformats.org/officeDocument/2006/customXml" ds:itemID="{93523B8F-78F8-4E34-B037-F2BDC564C88F}">
+<ds:datastoreItem xmlns:ds="http://schemas.openxmlformats.org/officeDocument/2006/customXml" ds:itemID="{38A65004-56C0-4AE2-87D9-E87FE7E54FA0}">
   <ds:schemaRefs>
     <ds:schemaRef ds:uri="http://schemas.openxmlformats.org/officeDocument/2006/bibliography"/>
   </ds:schemaRefs>

</xml_diff>

<commit_message>
1. progress on report 2. typo in code
</commit_message>
<xml_diff>
--- a/Docs/PROJECT REPORT.docx
+++ b/Docs/PROJECT REPORT.docx
@@ -721,8 +721,6 @@
                                   </w:rPr>
                                   <w:t xml:space="preserve">In depth study of </w:t>
                                 </w:r>
-                                <w:bookmarkStart w:id="0" w:name="_GoBack"/>
-                                <w:bookmarkEnd w:id="0"/>
                               </w:p>
                               <w:p>
                                 <w:pPr>
@@ -1042,8 +1040,6 @@
                             </w:rPr>
                             <w:t xml:space="preserve">In depth study of </w:t>
                           </w:r>
-                          <w:bookmarkStart w:id="1" w:name="_GoBack"/>
-                          <w:bookmarkEnd w:id="1"/>
                         </w:p>
                         <w:p>
                           <w:pPr>
@@ -5849,43 +5845,43 @@
       <w:pPr>
         <w:pStyle w:val="Heading1"/>
       </w:pPr>
-      <w:bookmarkStart w:id="2" w:name="_Ref512199268"/>
-      <w:bookmarkStart w:id="3" w:name="_Ref512199321"/>
-      <w:bookmarkStart w:id="4" w:name="_Ref512199331"/>
-      <w:bookmarkStart w:id="5" w:name="_Toc512977096"/>
+      <w:bookmarkStart w:id="0" w:name="_Ref512199268"/>
+      <w:bookmarkStart w:id="1" w:name="_Ref512199321"/>
+      <w:bookmarkStart w:id="2" w:name="_Ref512199331"/>
+      <w:bookmarkStart w:id="3" w:name="_Toc512977096"/>
       <w:r>
         <w:lastRenderedPageBreak/>
         <w:t>Introduction</w:t>
       </w:r>
+      <w:bookmarkEnd w:id="0"/>
+      <w:bookmarkEnd w:id="1"/>
       <w:bookmarkEnd w:id="2"/>
       <w:bookmarkEnd w:id="3"/>
+    </w:p>
+    <w:p>
+      <w:pPr>
+        <w:pStyle w:val="Heading2"/>
+      </w:pPr>
+      <w:bookmarkStart w:id="4" w:name="_Ref512186068"/>
+      <w:bookmarkStart w:id="5" w:name="_Toc512977097"/>
+      <w:r>
+        <w:t>B</w:t>
+      </w:r>
+      <w:r>
+        <w:t>ackground</w:t>
+      </w:r>
       <w:bookmarkEnd w:id="4"/>
       <w:bookmarkEnd w:id="5"/>
     </w:p>
     <w:p>
       <w:pPr>
-        <w:pStyle w:val="Heading2"/>
-      </w:pPr>
-      <w:bookmarkStart w:id="6" w:name="_Ref512186068"/>
-      <w:bookmarkStart w:id="7" w:name="_Toc512977097"/>
-      <w:r>
-        <w:t>B</w:t>
-      </w:r>
-      <w:r>
-        <w:t>ackground</w:t>
+        <w:pStyle w:val="Heading3"/>
+      </w:pPr>
+      <w:bookmarkStart w:id="6" w:name="_Toc512977098"/>
+      <w:r>
+        <w:t>Monolithic Applications</w:t>
       </w:r>
       <w:bookmarkEnd w:id="6"/>
-      <w:bookmarkEnd w:id="7"/>
-    </w:p>
-    <w:p>
-      <w:pPr>
-        <w:pStyle w:val="Heading3"/>
-      </w:pPr>
-      <w:bookmarkStart w:id="8" w:name="_Toc512977098"/>
-      <w:r>
-        <w:t>Monolithic Applications</w:t>
-      </w:r>
-      <w:bookmarkEnd w:id="8"/>
     </w:p>
     <w:p>
       <w:r>
@@ -6002,7 +5998,7 @@
           <v:shape id="_x0000_i1025" type="#_x0000_t75" style="width:231.05pt;height:307.4pt" o:ole="">
             <v:imagedata r:id="rId11" o:title=""/>
           </v:shape>
-          <o:OLEObject Type="Embed" ProgID="Visio.Drawing.15" ShapeID="_x0000_i1025" DrawAspect="Content" ObjectID="_1586719817" r:id="rId12"/>
+          <o:OLEObject Type="Embed" ProgID="Visio.Drawing.15" ShapeID="_x0000_i1025" DrawAspect="Content" ObjectID="_1586805636" r:id="rId12"/>
         </w:object>
       </w:r>
     </w:p>
@@ -6011,7 +6007,7 @@
         <w:pStyle w:val="Caption"/>
         <w:jc w:val="center"/>
       </w:pPr>
-      <w:bookmarkStart w:id="9" w:name="_Ref512783387"/>
+      <w:bookmarkStart w:id="7" w:name="_Ref512783387"/>
       <w:r>
         <w:t xml:space="preserve">Figure </w:t>
       </w:r>
@@ -6062,7 +6058,7 @@
       <w:r>
         <w:fldChar w:fldCharType="end"/>
       </w:r>
-      <w:bookmarkEnd w:id="9"/>
+      <w:bookmarkEnd w:id="7"/>
       <w:r>
         <w:t>Monolithic Architecture</w:t>
       </w:r>
@@ -6071,11 +6067,11 @@
       <w:pPr>
         <w:pStyle w:val="Heading3"/>
       </w:pPr>
-      <w:bookmarkStart w:id="10" w:name="_Toc512977099"/>
+      <w:bookmarkStart w:id="8" w:name="_Toc512977099"/>
       <w:r>
         <w:t>Information Technology</w:t>
       </w:r>
-      <w:bookmarkEnd w:id="10"/>
+      <w:bookmarkEnd w:id="8"/>
     </w:p>
     <w:p>
       <w:r>
@@ -6111,11 +6107,11 @@
       <w:pPr>
         <w:pStyle w:val="Heading3"/>
       </w:pPr>
-      <w:bookmarkStart w:id="11" w:name="_Toc512977100"/>
+      <w:bookmarkStart w:id="9" w:name="_Toc512977100"/>
       <w:r>
         <w:t>Distributed Systems</w:t>
       </w:r>
-      <w:bookmarkEnd w:id="11"/>
+      <w:bookmarkEnd w:id="9"/>
     </w:p>
     <w:p>
       <w:r>
@@ -6147,7 +6143,7 @@
           <v:shape id="_x0000_i1026" type="#_x0000_t75" style="width:340.6pt;height:388.8pt" o:ole="">
             <v:imagedata r:id="rId13" o:title=""/>
           </v:shape>
-          <o:OLEObject Type="Embed" ProgID="Visio.Drawing.15" ShapeID="_x0000_i1026" DrawAspect="Content" ObjectID="_1586719818" r:id="rId14"/>
+          <o:OLEObject Type="Embed" ProgID="Visio.Drawing.15" ShapeID="_x0000_i1026" DrawAspect="Content" ObjectID="_1586805637" r:id="rId14"/>
         </w:object>
       </w:r>
     </w:p>
@@ -6217,14 +6213,14 @@
       <w:pPr>
         <w:pStyle w:val="Heading3"/>
       </w:pPr>
-      <w:bookmarkStart w:id="12" w:name="_Toc512977101"/>
+      <w:bookmarkStart w:id="10" w:name="_Toc512977101"/>
       <w:r>
         <w:t>Rise</w:t>
       </w:r>
       <w:r>
         <w:t xml:space="preserve"> of Computing Devices</w:t>
       </w:r>
-      <w:bookmarkEnd w:id="12"/>
+      <w:bookmarkEnd w:id="10"/>
     </w:p>
     <w:p>
       <w:r>
@@ -6369,93 +6365,93 @@
       <w:pPr>
         <w:pStyle w:val="Heading3"/>
       </w:pPr>
-      <w:bookmarkStart w:id="13" w:name="_Toc512977102"/>
+      <w:bookmarkStart w:id="11" w:name="_Toc512977102"/>
       <w:r>
         <w:t>Heterogeneity</w:t>
       </w:r>
+      <w:bookmarkEnd w:id="11"/>
+    </w:p>
+    <w:p>
+      <w:r>
+        <w:t xml:space="preserve">Lots of devices and manufacturers means lots of operating platforms and lots of software development frameworks. This poses the challenge of interoperability. </w:t>
+      </w:r>
+      <w:r>
+        <w:t xml:space="preserve">Today’s ideal software systems have to be platform independent and capable of </w:t>
+      </w:r>
+      <w:r>
+        <w:t xml:space="preserve">communicating and working with systems built using various frameworks and running on various platforms. </w:t>
+      </w:r>
+      <w:r>
+        <w:t xml:space="preserve">As organisation’s customer base grows so does the </w:t>
+      </w:r>
+      <w:r>
+        <w:t xml:space="preserve">need for system interoperability, to ensure that business is able to reach customer owning different devices running on different platform. </w:t>
+      </w:r>
+    </w:p>
+    <w:p>
+      <w:pPr>
+        <w:pStyle w:val="Heading3"/>
+      </w:pPr>
+      <w:bookmarkStart w:id="12" w:name="_Toc512977103"/>
+      <w:r>
+        <w:t>System Agility</w:t>
+      </w:r>
+      <w:bookmarkEnd w:id="12"/>
+    </w:p>
+    <w:p>
+      <w:r>
+        <w:t>To keep going alongside the competitors, organisations have to change their marketing strategy and product presentation quickly and continuously. This requires the software systems that are agile and responsive, that can be changed quickly with or without the need of redeployment</w:t>
+      </w:r>
+      <w:r>
+        <w:t>; or support Continuous Integration and Delivery.</w:t>
+      </w:r>
+    </w:p>
+    <w:p>
+      <w:pPr>
+        <w:pStyle w:val="Heading3"/>
+      </w:pPr>
+      <w:bookmarkStart w:id="13" w:name="_Toc512977104"/>
+      <w:r>
+        <w:t>Cloud</w:t>
+      </w:r>
+      <w:r>
+        <w:t xml:space="preserve"> Computing</w:t>
+      </w:r>
       <w:bookmarkEnd w:id="13"/>
     </w:p>
     <w:p>
       <w:r>
-        <w:t xml:space="preserve">Lots of devices and manufacturers means lots of operating platforms and lots of software development frameworks. This poses the challenge of interoperability. </w:t>
-      </w:r>
-      <w:r>
-        <w:t xml:space="preserve">Today’s ideal software systems have to be platform independent and capable of </w:t>
-      </w:r>
-      <w:r>
-        <w:t xml:space="preserve">communicating and working with systems built using various frameworks and running on various platforms. </w:t>
-      </w:r>
-      <w:r>
-        <w:t xml:space="preserve">As organisation’s customer base grows so does the </w:t>
-      </w:r>
-      <w:r>
-        <w:t xml:space="preserve">need for system interoperability, to ensure that business is able to reach customer owning different devices running on different platform. </w:t>
+        <w:t>Traditionally businesses hosted their own on-premises computing infrastructure. For stable software system</w:t>
+      </w:r>
+      <w:r>
+        <w:t>s</w:t>
+      </w:r>
+      <w:r>
+        <w:t xml:space="preserve"> this was </w:t>
+      </w:r>
+      <w:r>
+        <w:t>feasible both financially and technicall</w:t>
+      </w:r>
+      <w:r>
+        <w:t>y</w:t>
+      </w:r>
+      <w:r>
+        <w:t xml:space="preserve">. But as the need grew for system agility companies start looking at maintenance and upgradation of on-site computing infrastructure as a continuous financial and technical pressure. This motivated the introduction of cloud computing where specialist organisation hosted and managed computing infrastructure which and be leased by the other business organisations. This shifted the responsibility of system maintenance and upgradation from consumer organisations to the cloud providers. Cloud offered kind of elastic resources that can grow or shrink on demand. </w:t>
+      </w:r>
+      <w:r>
+        <w:t>The consumer organisations have to pay only what they consume. This is why a huge number of organisations have moved to cloud over last decade and process of migration to cloud still continuous. Although cloud offered a scalable infrastructure it does not come out of the box. The software architecture has to be cloud friendly to take full advantage of scalable cloud infrastructure.</w:t>
       </w:r>
     </w:p>
     <w:p>
       <w:pPr>
         <w:pStyle w:val="Heading3"/>
       </w:pPr>
-      <w:bookmarkStart w:id="14" w:name="_Toc512977103"/>
-      <w:r>
-        <w:t>System Agility</w:t>
-      </w:r>
-      <w:bookmarkEnd w:id="14"/>
-    </w:p>
-    <w:p>
-      <w:r>
-        <w:t>To keep going alongside the competitors, organisations have to change their marketing strategy and product presentation quickly and continuously. This requires the software systems that are agile and responsive, that can be changed quickly with or without the need of redeployment</w:t>
-      </w:r>
-      <w:r>
-        <w:t>; or support Continuous Integration and Delivery.</w:t>
-      </w:r>
-    </w:p>
-    <w:p>
-      <w:pPr>
-        <w:pStyle w:val="Heading3"/>
-      </w:pPr>
-      <w:bookmarkStart w:id="15" w:name="_Toc512977104"/>
-      <w:r>
-        <w:t>Cloud</w:t>
-      </w:r>
-      <w:r>
-        <w:t xml:space="preserve"> Computing</w:t>
-      </w:r>
-      <w:bookmarkEnd w:id="15"/>
-    </w:p>
-    <w:p>
-      <w:r>
-        <w:t>Traditionally businesses hosted their own on-premises computing infrastructure. For stable software system</w:t>
-      </w:r>
-      <w:r>
-        <w:t>s</w:t>
-      </w:r>
-      <w:r>
-        <w:t xml:space="preserve"> this was </w:t>
-      </w:r>
-      <w:r>
-        <w:t>feasible both financially and technicall</w:t>
-      </w:r>
-      <w:r>
-        <w:t>y</w:t>
-      </w:r>
-      <w:r>
-        <w:t xml:space="preserve">. But as the need grew for system agility companies start looking at maintenance and upgradation of on-site computing infrastructure as a continuous financial and technical pressure. This motivated the introduction of cloud computing where specialist organisation hosted and managed computing infrastructure which and be leased by the other business organisations. This shifted the responsibility of system maintenance and upgradation from consumer organisations to the cloud providers. Cloud offered kind of elastic resources that can grow or shrink on demand. </w:t>
-      </w:r>
-      <w:r>
-        <w:t>The consumer organisations have to pay only what they consume. This is why a huge number of organisations have moved to cloud over last decade and process of migration to cloud still continuous. Although cloud offered a scalable infrastructure it does not come out of the box. The software architecture has to be cloud friendly to take full advantage of scalable cloud infrastructure.</w:t>
-      </w:r>
-    </w:p>
-    <w:p>
-      <w:pPr>
-        <w:pStyle w:val="Heading3"/>
-      </w:pPr>
-      <w:bookmarkStart w:id="16" w:name="_Toc512977105"/>
+      <w:bookmarkStart w:id="14" w:name="_Toc512977105"/>
       <w:r>
         <w:lastRenderedPageBreak/>
         <w:t>Service Oriented Architecture (SOA)</w:t>
       </w:r>
-      <w:bookmarkEnd w:id="16"/>
+      <w:bookmarkEnd w:id="14"/>
     </w:p>
     <w:p>
       <w:pPr>
@@ -6744,7 +6740,7 @@
           <v:shape id="_x0000_i1027" type="#_x0000_t75" style="width:326.2pt;height:217.25pt" o:ole="">
             <v:imagedata r:id="rId16" o:title=""/>
           </v:shape>
-          <o:OLEObject Type="Embed" ProgID="Visio.Drawing.15" ShapeID="_x0000_i1027" DrawAspect="Content" ObjectID="_1586719819" r:id="rId17"/>
+          <o:OLEObject Type="Embed" ProgID="Visio.Drawing.15" ShapeID="_x0000_i1027" DrawAspect="Content" ObjectID="_1586805638" r:id="rId17"/>
         </w:object>
       </w:r>
     </w:p>
@@ -6815,14 +6811,14 @@
       <w:pPr>
         <w:pStyle w:val="Heading3"/>
       </w:pPr>
-      <w:bookmarkStart w:id="17" w:name="_Toc512977106"/>
+      <w:bookmarkStart w:id="15" w:name="_Toc512977106"/>
       <w:r>
         <w:t>Microservices</w:t>
       </w:r>
       <w:r>
         <w:t xml:space="preserve"> Architecture (MSA)</w:t>
       </w:r>
-      <w:bookmarkEnd w:id="17"/>
+      <w:bookmarkEnd w:id="15"/>
     </w:p>
     <w:p>
       <w:pPr>
@@ -7006,16 +7002,16 @@
       <w:pPr>
         <w:pStyle w:val="Heading3"/>
       </w:pPr>
-      <w:bookmarkStart w:id="18" w:name="_Ref512767640"/>
-      <w:bookmarkStart w:id="19" w:name="_Toc512977107"/>
+      <w:bookmarkStart w:id="16" w:name="_Ref512767640"/>
+      <w:bookmarkStart w:id="17" w:name="_Toc512977107"/>
       <w:r>
         <w:t xml:space="preserve">Architectural </w:t>
       </w:r>
       <w:r>
         <w:t>Attributes</w:t>
       </w:r>
-      <w:bookmarkEnd w:id="18"/>
-      <w:bookmarkEnd w:id="19"/>
+      <w:bookmarkEnd w:id="16"/>
+      <w:bookmarkEnd w:id="17"/>
     </w:p>
     <w:p>
       <w:r>
@@ -7347,11 +7343,11 @@
       <w:pPr>
         <w:pStyle w:val="Heading2"/>
       </w:pPr>
-      <w:bookmarkStart w:id="20" w:name="_Toc512977108"/>
+      <w:bookmarkStart w:id="18" w:name="_Toc512977108"/>
       <w:r>
         <w:t>Motivation</w:t>
       </w:r>
-      <w:bookmarkEnd w:id="20"/>
+      <w:bookmarkEnd w:id="18"/>
     </w:p>
     <w:p>
       <w:r>
@@ -7543,22 +7539,22 @@
       <w:pPr>
         <w:pStyle w:val="Heading2"/>
       </w:pPr>
-      <w:bookmarkStart w:id="21" w:name="_Toc512977109"/>
+      <w:bookmarkStart w:id="19" w:name="_Toc512977109"/>
       <w:r>
         <w:lastRenderedPageBreak/>
         <w:t>Aims and Objectives</w:t>
       </w:r>
-      <w:bookmarkEnd w:id="21"/>
+      <w:bookmarkEnd w:id="19"/>
     </w:p>
     <w:p>
       <w:pPr>
         <w:pStyle w:val="Heading3"/>
       </w:pPr>
-      <w:bookmarkStart w:id="22" w:name="_Toc512977110"/>
+      <w:bookmarkStart w:id="20" w:name="_Toc512977110"/>
       <w:r>
         <w:t>Aim</w:t>
       </w:r>
-      <w:bookmarkEnd w:id="22"/>
+      <w:bookmarkEnd w:id="20"/>
     </w:p>
     <w:p>
       <w:pPr>
@@ -7595,11 +7591,11 @@
       <w:pPr>
         <w:pStyle w:val="Heading3"/>
       </w:pPr>
-      <w:bookmarkStart w:id="23" w:name="_Toc512977111"/>
+      <w:bookmarkStart w:id="21" w:name="_Toc512977111"/>
       <w:r>
         <w:t>Objectives</w:t>
       </w:r>
-      <w:bookmarkEnd w:id="23"/>
+      <w:bookmarkEnd w:id="21"/>
     </w:p>
     <w:p>
       <w:pPr>
@@ -7716,7 +7712,7 @@
       <w:pPr>
         <w:pStyle w:val="Heading1"/>
       </w:pPr>
-      <w:bookmarkStart w:id="24" w:name="_Toc512977112"/>
+      <w:bookmarkStart w:id="22" w:name="_Toc512977112"/>
       <w:r>
         <w:t xml:space="preserve">REST – </w:t>
       </w:r>
@@ -7732,17 +7728,17 @@
       <w:r>
         <w:t xml:space="preserve"> Modern Applications</w:t>
       </w:r>
-      <w:bookmarkEnd w:id="24"/>
+      <w:bookmarkEnd w:id="22"/>
     </w:p>
     <w:p>
       <w:pPr>
         <w:pStyle w:val="Heading2"/>
       </w:pPr>
-      <w:bookmarkStart w:id="25" w:name="_Toc512977113"/>
+      <w:bookmarkStart w:id="23" w:name="_Toc512977113"/>
       <w:r>
         <w:t>What is REST</w:t>
       </w:r>
-      <w:bookmarkEnd w:id="25"/>
+      <w:bookmarkEnd w:id="23"/>
     </w:p>
     <w:p>
       <w:r>
@@ -7988,23 +7984,7 @@
           <w:rFonts w:ascii="Calibri" w:hAnsi="Calibri" w:cs="Calibri"/>
           <w:color w:val="000000"/>
         </w:rPr>
-        <w:t xml:space="preserve"> depicts the process of Representational State Transfer. It begins with a task in New state. With this representation of task, server sends a control: Assign, which client can use to move the task to new state Assigned. An Assigned Task is another representation of the task. When an Assigned Task is requested by a client, server returns its presentation with tow controls: Complete and De-assign. Client can use Complete control to move task to Complete state or it can use De-Assign control to move it back to New state – </w:t>
-      </w:r>
-      <w:proofErr w:type="gramStart"/>
-      <w:r>
-        <w:rPr>
-          <w:rFonts w:ascii="Calibri" w:hAnsi="Calibri" w:cs="Calibri"/>
-          <w:color w:val="000000"/>
-        </w:rPr>
-        <w:t>an</w:t>
-      </w:r>
-      <w:proofErr w:type="gramEnd"/>
-      <w:r>
-        <w:rPr>
-          <w:rFonts w:ascii="Calibri" w:hAnsi="Calibri" w:cs="Calibri"/>
-          <w:color w:val="000000"/>
-        </w:rPr>
-        <w:t xml:space="preserve"> so on.</w:t>
+        <w:t xml:space="preserve"> depicts the process of Representational State Transfer. It begins with a task in New state. With this representation of task, server sends a control: Assign, which client can use to move the task to new state Assigned. An Assigned Task is another representation of the task. When an Assigned Task is requested by a client, server returns its presentation with tow controls: Complete and De-assign. Client can use Complete control to move task to Complete state or it can use De-Assign control to move it back to New state – an so on.</w:t>
       </w:r>
     </w:p>
     <w:p>
@@ -8017,7 +7997,7 @@
           <v:shape id="_x0000_i1051" type="#_x0000_t75" style="width:395.05pt;height:131.5pt" o:ole="">
             <v:imagedata r:id="rId19" o:title=""/>
           </v:shape>
-          <o:OLEObject Type="Embed" ProgID="Visio.Drawing.15" ShapeID="_x0000_i1051" DrawAspect="Content" ObjectID="_1586719820" r:id="rId20"/>
+          <o:OLEObject Type="Embed" ProgID="Visio.Drawing.15" ShapeID="_x0000_i1051" DrawAspect="Content" ObjectID="_1586805639" r:id="rId20"/>
         </w:object>
       </w:r>
     </w:p>
@@ -8030,7 +8010,7 @@
           <w:color w:val="000000"/>
         </w:rPr>
       </w:pPr>
-      <w:bookmarkStart w:id="26" w:name="_Ref512783349"/>
+      <w:bookmarkStart w:id="24" w:name="_Ref512783349"/>
       <w:r>
         <w:t xml:space="preserve">Figure </w:t>
       </w:r>
@@ -8084,17 +8064,17 @@
       <w:r>
         <w:t xml:space="preserve"> State transfer</w:t>
       </w:r>
-      <w:bookmarkEnd w:id="26"/>
+      <w:bookmarkEnd w:id="24"/>
     </w:p>
     <w:p>
       <w:pPr>
         <w:pStyle w:val="Heading3"/>
       </w:pPr>
-      <w:bookmarkStart w:id="27" w:name="_Toc512977114"/>
+      <w:bookmarkStart w:id="25" w:name="_Toc512977114"/>
       <w:r>
         <w:t>Misconceptions About Rest</w:t>
       </w:r>
-      <w:bookmarkEnd w:id="27"/>
+      <w:bookmarkEnd w:id="25"/>
     </w:p>
     <w:p>
       <w:r>
@@ -8151,11 +8131,11 @@
       <w:pPr>
         <w:pStyle w:val="Heading2"/>
       </w:pPr>
-      <w:bookmarkStart w:id="28" w:name="_Toc512977115"/>
+      <w:bookmarkStart w:id="26" w:name="_Toc512977115"/>
       <w:r>
         <w:t>Why REST</w:t>
       </w:r>
-      <w:bookmarkEnd w:id="28"/>
+      <w:bookmarkEnd w:id="26"/>
     </w:p>
     <w:p>
       <w:pPr>
@@ -8232,67 +8212,67 @@
       <w:pPr>
         <w:pStyle w:val="Heading3"/>
       </w:pPr>
-      <w:bookmarkStart w:id="29" w:name="_Toc512977116"/>
+      <w:bookmarkStart w:id="27" w:name="_Toc512977116"/>
       <w:r>
         <w:t>Interoperability</w:t>
       </w:r>
+      <w:bookmarkEnd w:id="27"/>
+    </w:p>
+    <w:p>
+      <w:r>
+        <w:t xml:space="preserve">Interoperability refers to the ability to integrate various functional components built using different language tools and frameworks and running on different platforms. For </w:t>
+      </w:r>
+      <w:r>
+        <w:t>example,</w:t>
+      </w:r>
+      <w:r>
+        <w:t xml:space="preserve"> a popular news website may have various elements </w:t>
+      </w:r>
+      <w:r>
+        <w:t xml:space="preserve">that perform various functions. It may be providing search facility using Google integration, Advertisements provided by Ad Host integration, comments manged by integrating </w:t>
+      </w:r>
+      <w:proofErr w:type="spellStart"/>
+      <w:r>
+        <w:t>Disqus</w:t>
+      </w:r>
+      <w:proofErr w:type="spellEnd"/>
+      <w:r>
+        <w:t xml:space="preserve"> and sharing using integration of Facebook and Twitter. All these service providers need not be running on the same platform or built using single framework, therefore cannot make any assumptions about each other. Such wide integration requires a mechanism that is simple, consistent and reliable. This makes REST a good fit for the integration of heterogenous system</w:t>
+      </w:r>
+      <w:r>
+        <w:t>.</w:t>
+      </w:r>
+    </w:p>
+    <w:p>
+      <w:pPr>
+        <w:pStyle w:val="Heading3"/>
+      </w:pPr>
+      <w:bookmarkStart w:id="28" w:name="_Toc512977117"/>
+      <w:r>
+        <w:t>Network-based API vs. Library-based API</w:t>
+      </w:r>
+      <w:bookmarkEnd w:id="28"/>
+    </w:p>
+    <w:p>
+      <w:r>
+        <w:t xml:space="preserve">Rest comes up with the idea of network-based API rather than the Library-based API. Library-based API is mostly built using certain tools and framework that can run on a single or very few platforms. Network-based API on the other hand is not </w:t>
+      </w:r>
+      <w:r>
+        <w:t>dependent</w:t>
+      </w:r>
+      <w:r>
+        <w:t xml:space="preserve"> upon a single platform or development framework. All it requires is to implement certain constraints that provide a standardised way of communication. If implemented correctly, such API offers unlimited interoperability between heterogeneous systems. </w:t>
+      </w:r>
+    </w:p>
+    <w:p>
+      <w:pPr>
+        <w:pStyle w:val="Heading3"/>
+      </w:pPr>
+      <w:bookmarkStart w:id="29" w:name="_Toc512977118"/>
+      <w:r>
+        <w:t>Devices</w:t>
+      </w:r>
       <w:bookmarkEnd w:id="29"/>
-    </w:p>
-    <w:p>
-      <w:r>
-        <w:t xml:space="preserve">Interoperability refers to the ability to integrate various functional components built using different language tools and frameworks and running on different platforms. For </w:t>
-      </w:r>
-      <w:r>
-        <w:t>example,</w:t>
-      </w:r>
-      <w:r>
-        <w:t xml:space="preserve"> a popular news website may have various elements </w:t>
-      </w:r>
-      <w:r>
-        <w:t xml:space="preserve">that perform various functions. It may be providing search facility using Google integration, Advertisements provided by Ad Host integration, comments manged by integrating </w:t>
-      </w:r>
-      <w:proofErr w:type="spellStart"/>
-      <w:r>
-        <w:t>Disqus</w:t>
-      </w:r>
-      <w:proofErr w:type="spellEnd"/>
-      <w:r>
-        <w:t xml:space="preserve"> and sharing using integration of Facebook and Twitter. All these service providers need not be running on the same platform or built using single framework, therefore cannot make any assumptions about each other. Such wide integration requires a mechanism that is simple, consistent and reliable. This makes REST a good fit for the integration of heterogenous system</w:t>
-      </w:r>
-      <w:r>
-        <w:t>.</w:t>
-      </w:r>
-    </w:p>
-    <w:p>
-      <w:pPr>
-        <w:pStyle w:val="Heading3"/>
-      </w:pPr>
-      <w:bookmarkStart w:id="30" w:name="_Toc512977117"/>
-      <w:r>
-        <w:t>Network-based API vs. Library-based API</w:t>
-      </w:r>
-      <w:bookmarkEnd w:id="30"/>
-    </w:p>
-    <w:p>
-      <w:r>
-        <w:t xml:space="preserve">Rest comes up with the idea of network-based API rather than the Library-based API. Library-based API is mostly built using certain tools and framework that can run on a single or very few platforms. Network-based API on the other hand is not </w:t>
-      </w:r>
-      <w:r>
-        <w:t>dependent</w:t>
-      </w:r>
-      <w:r>
-        <w:t xml:space="preserve"> upon a single platform or development framework. All it requires is to implement certain constraints that provide a standardised way of communication. If implemented correctly, such API offers unlimited interoperability between heterogeneous systems. </w:t>
-      </w:r>
-    </w:p>
-    <w:p>
-      <w:pPr>
-        <w:pStyle w:val="Heading3"/>
-      </w:pPr>
-      <w:bookmarkStart w:id="31" w:name="_Toc512977118"/>
-      <w:r>
-        <w:t>Devices</w:t>
-      </w:r>
-      <w:bookmarkEnd w:id="31"/>
     </w:p>
     <w:p>
       <w:r>
@@ -8307,11 +8287,11 @@
       <w:pPr>
         <w:pStyle w:val="Heading3"/>
       </w:pPr>
-      <w:bookmarkStart w:id="32" w:name="_Toc512977119"/>
+      <w:bookmarkStart w:id="30" w:name="_Toc512977119"/>
       <w:r>
         <w:t>The Cloud</w:t>
       </w:r>
-      <w:bookmarkEnd w:id="32"/>
+      <w:bookmarkEnd w:id="30"/>
     </w:p>
     <w:p>
       <w:r>
@@ -8349,11 +8329,11 @@
       <w:pPr>
         <w:pStyle w:val="Heading2"/>
       </w:pPr>
-      <w:bookmarkStart w:id="33" w:name="_Toc512977120"/>
+      <w:bookmarkStart w:id="31" w:name="_Toc512977120"/>
       <w:r>
         <w:t>Why Distributed Systems Fail</w:t>
       </w:r>
-      <w:bookmarkEnd w:id="33"/>
+      <w:bookmarkEnd w:id="31"/>
     </w:p>
     <w:p>
       <w:pPr>
@@ -8523,424 +8503,424 @@
       <w:pPr>
         <w:pStyle w:val="Heading3"/>
       </w:pPr>
-      <w:bookmarkStart w:id="34" w:name="_Toc512977121"/>
+      <w:bookmarkStart w:id="32" w:name="_Toc512977121"/>
       <w:r>
         <w:t xml:space="preserve">Requirements-Driven </w:t>
       </w:r>
       <w:r>
         <w:t>Architecture</w:t>
       </w:r>
+      <w:bookmarkEnd w:id="32"/>
+    </w:p>
+    <w:p>
+      <w:r>
+        <w:t>Traditional RPC based architectures tend to take requirement driven approach. Business requirements are identified and software are designed to fulfil those requirements. When business requirements grow, design is grown to cover those new requirements. Such software</w:t>
+      </w:r>
+      <w:r>
+        <w:t xml:space="preserve"> design</w:t>
+      </w:r>
+      <w:r>
+        <w:t>s</w:t>
+      </w:r>
+      <w:r>
+        <w:t xml:space="preserve"> are </w:t>
+      </w:r>
+      <w:r>
+        <w:t>conceived</w:t>
+      </w:r>
+      <w:r>
+        <w:t xml:space="preserve"> and tested in a controlled environment</w:t>
+      </w:r>
+      <w:r>
+        <w:t xml:space="preserve"> and then deployed in the real environment. It is only </w:t>
+      </w:r>
+      <w:r>
+        <w:t>after the deployment to the real environment</w:t>
+      </w:r>
+      <w:r>
+        <w:t xml:space="preserve"> that the limitations of the real environment are discovered that reduce the usability of the design</w:t>
+      </w:r>
+      <w:r>
+        <w:t>, and eventually resulted in system failure</w:t>
+      </w:r>
+      <w:r>
+        <w:t>. In requirements driven approach the architecture of the application is shaped to conform the business</w:t>
+      </w:r>
+      <w:r>
+        <w:t xml:space="preserve"> domain</w:t>
+      </w:r>
+      <w:r>
+        <w:t xml:space="preserve"> and result is an architecture that is tightly </w:t>
+      </w:r>
+      <w:r>
+        <w:t>moulded</w:t>
+      </w:r>
+      <w:r>
+        <w:t xml:space="preserve"> with</w:t>
+      </w:r>
+      <w:r>
+        <w:t>in</w:t>
+      </w:r>
+      <w:r>
+        <w:t xml:space="preserve"> </w:t>
+      </w:r>
+      <w:r>
+        <w:t>the shape of business.</w:t>
+      </w:r>
+    </w:p>
+    <w:p>
+      <w:pPr>
+        <w:pStyle w:val="Heading3"/>
+      </w:pPr>
+      <w:bookmarkStart w:id="33" w:name="_Toc512977122"/>
+      <w:r>
+        <w:t>Fallacies of Distributed Systems</w:t>
+      </w:r>
+      <w:bookmarkEnd w:id="33"/>
+    </w:p>
+    <w:p>
+      <w:r>
+        <w:t>In 1994, at Sun Microsystems, Peter Deutsch identified seven assumptions that most of the architects of the distributed system tend to make. In 1997, James Gosling added another such fallacy</w:t>
+      </w:r>
+      <w:r>
+        <w:rPr>
+          <w:rStyle w:val="FootnoteReference"/>
+        </w:rPr>
+        <w:footnoteReference w:id="14"/>
+      </w:r>
+      <w:r>
+        <w:t>. Howard Dierking, a Pluralsight author, identifies yet another fallacy</w:t>
+      </w:r>
+      <w:r>
+        <w:rPr>
+          <w:rStyle w:val="FootnoteReference"/>
+        </w:rPr>
+        <w:footnoteReference w:id="15"/>
+      </w:r>
+      <w:r>
+        <w:t>.</w:t>
+      </w:r>
+      <w:r>
+        <w:t xml:space="preserve"> Unfortunately, these assumptions prove wrong in the long run, hence causing the system to fail. In literature these assumptions are known as Fallacies of Distributed Systems and are listed below (7 from Peter Deutsch, one from James Gosling and one from Dierking):</w:t>
+      </w:r>
+    </w:p>
+    <w:p>
+      <w:pPr>
+        <w:pStyle w:val="Heading4"/>
+      </w:pPr>
+      <w:r>
+        <w:t>Network Reliability</w:t>
+      </w:r>
+    </w:p>
+    <w:p>
+      <w:r>
+        <w:t>F</w:t>
+      </w:r>
+      <w:r>
+        <w:t>allacy</w:t>
+      </w:r>
+      <w:r>
+        <w:t xml:space="preserve"> is that network is reliable. Obviously, this is not true. Power failure, hardware failure, people tripping over the cable – a whole lot of reasons to compromise network reliability.</w:t>
+      </w:r>
+    </w:p>
+    <w:p>
+      <w:pPr>
+        <w:pStyle w:val="Heading4"/>
+      </w:pPr>
+      <w:r>
+        <w:t>Latency</w:t>
+      </w:r>
+    </w:p>
+    <w:p>
+      <w:r>
+        <w:t>Fallacy</w:t>
+      </w:r>
+      <w:r>
+        <w:t xml:space="preserve"> is that latency is zero. In one local area it might not be seen as a problem. But what if user is on other side of the globe? Even in case of </w:t>
+      </w:r>
+      <w:r>
+        <w:t xml:space="preserve">local users, they might be using mobile devices with delayed response. </w:t>
+      </w:r>
+    </w:p>
+    <w:p>
+      <w:pPr>
+        <w:pStyle w:val="Heading4"/>
+      </w:pPr>
+      <w:r>
+        <w:t>Bandwidth</w:t>
+      </w:r>
+    </w:p>
+    <w:p>
+      <w:r>
+        <w:t xml:space="preserve">Fallacy is that bandwidth is infinite. Although we now have much greater bandwidth then we ever had, but it is still finite. This is particularly true in the case of mobile device, where even there is large bandwidth, user may be charged for the bandwidth they use. </w:t>
+      </w:r>
+    </w:p>
+    <w:p>
+      <w:pPr>
+        <w:pStyle w:val="Heading4"/>
+      </w:pPr>
+      <w:r>
+        <w:t>Security</w:t>
+      </w:r>
+    </w:p>
+    <w:p>
+      <w:r>
+        <w:t xml:space="preserve">The fallacy is that network is secure. Not all networks secure by default. And then this is the most overlooked aspect in practice of software development. </w:t>
+      </w:r>
+    </w:p>
+    <w:p>
+      <w:pPr>
+        <w:pStyle w:val="Heading4"/>
+      </w:pPr>
+      <w:r>
+        <w:t>Network Topology</w:t>
+      </w:r>
+    </w:p>
+    <w:p>
+      <w:r>
+        <w:t xml:space="preserve">The fallacy is that the network topology never changes. In the modern Internet world, this is absolutely untrue. Servers and intermediaries keep moving. DNS, IP address and URLs keep changing. Even </w:t>
+      </w:r>
+      <w:r>
+        <w:t xml:space="preserve">the </w:t>
+      </w:r>
+      <w:r>
+        <w:t xml:space="preserve">relative paths and query strings at the server keep changing. </w:t>
+      </w:r>
+      <w:r>
+        <w:t>Topology also regularly changed when applications are scaled and more hardware is added.</w:t>
+      </w:r>
+    </w:p>
+    <w:p>
+      <w:pPr>
+        <w:pStyle w:val="Heading4"/>
+      </w:pPr>
+      <w:r>
+        <w:t>Administration</w:t>
+      </w:r>
+    </w:p>
+    <w:p>
+      <w:r>
+        <w:t>The fallacy is that there is one administrator. Obviously</w:t>
+      </w:r>
+      <w:r>
+        <w:t>,</w:t>
+      </w:r>
+      <w:r>
+        <w:t xml:space="preserve"> this is not true in the case of applications distributed over the network. </w:t>
+      </w:r>
+      <w:r>
+        <w:t>For example, when a remote or third-party service fail, local administrators have now access or control to diagnose the problem.</w:t>
+      </w:r>
+    </w:p>
+    <w:p>
+      <w:pPr>
+        <w:pStyle w:val="Heading4"/>
+      </w:pPr>
+      <w:r>
+        <w:t>Transport Cost</w:t>
+      </w:r>
+    </w:p>
+    <w:p>
+      <w:r>
+        <w:t>The fallacy is that the transport cost is zero. This is also overlooked aspect during the development of the application. It is assumed that setting up a hardware and network infrastructure has zero cost or at least is one off cost. While in fact such cost is regular. Things like maintenance needs, upgradation, load balancing, bandwidth cost need for scalability contribute to regular cost.</w:t>
+      </w:r>
+    </w:p>
+    <w:p>
+      <w:pPr>
+        <w:pStyle w:val="Heading4"/>
+      </w:pPr>
+      <w:r>
+        <w:t>Heterogeneous Network</w:t>
+      </w:r>
+    </w:p>
+    <w:p>
+      <w:r>
+        <w:t>The fallacy is that all nodes on the network is same. This is also false. We have seen already that in the modern world of computing, network and devices are not some. They are heterogeneous, particularly with the rise of variety of mobile devices.</w:t>
+      </w:r>
+    </w:p>
+    <w:p>
+      <w:pPr>
+        <w:pStyle w:val="Heading4"/>
+      </w:pPr>
+      <w:r>
+        <w:t>Complexity</w:t>
+      </w:r>
+    </w:p>
+    <w:p>
+      <w:r>
+        <w:t xml:space="preserve">This fallacy assume that consumers of our service have enough domain and context knowledge of our service such that they will use our services correctly. This is obviously not true. In today’s Internet world, publisher and consumer may not know each other or may not have proper level of technical support available. </w:t>
+      </w:r>
+    </w:p>
+    <w:p>
+      <w:pPr>
+        <w:pStyle w:val="Heading2"/>
+      </w:pPr>
+      <w:bookmarkStart w:id="34" w:name="_Toc512977123"/>
+      <w:r>
+        <w:t>How REST Mitigate</w:t>
+      </w:r>
+      <w:r>
+        <w:t>s</w:t>
+      </w:r>
+      <w:r>
+        <w:t xml:space="preserve"> Failures</w:t>
+      </w:r>
       <w:bookmarkEnd w:id="34"/>
     </w:p>
     <w:p>
       <w:r>
-        <w:t>Traditional RPC based architectures tend to take requirement driven approach. Business requirements are identified and software are designed to fulfil those requirements. When business requirements grow, design is grown to cover those new requirements. Such software</w:t>
-      </w:r>
-      <w:r>
-        <w:t xml:space="preserve"> design</w:t>
+        <w:t xml:space="preserve">The forces identified by Fielding in his dissertation that influence the system behaviour are closely </w:t>
+      </w:r>
+      <w:proofErr w:type="spellStart"/>
+      <w:r>
+        <w:t>inline</w:t>
+      </w:r>
+      <w:proofErr w:type="spellEnd"/>
+      <w:r>
+        <w:t xml:space="preserve"> with the fallacies of distributed systems discussed above. REST is defined by taking such forces into consideration.</w:t>
+      </w:r>
+    </w:p>
+    <w:p>
+      <w:pPr>
+        <w:pStyle w:val="Heading3"/>
+      </w:pPr>
+      <w:r>
+        <w:t xml:space="preserve"> </w:t>
+      </w:r>
+      <w:bookmarkStart w:id="35" w:name="_Toc512977124"/>
+      <w:r>
+        <w:t xml:space="preserve">Constraint-driven </w:t>
+      </w:r>
+      <w:r>
+        <w:t>Architecture</w:t>
+      </w:r>
+      <w:bookmarkEnd w:id="35"/>
+    </w:p>
+    <w:p>
+      <w:r>
+        <w:t xml:space="preserve">Contrary to requirement driven design </w:t>
+      </w:r>
+      <w:r>
+        <w:t>REST on the other hand</w:t>
+      </w:r>
+      <w:r>
+        <w:t xml:space="preserve"> advocates constraint-driven architecture. It</w:t>
+      </w:r>
+      <w:r>
+        <w:t xml:space="preserve"> begins with identifying the </w:t>
+      </w:r>
+      <w:r>
+        <w:t>forces</w:t>
+      </w:r>
+      <w:r>
+        <w:t xml:space="preserve"> that could impact the system usability. It then defines and apply constraints on the </w:t>
+      </w:r>
+      <w:r>
+        <w:t>architecture</w:t>
+      </w:r>
+      <w:r>
+        <w:t xml:space="preserve"> design such that the impact of those </w:t>
+      </w:r>
+      <w:r>
+        <w:t>forces</w:t>
+      </w:r>
+      <w:r>
+        <w:t xml:space="preserve"> can be eliminated or at least minimised. </w:t>
+      </w:r>
+      <w:r>
+        <w:t>REST, therefore, requires the software developer</w:t>
       </w:r>
       <w:r>
         <w:t>s</w:t>
       </w:r>
       <w:r>
-        <w:t xml:space="preserve"> are </w:t>
-      </w:r>
-      <w:r>
-        <w:t>conceived</w:t>
-      </w:r>
-      <w:r>
-        <w:t xml:space="preserve"> and tested in a controlled environment</w:t>
-      </w:r>
-      <w:r>
-        <w:t xml:space="preserve"> and then deployed in the real environment. It is only </w:t>
-      </w:r>
-      <w:r>
-        <w:t>after the deployment to the real environment</w:t>
-      </w:r>
-      <w:r>
-        <w:t xml:space="preserve"> that the limitations of the real environment are discovered that reduce the usability of the design</w:t>
-      </w:r>
-      <w:r>
-        <w:t>, and eventually resulted in system failure</w:t>
-      </w:r>
-      <w:r>
-        <w:t>. In requirements driven approach the architecture of the application is shaped to conform the business</w:t>
-      </w:r>
-      <w:r>
-        <w:t xml:space="preserve"> domain</w:t>
-      </w:r>
-      <w:r>
-        <w:t xml:space="preserve"> and result is an architecture that is tightly </w:t>
-      </w:r>
-      <w:r>
-        <w:t>moulded</w:t>
-      </w:r>
-      <w:r>
-        <w:t xml:space="preserve"> with</w:t>
-      </w:r>
-      <w:r>
-        <w:t>in</w:t>
+        <w:t xml:space="preserve"> to </w:t>
+      </w:r>
+      <w:r>
+        <w:t>shape</w:t>
+      </w:r>
+      <w:r>
+        <w:t xml:space="preserve"> business domain </w:t>
+      </w:r>
+      <w:r>
+        <w:t>to fit the</w:t>
+      </w:r>
+      <w:r>
+        <w:t xml:space="preserve"> architectur</w:t>
+      </w:r>
+      <w:r>
+        <w:t>al</w:t>
+      </w:r>
+      <w:r>
+        <w:t xml:space="preserve"> style</w:t>
+      </w:r>
+      <w:r>
+        <w:t xml:space="preserve">. The resulted product is a design that works with rather than against those </w:t>
+      </w:r>
+      <w:r>
+        <w:t>forces</w:t>
+      </w:r>
+      <w:r>
+        <w:t xml:space="preserve">. </w:t>
+      </w:r>
+    </w:p>
+    <w:p>
+      <w:pPr>
+        <w:pStyle w:val="Heading2"/>
+      </w:pPr>
+      <w:bookmarkStart w:id="36" w:name="_Toc512977125"/>
+      <w:r>
+        <w:t>REST Constraints</w:t>
+      </w:r>
+      <w:bookmarkEnd w:id="36"/>
+    </w:p>
+    <w:p>
+      <w:r>
+        <w:t xml:space="preserve">Now when we have established that REST was designed to work with forces that impact system behaviour rather than against them, and also that REST advocates constraint-drive approach, it is time to look into what actually those constraints are that define the RESTful style. We will also see </w:t>
+      </w:r>
+      <w:r>
+        <w:t>what influencing forces</w:t>
       </w:r>
       <w:r>
         <w:t xml:space="preserve"> </w:t>
       </w:r>
       <w:r>
-        <w:t>the shape of business.</w:t>
+        <w:t>those constraint address and what architectural attributes (</w:t>
+      </w:r>
+      <w:r>
+        <w:fldChar w:fldCharType="begin"/>
+      </w:r>
+      <w:r>
+        <w:instrText xml:space="preserve"> REF _Ref512767640 \r \h </w:instrText>
+      </w:r>
+      <w:r>
+        <w:fldChar w:fldCharType="separate"/>
+      </w:r>
+      <w:r>
+        <w:rPr>
+          <w:cs/>
+        </w:rPr>
+        <w:t>‎</w:t>
+      </w:r>
+      <w:r>
+        <w:t>1.1.10</w:t>
+      </w:r>
+      <w:r>
+        <w:fldChar w:fldCharType="end"/>
+      </w:r>
+      <w:r>
+        <w:t xml:space="preserve"> above) are achieved as a result of enforcing each of the constraints. </w:t>
       </w:r>
     </w:p>
     <w:p>
       <w:pPr>
         <w:pStyle w:val="Heading3"/>
       </w:pPr>
-      <w:bookmarkStart w:id="35" w:name="_Toc512977122"/>
-      <w:r>
-        <w:t>Fallacies of Distributed Systems</w:t>
-      </w:r>
-      <w:bookmarkEnd w:id="35"/>
-    </w:p>
-    <w:p>
-      <w:r>
-        <w:t>In 1994, at Sun Microsystems, Peter Deutsch identified seven assumptions that most of the architects of the distributed system tend to make. In 1997, James Gosling added another such fallacy</w:t>
-      </w:r>
-      <w:r>
-        <w:rPr>
-          <w:rStyle w:val="FootnoteReference"/>
-        </w:rPr>
-        <w:footnoteReference w:id="14"/>
-      </w:r>
-      <w:r>
-        <w:t>. Howard Dierking, a Pluralsight author, identifies yet another fallacy</w:t>
-      </w:r>
-      <w:r>
-        <w:rPr>
-          <w:rStyle w:val="FootnoteReference"/>
-        </w:rPr>
-        <w:footnoteReference w:id="15"/>
-      </w:r>
-      <w:r>
-        <w:t>.</w:t>
-      </w:r>
-      <w:r>
-        <w:t xml:space="preserve"> Unfortunately, these assumptions prove wrong in the long run, hence causing the system to fail. In literature these assumptions are known as Fallacies of Distributed Systems and are listed below (7 from Peter Deutsch, one from James Gosling and one from Dierking):</w:t>
-      </w:r>
-    </w:p>
-    <w:p>
-      <w:pPr>
-        <w:pStyle w:val="Heading4"/>
-      </w:pPr>
-      <w:r>
-        <w:t>Network Reliability</w:t>
-      </w:r>
-    </w:p>
-    <w:p>
-      <w:r>
-        <w:t>F</w:t>
-      </w:r>
-      <w:r>
-        <w:t>allacy</w:t>
-      </w:r>
-      <w:r>
-        <w:t xml:space="preserve"> is that network is reliable. Obviously, this is not true. Power failure, hardware failure, people tripping over the cable – a whole lot of reasons to compromise network reliability.</w:t>
-      </w:r>
-    </w:p>
-    <w:p>
-      <w:pPr>
-        <w:pStyle w:val="Heading4"/>
-      </w:pPr>
-      <w:r>
-        <w:t>Latency</w:t>
-      </w:r>
-    </w:p>
-    <w:p>
-      <w:r>
-        <w:t>Fallacy</w:t>
-      </w:r>
-      <w:r>
-        <w:t xml:space="preserve"> is that latency is zero. In one local area it might not be seen as a problem. But what if user is on other side of the globe? Even in case of </w:t>
-      </w:r>
-      <w:r>
-        <w:t xml:space="preserve">local users, they might be using mobile devices with delayed response. </w:t>
-      </w:r>
-    </w:p>
-    <w:p>
-      <w:pPr>
-        <w:pStyle w:val="Heading4"/>
-      </w:pPr>
-      <w:r>
-        <w:t>Bandwidth</w:t>
-      </w:r>
-    </w:p>
-    <w:p>
-      <w:r>
-        <w:t xml:space="preserve">Fallacy is that bandwidth is infinite. Although we now have much greater bandwidth then we ever had, but it is still finite. This is particularly true in the case of mobile device, where even there is large bandwidth, user may be charged for the bandwidth they use. </w:t>
-      </w:r>
-    </w:p>
-    <w:p>
-      <w:pPr>
-        <w:pStyle w:val="Heading4"/>
-      </w:pPr>
-      <w:r>
-        <w:t>Security</w:t>
-      </w:r>
-    </w:p>
-    <w:p>
-      <w:r>
-        <w:t xml:space="preserve">The fallacy is that network is secure. Not all networks secure by default. And then this is the most overlooked aspect in practice of software development. </w:t>
-      </w:r>
-    </w:p>
-    <w:p>
-      <w:pPr>
-        <w:pStyle w:val="Heading4"/>
-      </w:pPr>
-      <w:r>
-        <w:t>Network Topology</w:t>
-      </w:r>
-    </w:p>
-    <w:p>
-      <w:r>
-        <w:t xml:space="preserve">The fallacy is that the network topology never changes. In the modern Internet world, this is absolutely untrue. Servers and intermediaries keep moving. DNS, IP address and URLs keep changing. Even </w:t>
-      </w:r>
-      <w:r>
-        <w:t xml:space="preserve">the </w:t>
-      </w:r>
-      <w:r>
-        <w:t xml:space="preserve">relative paths and query strings at the server keep changing. </w:t>
-      </w:r>
-      <w:r>
-        <w:t>Topology also regularly changed when applications are scaled and more hardware is added.</w:t>
-      </w:r>
-    </w:p>
-    <w:p>
-      <w:pPr>
-        <w:pStyle w:val="Heading4"/>
-      </w:pPr>
-      <w:r>
-        <w:t>Administration</w:t>
-      </w:r>
-    </w:p>
-    <w:p>
-      <w:r>
-        <w:t>The fallacy is that there is one administrator. Obviously</w:t>
-      </w:r>
-      <w:r>
-        <w:t>,</w:t>
-      </w:r>
-      <w:r>
-        <w:t xml:space="preserve"> this is not true in the case of applications distributed over the network. </w:t>
-      </w:r>
-      <w:r>
-        <w:t>For example, when a remote or third-party service fail, local administrators have now access or control to diagnose the problem.</w:t>
-      </w:r>
-    </w:p>
-    <w:p>
-      <w:pPr>
-        <w:pStyle w:val="Heading4"/>
-      </w:pPr>
-      <w:r>
-        <w:t>Transport Cost</w:t>
-      </w:r>
-    </w:p>
-    <w:p>
-      <w:r>
-        <w:t>The fallacy is that the transport cost is zero. This is also overlooked aspect during the development of the application. It is assumed that setting up a hardware and network infrastructure has zero cost or at least is one off cost. While in fact such cost is regular. Things like maintenance needs, upgradation, load balancing, bandwidth cost need for scalability contribute to regular cost.</w:t>
-      </w:r>
-    </w:p>
-    <w:p>
-      <w:pPr>
-        <w:pStyle w:val="Heading4"/>
-      </w:pPr>
-      <w:r>
-        <w:t>Heterogeneous Network</w:t>
-      </w:r>
-    </w:p>
-    <w:p>
-      <w:r>
-        <w:t>The fallacy is that all nodes on the network is same. This is also false. We have seen already that in the modern world of computing, network and devices are not some. They are heterogeneous, particularly with the rise of variety of mobile devices.</w:t>
-      </w:r>
-    </w:p>
-    <w:p>
-      <w:pPr>
-        <w:pStyle w:val="Heading4"/>
-      </w:pPr>
-      <w:r>
-        <w:t>Complexity</w:t>
-      </w:r>
-    </w:p>
-    <w:p>
-      <w:r>
-        <w:t xml:space="preserve">This fallacy assume that consumers of our service have enough domain and context knowledge of our service such that they will use our services correctly. This is obviously not true. In today’s Internet world, publisher and consumer may not know each other or may not have proper level of technical support available. </w:t>
-      </w:r>
-    </w:p>
-    <w:p>
-      <w:pPr>
-        <w:pStyle w:val="Heading2"/>
-      </w:pPr>
-      <w:bookmarkStart w:id="36" w:name="_Toc512977123"/>
-      <w:r>
-        <w:t>How REST Mitigate</w:t>
-      </w:r>
-      <w:r>
-        <w:t>s</w:t>
-      </w:r>
-      <w:r>
-        <w:t xml:space="preserve"> Failures</w:t>
-      </w:r>
-      <w:bookmarkEnd w:id="36"/>
-    </w:p>
-    <w:p>
-      <w:r>
-        <w:t xml:space="preserve">The forces identified by Fielding in his dissertation that influence the system behaviour are closely </w:t>
-      </w:r>
-      <w:proofErr w:type="spellStart"/>
-      <w:r>
-        <w:t>inline</w:t>
-      </w:r>
-      <w:proofErr w:type="spellEnd"/>
-      <w:r>
-        <w:t xml:space="preserve"> with the fallacies of distributed systems discussed above. REST is defined by taking such forces into consideration.</w:t>
-      </w:r>
-    </w:p>
-    <w:p>
-      <w:pPr>
-        <w:pStyle w:val="Heading3"/>
-      </w:pPr>
-      <w:r>
-        <w:t xml:space="preserve"> </w:t>
-      </w:r>
-      <w:bookmarkStart w:id="37" w:name="_Toc512977124"/>
-      <w:r>
-        <w:t xml:space="preserve">Constraint-driven </w:t>
-      </w:r>
-      <w:r>
-        <w:t>Architecture</w:t>
+      <w:bookmarkStart w:id="37" w:name="_Toc512977126"/>
+      <w:r>
+        <w:t>Client-Server</w:t>
       </w:r>
       <w:bookmarkEnd w:id="37"/>
-    </w:p>
-    <w:p>
-      <w:r>
-        <w:t xml:space="preserve">Contrary to requirement driven design </w:t>
-      </w:r>
-      <w:r>
-        <w:t>REST on the other hand</w:t>
-      </w:r>
-      <w:r>
-        <w:t xml:space="preserve"> advocates constraint-driven architecture. It</w:t>
-      </w:r>
-      <w:r>
-        <w:t xml:space="preserve"> begins with identifying the </w:t>
-      </w:r>
-      <w:r>
-        <w:t>forces</w:t>
-      </w:r>
-      <w:r>
-        <w:t xml:space="preserve"> that could impact the system usability. It then defines and apply constraints on the </w:t>
-      </w:r>
-      <w:r>
-        <w:t>architecture</w:t>
-      </w:r>
-      <w:r>
-        <w:t xml:space="preserve"> design such that the impact of those </w:t>
-      </w:r>
-      <w:r>
-        <w:t>forces</w:t>
-      </w:r>
-      <w:r>
-        <w:t xml:space="preserve"> can be eliminated or at least minimised. </w:t>
-      </w:r>
-      <w:r>
-        <w:t>REST, therefore, requires the software developer</w:t>
-      </w:r>
-      <w:r>
-        <w:t>s</w:t>
-      </w:r>
-      <w:r>
-        <w:t xml:space="preserve"> to </w:t>
-      </w:r>
-      <w:r>
-        <w:t>shape</w:t>
-      </w:r>
-      <w:r>
-        <w:t xml:space="preserve"> business domain </w:t>
-      </w:r>
-      <w:r>
-        <w:t>to fit the</w:t>
-      </w:r>
-      <w:r>
-        <w:t xml:space="preserve"> architectur</w:t>
-      </w:r>
-      <w:r>
-        <w:t>al</w:t>
-      </w:r>
-      <w:r>
-        <w:t xml:space="preserve"> style</w:t>
-      </w:r>
-      <w:r>
-        <w:t xml:space="preserve">. The resulted product is a design that works with rather than against those </w:t>
-      </w:r>
-      <w:r>
-        <w:t>forces</w:t>
-      </w:r>
-      <w:r>
-        <w:t xml:space="preserve">. </w:t>
-      </w:r>
-    </w:p>
-    <w:p>
-      <w:pPr>
-        <w:pStyle w:val="Heading2"/>
-      </w:pPr>
-      <w:bookmarkStart w:id="38" w:name="_Toc512977125"/>
-      <w:r>
-        <w:t>REST Constraints</w:t>
-      </w:r>
-      <w:bookmarkEnd w:id="38"/>
-    </w:p>
-    <w:p>
-      <w:r>
-        <w:t xml:space="preserve">Now when we have established that REST was designed to work with forces that impact system behaviour rather than against them, and also that REST advocates constraint-drive approach, it is time to look into what actually those constraints are that define the RESTful style. We will also see </w:t>
-      </w:r>
-      <w:r>
-        <w:t>what influencing forces</w:t>
-      </w:r>
-      <w:r>
-        <w:t xml:space="preserve"> </w:t>
-      </w:r>
-      <w:r>
-        <w:t>those constraint address and what architectural attributes (</w:t>
-      </w:r>
-      <w:r>
-        <w:fldChar w:fldCharType="begin"/>
-      </w:r>
-      <w:r>
-        <w:instrText xml:space="preserve"> REF _Ref512767640 \r \h </w:instrText>
-      </w:r>
-      <w:r>
-        <w:fldChar w:fldCharType="separate"/>
-      </w:r>
-      <w:r>
-        <w:rPr>
-          <w:cs/>
-        </w:rPr>
-        <w:t>‎</w:t>
-      </w:r>
-      <w:r>
-        <w:t>1.1.10</w:t>
-      </w:r>
-      <w:r>
-        <w:fldChar w:fldCharType="end"/>
-      </w:r>
-      <w:r>
-        <w:t xml:space="preserve"> above) are achieved as a result of enforcing each of the constraints. </w:t>
-      </w:r>
-    </w:p>
-    <w:p>
-      <w:pPr>
-        <w:pStyle w:val="Heading3"/>
-      </w:pPr>
-      <w:bookmarkStart w:id="39" w:name="_Toc512977126"/>
-      <w:r>
-        <w:t>Client-Server</w:t>
-      </w:r>
-      <w:bookmarkEnd w:id="39"/>
     </w:p>
     <w:p>
       <w:r>
@@ -8958,7 +8938,7 @@
           <v:shape id="_x0000_i1046" type="#_x0000_t75" style="width:313.65pt;height:264.85pt" o:ole="">
             <v:imagedata r:id="rId21" o:title=""/>
           </v:shape>
-          <o:OLEObject Type="Embed" ProgID="Visio.Drawing.15" ShapeID="_x0000_i1046" DrawAspect="Content" ObjectID="_1586719821" r:id="rId22"/>
+          <o:OLEObject Type="Embed" ProgID="Visio.Drawing.15" ShapeID="_x0000_i1046" DrawAspect="Content" ObjectID="_1586805640" r:id="rId22"/>
         </w:object>
       </w:r>
     </w:p>
@@ -9110,11 +9090,11 @@
       <w:pPr>
         <w:pStyle w:val="Heading3"/>
       </w:pPr>
-      <w:bookmarkStart w:id="40" w:name="_Toc512977127"/>
+      <w:bookmarkStart w:id="38" w:name="_Toc512977127"/>
       <w:r>
         <w:t>Stateless</w:t>
       </w:r>
-      <w:bookmarkEnd w:id="40"/>
+      <w:bookmarkEnd w:id="38"/>
       <w:r>
         <w:t xml:space="preserve"> </w:t>
       </w:r>
@@ -9178,7 +9158,7 @@
           <v:shape id="_x0000_i1048" type="#_x0000_t75" style="width:248.55pt;height:209.75pt" o:ole="">
             <v:imagedata r:id="rId23" o:title=""/>
           </v:shape>
-          <o:OLEObject Type="Embed" ProgID="Visio.Drawing.15" ShapeID="_x0000_i1048" DrawAspect="Content" ObjectID="_1586719822" r:id="rId24"/>
+          <o:OLEObject Type="Embed" ProgID="Visio.Drawing.15" ShapeID="_x0000_i1048" DrawAspect="Content" ObjectID="_1586805641" r:id="rId24"/>
         </w:object>
       </w:r>
     </w:p>
@@ -9187,7 +9167,7 @@
         <w:pStyle w:val="Caption"/>
         <w:jc w:val="center"/>
       </w:pPr>
-      <w:bookmarkStart w:id="41" w:name="_Ref512784090"/>
+      <w:bookmarkStart w:id="39" w:name="_Ref512784090"/>
       <w:r>
         <w:t xml:space="preserve">Figure </w:t>
       </w:r>
@@ -9238,7 +9218,7 @@
       <w:r>
         <w:fldChar w:fldCharType="end"/>
       </w:r>
-      <w:bookmarkEnd w:id="41"/>
+      <w:bookmarkEnd w:id="39"/>
       <w:r>
         <w:t xml:space="preserve"> Stateless systems</w:t>
       </w:r>
@@ -9353,11 +9333,11 @@
       <w:pPr>
         <w:pStyle w:val="Heading3"/>
       </w:pPr>
-      <w:bookmarkStart w:id="42" w:name="_Toc512977128"/>
+      <w:bookmarkStart w:id="40" w:name="_Toc512977128"/>
       <w:r>
         <w:t>Cache</w:t>
       </w:r>
-      <w:bookmarkEnd w:id="42"/>
+      <w:bookmarkEnd w:id="40"/>
     </w:p>
     <w:p>
       <w:r>
@@ -9403,7 +9383,7 @@
           <v:shape id="_x0000_i1065" type="#_x0000_t75" style="width:390.05pt;height:272.95pt" o:ole="">
             <v:imagedata r:id="rId25" o:title=""/>
           </v:shape>
-          <o:OLEObject Type="Embed" ProgID="Visio.Drawing.15" ShapeID="_x0000_i1065" DrawAspect="Content" ObjectID="_1586719823" r:id="rId26"/>
+          <o:OLEObject Type="Embed" ProgID="Visio.Drawing.15" ShapeID="_x0000_i1065" DrawAspect="Content" ObjectID="_1586805642" r:id="rId26"/>
         </w:object>
       </w:r>
     </w:p>
@@ -9555,12 +9535,12 @@
       <w:pPr>
         <w:pStyle w:val="Heading3"/>
       </w:pPr>
-      <w:bookmarkStart w:id="43" w:name="_Toc512977129"/>
+      <w:bookmarkStart w:id="41" w:name="_Toc512977129"/>
       <w:r>
         <w:lastRenderedPageBreak/>
         <w:t>Uniform Interface</w:t>
       </w:r>
-      <w:bookmarkEnd w:id="43"/>
+      <w:bookmarkEnd w:id="41"/>
     </w:p>
     <w:p>
       <w:r>
@@ -9627,7 +9607,7 @@
           <v:shape id="_x0000_i1074" type="#_x0000_t75" style="width:467.7pt;height:231.05pt" o:ole="">
             <v:imagedata r:id="rId27" o:title=""/>
           </v:shape>
-          <o:OLEObject Type="Embed" ProgID="Visio.Drawing.15" ShapeID="_x0000_i1074" DrawAspect="Content" ObjectID="_1586719824" r:id="rId28"/>
+          <o:OLEObject Type="Embed" ProgID="Visio.Drawing.15" ShapeID="_x0000_i1074" DrawAspect="Content" ObjectID="_1586805643" r:id="rId28"/>
         </w:object>
       </w:r>
     </w:p>
@@ -9892,11 +9872,11 @@
       <w:pPr>
         <w:pStyle w:val="Heading3"/>
       </w:pPr>
-      <w:bookmarkStart w:id="44" w:name="_Toc512977130"/>
+      <w:bookmarkStart w:id="42" w:name="_Toc512977130"/>
       <w:r>
         <w:t>Layered System</w:t>
       </w:r>
-      <w:bookmarkEnd w:id="44"/>
+      <w:bookmarkEnd w:id="42"/>
       <w:r>
         <w:t xml:space="preserve"> </w:t>
       </w:r>
@@ -10005,11 +9985,11 @@
       <w:pPr>
         <w:pStyle w:val="Heading3"/>
       </w:pPr>
-      <w:bookmarkStart w:id="45" w:name="_Toc512977131"/>
+      <w:bookmarkStart w:id="43" w:name="_Toc512977131"/>
       <w:r>
         <w:t>Code on Demand (OPTIONAL)</w:t>
       </w:r>
-      <w:bookmarkEnd w:id="45"/>
+      <w:bookmarkEnd w:id="43"/>
     </w:p>
     <w:p>
       <w:r>
@@ -10029,11 +10009,11 @@
       <w:pPr>
         <w:pStyle w:val="Heading2"/>
       </w:pPr>
-      <w:bookmarkStart w:id="46" w:name="_Toc512977132"/>
+      <w:bookmarkStart w:id="44" w:name="_Toc512977132"/>
       <w:r>
         <w:t>Richardson’s Maturity Model</w:t>
       </w:r>
-      <w:bookmarkEnd w:id="46"/>
+      <w:bookmarkEnd w:id="44"/>
     </w:p>
     <w:p>
       <w:r>
@@ -10186,123 +10166,123 @@
       <w:pPr>
         <w:pStyle w:val="Heading3"/>
       </w:pPr>
-      <w:bookmarkStart w:id="47" w:name="_Toc512977133"/>
+      <w:bookmarkStart w:id="45" w:name="_Toc512977133"/>
       <w:r>
         <w:lastRenderedPageBreak/>
         <w:t>Level 0: Swamp of POX</w:t>
       </w:r>
+      <w:bookmarkEnd w:id="45"/>
+    </w:p>
+    <w:p>
+      <w:r>
+        <w:t xml:space="preserve">An API at level 0 just works with a swamp of Plain Old XML (POX). Such APIs usually have single endpoint and are mostly RPC style. HTTP is used just for the remote interaction and no other HTTP capabilities are used. </w:t>
+      </w:r>
+      <w:r>
+        <w:t xml:space="preserve">A single HTTP verb, e.g. POST is used to get, add, edit or delete information. </w:t>
+      </w:r>
+      <w:r>
+        <w:t>Different procedures are called through a single URL and plain XML propagates as request</w:t>
+      </w:r>
+      <w:r>
+        <w:t>s</w:t>
+      </w:r>
+      <w:r>
+        <w:t xml:space="preserve"> a</w:t>
+      </w:r>
+      <w:r>
+        <w:t>nd</w:t>
+      </w:r>
+      <w:r>
+        <w:t xml:space="preserve"> response</w:t>
+      </w:r>
+      <w:r>
+        <w:t>s</w:t>
+      </w:r>
+      <w:r>
+        <w:t xml:space="preserve">. SOAP services </w:t>
+      </w:r>
+      <w:r>
+        <w:t>are one example that lives at level 0</w:t>
+      </w:r>
+      <w:r>
+        <w:t xml:space="preserve">. </w:t>
+      </w:r>
+    </w:p>
+    <w:p>
+      <w:pPr>
+        <w:pStyle w:val="Heading3"/>
+      </w:pPr>
+      <w:bookmarkStart w:id="46" w:name="_Toc512977134"/>
+      <w:r>
+        <w:t>Level 1: Resources</w:t>
+      </w:r>
+      <w:bookmarkEnd w:id="46"/>
+    </w:p>
+    <w:p>
+      <w:r>
+        <w:t>APIs at this level have the notion of resources. These APIs use URIs and each URI uniquely identifies a resource. However, at this level APIs still not use the HTTP verbs as specified in the standard.</w:t>
+      </w:r>
+    </w:p>
+    <w:p>
+      <w:pPr>
+        <w:pStyle w:val="Heading3"/>
+      </w:pPr>
+      <w:bookmarkStart w:id="47" w:name="_Toc512977135"/>
+      <w:r>
+        <w:t>Level 2: HTTP Verbs</w:t>
+      </w:r>
       <w:bookmarkEnd w:id="47"/>
     </w:p>
     <w:p>
       <w:r>
-        <w:t xml:space="preserve">An API at level 0 just works with a swamp of Plain Old XML (POX). Such APIs usually have single endpoint and are mostly RPC style. HTTP is used just for the remote interaction and no other HTTP capabilities are used. </w:t>
-      </w:r>
-      <w:r>
-        <w:t xml:space="preserve">A single HTTP verb, e.g. POST is used to get, add, edit or delete information. </w:t>
-      </w:r>
-      <w:r>
-        <w:t>Different procedures are called through a single URL and plain XML propagates as request</w:t>
-      </w:r>
-      <w:r>
-        <w:t>s</w:t>
-      </w:r>
-      <w:r>
-        <w:t xml:space="preserve"> a</w:t>
-      </w:r>
-      <w:r>
-        <w:t>nd</w:t>
-      </w:r>
-      <w:r>
-        <w:t xml:space="preserve"> response</w:t>
-      </w:r>
-      <w:r>
-        <w:t>s</w:t>
-      </w:r>
-      <w:r>
-        <w:t xml:space="preserve">. SOAP services </w:t>
-      </w:r>
-      <w:r>
-        <w:t>are one example that lives at level 0</w:t>
-      </w:r>
-      <w:r>
-        <w:t xml:space="preserve">. </w:t>
+        <w:t>APIs at this level are already at the previous level. In addition</w:t>
+      </w:r>
+      <w:r>
+        <w:t>,</w:t>
+      </w:r>
+      <w:r>
+        <w:t xml:space="preserve"> they make uses of HTTP verbs like GET, PUT, POST, DELETE and so on for the purposes specified in the HTTP standard. </w:t>
+      </w:r>
+      <w:r>
+        <w:t>Also</w:t>
+      </w:r>
+      <w:r>
+        <w:t>,</w:t>
+      </w:r>
+      <w:r>
+        <w:t xml:space="preserve"> the responses contain the correct HTTP status codes to indicate the status of the response.</w:t>
       </w:r>
     </w:p>
     <w:p>
       <w:pPr>
         <w:pStyle w:val="Heading3"/>
       </w:pPr>
-      <w:bookmarkStart w:id="48" w:name="_Toc512977134"/>
-      <w:r>
-        <w:t>Level 1: Resources</w:t>
+      <w:bookmarkStart w:id="48" w:name="_Toc512977136"/>
+      <w:r>
+        <w:t>Level 3: Hypermedia Controls</w:t>
       </w:r>
       <w:bookmarkEnd w:id="48"/>
     </w:p>
     <w:p>
       <w:r>
-        <w:t>APIs at this level have the notion of resources. These APIs use URIs and each URI uniquely identifies a resource. However, at this level APIs still not use the HTTP verbs as specified in the standard.</w:t>
+        <w:t>The APIs at this level support the Hypermedia as the Engine of Application State (HATEOAS). Request to GET a resource receives the requested resource as well as links that drive the application state (More on this in chapter on Uniform Interface).</w:t>
       </w:r>
     </w:p>
     <w:p>
       <w:pPr>
         <w:pStyle w:val="Heading3"/>
       </w:pPr>
-      <w:bookmarkStart w:id="49" w:name="_Toc512977135"/>
-      <w:r>
-        <w:t>Level 2: HTTP Verbs</w:t>
+      <w:bookmarkStart w:id="49" w:name="_Toc512977137"/>
+      <w:r>
+        <w:t>Levels ‘towards the REST’ not ‘of the REST</w:t>
+      </w:r>
+      <w:r>
+        <w:t>’</w:t>
       </w:r>
       <w:bookmarkEnd w:id="49"/>
     </w:p>
     <w:p>
       <w:r>
-        <w:t>APIs at this level are already at the previous level. In addition</w:t>
-      </w:r>
-      <w:r>
-        <w:t>,</w:t>
-      </w:r>
-      <w:r>
-        <w:t xml:space="preserve"> they make uses of HTTP verbs like GET, PUT, POST, DELETE and so on for the purposes specified in the HTTP standard. </w:t>
-      </w:r>
-      <w:r>
-        <w:t>Also</w:t>
-      </w:r>
-      <w:r>
-        <w:t>,</w:t>
-      </w:r>
-      <w:r>
-        <w:t xml:space="preserve"> the responses contain the correct HTTP status codes to indicate the status of the response.</w:t>
-      </w:r>
-    </w:p>
-    <w:p>
-      <w:pPr>
-        <w:pStyle w:val="Heading3"/>
-      </w:pPr>
-      <w:bookmarkStart w:id="50" w:name="_Toc512977136"/>
-      <w:r>
-        <w:t>Level 3: Hypermedia Controls</w:t>
-      </w:r>
-      <w:bookmarkEnd w:id="50"/>
-    </w:p>
-    <w:p>
-      <w:r>
-        <w:t>The APIs at this level support the Hypermedia as the Engine of Application State (HATEOAS). Request to GET a resource receives the requested resource as well as links that drive the application state (More on this in chapter on Uniform Interface).</w:t>
-      </w:r>
-    </w:p>
-    <w:p>
-      <w:pPr>
-        <w:pStyle w:val="Heading3"/>
-      </w:pPr>
-      <w:bookmarkStart w:id="51" w:name="_Toc512977137"/>
-      <w:r>
-        <w:t>Levels ‘towards the REST’ not ‘of the REST</w:t>
-      </w:r>
-      <w:r>
-        <w:t>’</w:t>
-      </w:r>
-      <w:bookmarkEnd w:id="51"/>
-    </w:p>
-    <w:p>
-      <w:r>
         <w:t>It is important to note here that levels of Richardson’s Maturity Models are steps toward the REST and not the levels of the REST. This means that the only API that qualify as RESTful is the one at the Level 3 already. Any API below this level theoretically is not RESTful. This is the reason most of the APIs, even the famous ones, that claim to be RESTful are not actually RESTful just because those do not implement HATEOAS.</w:t>
       </w:r>
     </w:p>
@@ -10315,127 +10295,127 @@
       <w:pPr>
         <w:pStyle w:val="Heading1"/>
       </w:pPr>
-      <w:bookmarkStart w:id="52" w:name="_Toc512977138"/>
+      <w:bookmarkStart w:id="50" w:name="_Toc512977138"/>
       <w:r>
         <w:lastRenderedPageBreak/>
         <w:t>Uniform Interface</w:t>
       </w:r>
+      <w:bookmarkEnd w:id="50"/>
+    </w:p>
+    <w:p>
+      <w:r>
+        <w:t>Uniform interface</w:t>
+      </w:r>
+      <w:r>
+        <w:t xml:space="preserve"> constraint</w:t>
+      </w:r>
+      <w:r>
+        <w:t xml:space="preserve"> requires that communicating components share one single technical interface. U</w:t>
+      </w:r>
+      <w:r>
+        <w:t>niform Interface is the most important key constraint that differentiates REST from other architectural style</w:t>
+      </w:r>
+      <w:r>
+        <w:t>s</w:t>
+      </w:r>
+      <w:r>
+        <w:t>.</w:t>
+      </w:r>
+      <w:r>
+        <w:t xml:space="preserve"> The major part of REST implementation goes to this constraint.</w:t>
+      </w:r>
+      <w:r>
+        <w:t xml:space="preserve"> The goal of this constraint is to decouple components that communicate with each other to form a system. The level of decoupling </w:t>
+      </w:r>
+      <w:r>
+        <w:t>has to be sufficient</w:t>
+      </w:r>
+      <w:r>
+        <w:t xml:space="preserve"> for components to evolved independently and fully interoperate </w:t>
+      </w:r>
+      <w:r>
+        <w:t>with each-other. This in turn enables system</w:t>
+      </w:r>
+      <w:r>
+        <w:t>s</w:t>
+      </w:r>
+      <w:r>
+        <w:t xml:space="preserve"> to scale quickly. In contrary to library-based API where components maintain communication consistency by adhering to the contract specifically provided by certain library, the purpose of Uniform Interface was to apply more general software design principles to the communication between distributed components. </w:t>
+      </w:r>
+    </w:p>
+    <w:p>
+      <w:r>
+        <w:t xml:space="preserve">The use of interface to remove dependency between classes in object-oriented programming is not a new concept. Uniform Interface is same concept on a larger scale, not to remove dependency between classes, but between </w:t>
+      </w:r>
+      <w:r>
+        <w:t>communicating components</w:t>
+      </w:r>
+      <w:r>
+        <w:t xml:space="preserve"> </w:t>
+      </w:r>
+      <w:r>
+        <w:t>such as</w:t>
+      </w:r>
+      <w:r>
+        <w:t xml:space="preserve"> client</w:t>
+      </w:r>
+      <w:r>
+        <w:t>s</w:t>
+      </w:r>
+      <w:r>
+        <w:t xml:space="preserve"> and server</w:t>
+      </w:r>
+      <w:r>
+        <w:t>s</w:t>
+      </w:r>
+      <w:r>
+        <w:t xml:space="preserve">. </w:t>
+      </w:r>
+      <w:r>
+        <w:t xml:space="preserve">As said earlier, REST architectural style has the concept of network-based API rather than library-based API. The interface in case of a library has limited scope, is specific to that particular library and known thorough it’s documentation. The Uniform Interface constraint was developed to emphasise the use of some globally known standard that can be implemented on any platform using any language tools, so that </w:t>
+      </w:r>
+      <w:r>
+        <w:t>nodes in the Internet sized systems, developed, managed, deployed and evolved independently, can communicate with each other using such globally standardised interface. Although REST is not tied to a specific protocol, HTTP was one protocol that was designed according to the REST principles. This is why almost all RESTful services use HTTP</w:t>
+      </w:r>
+      <w:r>
+        <w:t xml:space="preserve"> as global standard</w:t>
+      </w:r>
+      <w:r>
+        <w:t xml:space="preserve">, and academically REST principles are elaborated using the HTTP as an example. </w:t>
+      </w:r>
+    </w:p>
+    <w:p>
+      <w:r>
+        <w:t>The Uniform Interface constraint is composed of four sub-constraints</w:t>
+      </w:r>
+      <w:r>
+        <w:t>.</w:t>
+      </w:r>
+    </w:p>
+    <w:p>
+      <w:pPr>
+        <w:pStyle w:val="Heading2"/>
+      </w:pPr>
+      <w:bookmarkStart w:id="51" w:name="_Toc512977139"/>
+      <w:r>
+        <w:t>Identification of Resources</w:t>
+      </w:r>
+      <w:bookmarkEnd w:id="51"/>
+    </w:p>
+    <w:p>
+      <w:r>
+        <w:t>This sub-constraint requires that individual resources are identified in the request. Two things here: Resources and Resource Identifiers.</w:t>
+      </w:r>
+    </w:p>
+    <w:p>
+      <w:pPr>
+        <w:pStyle w:val="Heading3"/>
+      </w:pPr>
+      <w:bookmarkStart w:id="52" w:name="_Toc512977140"/>
+      <w:r>
+        <w:t>Resources</w:t>
+      </w:r>
       <w:bookmarkEnd w:id="52"/>
-    </w:p>
-    <w:p>
-      <w:r>
-        <w:t>Uniform interface</w:t>
-      </w:r>
-      <w:r>
-        <w:t xml:space="preserve"> constraint</w:t>
-      </w:r>
-      <w:r>
-        <w:t xml:space="preserve"> requires that communicating components share one single technical interface. U</w:t>
-      </w:r>
-      <w:r>
-        <w:t>niform Interface is the most important key constraint that differentiates REST from other architectural style</w:t>
-      </w:r>
-      <w:r>
-        <w:t>s</w:t>
-      </w:r>
-      <w:r>
-        <w:t>.</w:t>
-      </w:r>
-      <w:r>
-        <w:t xml:space="preserve"> The major part of REST implementation goes to this constraint.</w:t>
-      </w:r>
-      <w:r>
-        <w:t xml:space="preserve"> The goal of this constraint is to decouple components that communicate with each other to form a system. The level of decoupling </w:t>
-      </w:r>
-      <w:r>
-        <w:t>has to be sufficient</w:t>
-      </w:r>
-      <w:r>
-        <w:t xml:space="preserve"> for components to evolved independently and fully interoperate </w:t>
-      </w:r>
-      <w:r>
-        <w:t>with each-other. This in turn enables system</w:t>
-      </w:r>
-      <w:r>
-        <w:t>s</w:t>
-      </w:r>
-      <w:r>
-        <w:t xml:space="preserve"> to scale quickly. In contrary to library-based API where components maintain communication consistency by adhering to the contract specifically provided by certain library, the purpose of Uniform Interface was to apply more general software design principles to the communication between distributed components. </w:t>
-      </w:r>
-    </w:p>
-    <w:p>
-      <w:r>
-        <w:t xml:space="preserve">The use of interface to remove dependency between classes in object-oriented programming is not a new concept. Uniform Interface is same concept on a larger scale, not to remove dependency between classes, but between </w:t>
-      </w:r>
-      <w:r>
-        <w:t>communicating components</w:t>
-      </w:r>
-      <w:r>
-        <w:t xml:space="preserve"> </w:t>
-      </w:r>
-      <w:r>
-        <w:t>such as</w:t>
-      </w:r>
-      <w:r>
-        <w:t xml:space="preserve"> client</w:t>
-      </w:r>
-      <w:r>
-        <w:t>s</w:t>
-      </w:r>
-      <w:r>
-        <w:t xml:space="preserve"> and server</w:t>
-      </w:r>
-      <w:r>
-        <w:t>s</w:t>
-      </w:r>
-      <w:r>
-        <w:t xml:space="preserve">. </w:t>
-      </w:r>
-      <w:r>
-        <w:t xml:space="preserve">As said earlier, REST architectural style has the concept of network-based API rather than library-based API. The interface in case of a library has limited scope, is specific to that particular library and known thorough it’s documentation. The Uniform Interface constraint was developed to emphasise the use of some globally known standard that can be implemented on any platform using any language tools, so that </w:t>
-      </w:r>
-      <w:r>
-        <w:t>nodes in the Internet sized systems, developed, managed, deployed and evolved independently, can communicate with each other using such globally standardised interface. Although REST is not tied to a specific protocol, HTTP was one protocol that was designed according to the REST principles. This is why almost all RESTful services use HTTP</w:t>
-      </w:r>
-      <w:r>
-        <w:t xml:space="preserve"> as global standard</w:t>
-      </w:r>
-      <w:r>
-        <w:t xml:space="preserve">, and academically REST principles are elaborated using the HTTP as an example. </w:t>
-      </w:r>
-    </w:p>
-    <w:p>
-      <w:r>
-        <w:t>The Uniform Interface constraint is composed of four sub-constraints</w:t>
-      </w:r>
-      <w:r>
-        <w:t>.</w:t>
-      </w:r>
-    </w:p>
-    <w:p>
-      <w:pPr>
-        <w:pStyle w:val="Heading2"/>
-      </w:pPr>
-      <w:bookmarkStart w:id="53" w:name="_Toc512977139"/>
-      <w:r>
-        <w:t>Identification of Resources</w:t>
-      </w:r>
-      <w:bookmarkEnd w:id="53"/>
-    </w:p>
-    <w:p>
-      <w:r>
-        <w:t>This sub-constraint requires that individual resources are identified in the request. Two things here: Resources and Resource Identifiers.</w:t>
-      </w:r>
-    </w:p>
-    <w:p>
-      <w:pPr>
-        <w:pStyle w:val="Heading3"/>
-      </w:pPr>
-      <w:bookmarkStart w:id="54" w:name="_Toc512977140"/>
-      <w:r>
-        <w:t>Resources</w:t>
-      </w:r>
-      <w:bookmarkEnd w:id="54"/>
     </w:p>
     <w:p>
       <w:r>
@@ -10533,7 +10513,7 @@
           <v:shape id="_x0000_i1100" type="#_x0000_t75" style="width:442pt;height:239.8pt" o:ole="">
             <v:imagedata r:id="rId30" o:title=""/>
           </v:shape>
-          <o:OLEObject Type="Embed" ProgID="Visio.Drawing.15" ShapeID="_x0000_i1100" DrawAspect="Content" ObjectID="_1586719825" r:id="rId31"/>
+          <o:OLEObject Type="Embed" ProgID="Visio.Drawing.15" ShapeID="_x0000_i1100" DrawAspect="Content" ObjectID="_1586805644" r:id="rId31"/>
         </w:object>
       </w:r>
     </w:p>
@@ -10542,8 +10522,8 @@
         <w:pStyle w:val="Caption"/>
         <w:jc w:val="center"/>
       </w:pPr>
-      <w:bookmarkStart w:id="55" w:name="_Ref512969356"/>
-      <w:bookmarkStart w:id="56" w:name="_Ref512969413"/>
+      <w:bookmarkStart w:id="53" w:name="_Ref512969356"/>
+      <w:bookmarkStart w:id="54" w:name="_Ref512969413"/>
       <w:r>
         <w:t xml:space="preserve">Figure </w:t>
       </w:r>
@@ -10594,21 +10574,21 @@
       <w:r>
         <w:fldChar w:fldCharType="end"/>
       </w:r>
-      <w:bookmarkEnd w:id="56"/>
+      <w:bookmarkEnd w:id="54"/>
       <w:r>
         <w:t xml:space="preserve"> Resources-to-entities relation/mapping</w:t>
       </w:r>
+      <w:bookmarkEnd w:id="53"/>
+    </w:p>
+    <w:p>
+      <w:pPr>
+        <w:pStyle w:val="Heading3"/>
+      </w:pPr>
+      <w:bookmarkStart w:id="55" w:name="_Toc512977141"/>
+      <w:r>
+        <w:t>Resource Identifier</w:t>
+      </w:r>
       <w:bookmarkEnd w:id="55"/>
-    </w:p>
-    <w:p>
-      <w:pPr>
-        <w:pStyle w:val="Heading3"/>
-      </w:pPr>
-      <w:bookmarkStart w:id="57" w:name="_Toc512977141"/>
-      <w:r>
-        <w:t>Resource Identifier</w:t>
-      </w:r>
-      <w:bookmarkEnd w:id="57"/>
     </w:p>
     <w:p>
       <w:r>
@@ -10824,11 +10804,11 @@
       <w:pPr>
         <w:pStyle w:val="Heading2"/>
       </w:pPr>
-      <w:bookmarkStart w:id="58" w:name="_Toc512977142"/>
+      <w:bookmarkStart w:id="56" w:name="_Toc512977142"/>
       <w:r>
         <w:t>Manipulation of Resources Through Representations</w:t>
       </w:r>
-      <w:bookmarkEnd w:id="58"/>
+      <w:bookmarkEnd w:id="56"/>
     </w:p>
     <w:p>
       <w:r>
@@ -10937,7 +10917,7 @@
         <w:pStyle w:val="Caption"/>
         <w:jc w:val="center"/>
       </w:pPr>
-      <w:bookmarkStart w:id="59" w:name="_Ref512972202"/>
+      <w:bookmarkStart w:id="57" w:name="_Ref512972202"/>
       <w:r>
         <w:t xml:space="preserve">Figure </w:t>
       </w:r>
@@ -10988,56 +10968,56 @@
       <w:r>
         <w:fldChar w:fldCharType="end"/>
       </w:r>
+      <w:bookmarkEnd w:id="57"/>
+      <w:r>
+        <w:t xml:space="preserve"> Manipulating a resource </w:t>
+      </w:r>
+      <w:r>
+        <w:t>through</w:t>
+      </w:r>
+      <w:r>
+        <w:t xml:space="preserve"> representation</w:t>
+      </w:r>
+    </w:p>
+    <w:p>
+      <w:pPr>
+        <w:pStyle w:val="Heading2"/>
+      </w:pPr>
+      <w:bookmarkStart w:id="58" w:name="_Toc512977143"/>
+      <w:r>
+        <w:t>Self-Descriptive Messages</w:t>
+      </w:r>
+      <w:bookmarkEnd w:id="58"/>
+    </w:p>
+    <w:p>
+      <w:r>
+        <w:t xml:space="preserve">Both a request to server and response to client are messages. This constraint requires that the message should be self-descriptive. That means that the recipient of the message should receive enough information </w:t>
+      </w:r>
+      <w:r>
+        <w:t>along with the message itself in order to understand the message and any operation that is required to perform. Put in other words, the messages should be state-less or context-less</w:t>
+      </w:r>
+      <w:r>
+        <w:rPr>
+          <w:rStyle w:val="FootnoteReference"/>
+        </w:rPr>
+        <w:footnoteReference w:id="20"/>
+      </w:r>
+      <w:r>
+        <w:t>.</w:t>
+      </w:r>
+      <w:r>
+        <w:t xml:space="preserve"> This means that the recipient should get all the information (description) with the message itself so it can understand the message and/or perform any required operation without the need of any contextual information from other than the message itself. </w:t>
+      </w:r>
+    </w:p>
+    <w:p>
+      <w:pPr>
+        <w:pStyle w:val="Heading3"/>
+      </w:pPr>
+      <w:bookmarkStart w:id="59" w:name="_Toc512977144"/>
+      <w:r>
+        <w:t>Describing Request Message</w:t>
+      </w:r>
       <w:bookmarkEnd w:id="59"/>
-      <w:r>
-        <w:t xml:space="preserve"> Manipulating a resource </w:t>
-      </w:r>
-      <w:r>
-        <w:t>through</w:t>
-      </w:r>
-      <w:r>
-        <w:t xml:space="preserve"> representation</w:t>
-      </w:r>
-    </w:p>
-    <w:p>
-      <w:pPr>
-        <w:pStyle w:val="Heading2"/>
-      </w:pPr>
-      <w:bookmarkStart w:id="60" w:name="_Toc512977143"/>
-      <w:r>
-        <w:t>Self-Descriptive Messages</w:t>
-      </w:r>
-      <w:bookmarkEnd w:id="60"/>
-    </w:p>
-    <w:p>
-      <w:r>
-        <w:t xml:space="preserve">Both a request to server and response to client are messages. This constraint requires that the message should be self-descriptive. That means that the recipient of the message should receive enough information </w:t>
-      </w:r>
-      <w:r>
-        <w:t>along with the message itself in order to understand the message and any operation that is required to perform. Put in other words, the messages should be state-less or context-less</w:t>
-      </w:r>
-      <w:r>
-        <w:rPr>
-          <w:rStyle w:val="FootnoteReference"/>
-        </w:rPr>
-        <w:footnoteReference w:id="20"/>
-      </w:r>
-      <w:r>
-        <w:t>.</w:t>
-      </w:r>
-      <w:r>
-        <w:t xml:space="preserve"> This means that the recipient should get all the information (description) with the message itself so it can understand the message and/or perform any required operation without the need of any contextual information from other than the message itself. </w:t>
-      </w:r>
-    </w:p>
-    <w:p>
-      <w:pPr>
-        <w:pStyle w:val="Heading3"/>
-      </w:pPr>
-      <w:bookmarkStart w:id="61" w:name="_Toc512977144"/>
-      <w:r>
-        <w:t>Describing Request Message</w:t>
-      </w:r>
-      <w:bookmarkEnd w:id="61"/>
     </w:p>
     <w:p>
       <w:r>
@@ -11120,7 +11100,7 @@
         <w:pStyle w:val="Caption"/>
         <w:jc w:val="center"/>
       </w:pPr>
-      <w:bookmarkStart w:id="62" w:name="_Ref512976600"/>
+      <w:bookmarkStart w:id="60" w:name="_Ref512976600"/>
       <w:r>
         <w:t xml:space="preserve">Figure </w:t>
       </w:r>
@@ -11171,7 +11151,7 @@
       <w:r>
         <w:fldChar w:fldCharType="end"/>
       </w:r>
-      <w:bookmarkEnd w:id="62"/>
+      <w:bookmarkEnd w:id="60"/>
       <w:r>
         <w:t xml:space="preserve"> Self-descriptive</w:t>
       </w:r>
@@ -11294,11 +11274,11 @@
       <w:pPr>
         <w:pStyle w:val="Heading3"/>
       </w:pPr>
-      <w:bookmarkStart w:id="63" w:name="_Toc512977145"/>
+      <w:bookmarkStart w:id="61" w:name="_Toc512977145"/>
       <w:r>
         <w:t>Describing Response Message</w:t>
       </w:r>
-      <w:bookmarkEnd w:id="63"/>
+      <w:bookmarkEnd w:id="61"/>
     </w:p>
     <w:p>
       <w:r>
@@ -11545,53 +11525,1286 @@
       <w:pPr>
         <w:pStyle w:val="Heading3"/>
       </w:pPr>
-      <w:bookmarkStart w:id="64" w:name="_Toc512977146"/>
+      <w:bookmarkStart w:id="62" w:name="_Toc512977146"/>
+      <w:bookmarkStart w:id="63" w:name="_Toc512977147"/>
+      <w:r>
+        <w:t>HTTP Status Codes</w:t>
+      </w:r>
+      <w:bookmarkEnd w:id="63"/>
+      <w:r>
+        <w:rPr>
+          <w:rStyle w:val="FootnoteReference"/>
+        </w:rPr>
+        <w:footnoteReference w:id="21"/>
+      </w:r>
+    </w:p>
+    <w:p>
+      <w:r>
+        <w:t>When a client makes a request to the server and gets a response</w:t>
+      </w:r>
+      <w:r>
+        <w:t xml:space="preserve"> back</w:t>
+      </w:r>
+      <w:r>
+        <w:t>, the client cannot make any assumption as to whether the request was successfully fulfilled or</w:t>
+      </w:r>
+      <w:r>
+        <w:t xml:space="preserve"> </w:t>
+      </w:r>
+      <w:r>
+        <w:t xml:space="preserve">otherwise there had been a problem at the server. HTTP defines standard list of status codes. The server can and should send the appropriate status code with the </w:t>
+      </w:r>
+      <w:r>
+        <w:t>response</w:t>
+      </w:r>
+      <w:r>
+        <w:t xml:space="preserve"> message </w:t>
+      </w:r>
+      <w:r>
+        <w:t xml:space="preserve">in order </w:t>
+      </w:r>
+      <w:r>
+        <w:t>for the requester to know what</w:t>
+      </w:r>
+      <w:r>
+        <w:t xml:space="preserve"> was</w:t>
+      </w:r>
+      <w:r>
+        <w:t xml:space="preserve"> happened to the request. As mentioned earlier, status codes are part of message description, hence conformance to the self-descriptive messages requires status codes being sent to the request originator. </w:t>
+      </w:r>
+    </w:p>
+    <w:p>
+      <w:r>
+        <w:t xml:space="preserve">HTTP Standard RFC2616 Standard defines a long list of status codes. Status code is </w:t>
+      </w:r>
+      <w:r>
+        <w:t>a number</w:t>
+      </w:r>
+      <w:r>
+        <w:t xml:space="preserve"> with some associated meanings. RFC2616 defines various classes of status codes. The right-most digit of the status code indicates the class. Here are the </w:t>
+      </w:r>
+      <w:r>
+        <w:t>classes</w:t>
+      </w:r>
+      <w:r>
+        <w:t xml:space="preserve"> defined by</w:t>
+      </w:r>
+      <w:r>
+        <w:t xml:space="preserve"> the</w:t>
+      </w:r>
+      <w:r>
+        <w:t xml:space="preserve"> HTTP </w:t>
+      </w:r>
+      <w:r>
+        <w:t>S</w:t>
+      </w:r>
+      <w:r>
+        <w:t>tandard.</w:t>
+      </w:r>
+    </w:p>
+    <w:p>
+      <w:pPr>
+        <w:pStyle w:val="Heading4"/>
+      </w:pPr>
+      <w:r>
+        <w:t xml:space="preserve">Informational 1xx </w:t>
+      </w:r>
+    </w:p>
+    <w:p>
+      <w:r>
+        <w:t xml:space="preserve">This </w:t>
+      </w:r>
+      <w:r>
+        <w:t>class of status codes indicates provisional information response.</w:t>
+      </w:r>
+    </w:p>
+    <w:p>
+      <w:pPr>
+        <w:pStyle w:val="Heading4"/>
+      </w:pPr>
+      <w:r>
+        <w:t>Successful 2xx</w:t>
+      </w:r>
+    </w:p>
+    <w:p>
+      <w:r>
+        <w:t>This</w:t>
+      </w:r>
+      <w:r>
+        <w:t xml:space="preserve"> class of status codes indicates that the client’s request was successfully received, understood and accepted.</w:t>
+      </w:r>
+    </w:p>
+    <w:p>
+      <w:pPr>
+        <w:pStyle w:val="Heading4"/>
+      </w:pPr>
+      <w:r>
+        <w:t>Redirection 3xx</w:t>
+      </w:r>
+    </w:p>
+    <w:p>
+      <w:r>
+        <w:t>This</w:t>
+      </w:r>
+      <w:r>
+        <w:t xml:space="preserve"> class of status codes indicates that further action needs to be taken by the user agent in order to fulfil the request.</w:t>
+      </w:r>
+    </w:p>
+    <w:p>
+      <w:pPr>
+        <w:pStyle w:val="Heading4"/>
+      </w:pPr>
+      <w:r>
+        <w:t>Client Error 4xx</w:t>
+      </w:r>
+    </w:p>
+    <w:p>
+      <w:r>
+        <w:t>This</w:t>
+      </w:r>
+      <w:r>
+        <w:t xml:space="preserve"> class of status code sis intended for cases where the client seems to have erred.</w:t>
+      </w:r>
+    </w:p>
+    <w:p>
+      <w:pPr>
+        <w:pStyle w:val="Heading4"/>
+      </w:pPr>
+      <w:r>
+        <w:t>Server Error 5xx</w:t>
+      </w:r>
+    </w:p>
+    <w:p>
+      <w:r>
+        <w:t>This</w:t>
+      </w:r>
+      <w:r>
+        <w:t xml:space="preserve"> class of status codes indicate cases in which the server is aware that it has erred or is incapable of performing the request.</w:t>
+      </w:r>
+    </w:p>
+    <w:p>
+      <w:pPr>
+        <w:pStyle w:val="Heading4"/>
+      </w:pPr>
+      <w:r>
+        <w:t>Status Codes Used</w:t>
+      </w:r>
+    </w:p>
+    <w:p>
+      <w:r>
+        <w:t>The following table lists the HTTP Status Codes used in our implementation</w:t>
+      </w:r>
+    </w:p>
+    <w:p>
+      <w:pPr>
+        <w:pStyle w:val="Caption"/>
+        <w:keepNext/>
+      </w:pPr>
+      <w:r>
+        <w:t xml:space="preserve">Table </w:t>
+      </w:r>
+      <w:r>
+        <w:fldChar w:fldCharType="begin"/>
+      </w:r>
+      <w:r>
+        <w:instrText xml:space="preserve"> SEQ Table \* ARABIC </w:instrText>
+      </w:r>
+      <w:r>
+        <w:fldChar w:fldCharType="separate"/>
+      </w:r>
+      <w:r>
+        <w:rPr>
+          <w:noProof/>
+        </w:rPr>
+        <w:t>1</w:t>
+      </w:r>
+      <w:r>
+        <w:fldChar w:fldCharType="end"/>
+      </w:r>
+      <w:r>
+        <w:t xml:space="preserve"> HTTP Status Codes used in our implementation</w:t>
+      </w:r>
+    </w:p>
+    <w:tbl>
+      <w:tblPr>
+        <w:tblStyle w:val="GridTable5Dark-Accent3"/>
+        <w:tblW w:w="0" w:type="auto"/>
+        <w:tblLook w:val="04A0" w:firstRow="1" w:lastRow="0" w:firstColumn="1" w:lastColumn="0" w:noHBand="0" w:noVBand="1"/>
+      </w:tblPr>
+      <w:tblGrid>
+        <w:gridCol w:w="2263"/>
+        <w:gridCol w:w="3402"/>
+        <w:gridCol w:w="3685"/>
+      </w:tblGrid>
+      <w:tr>
+        <w:trPr>
+          <w:cnfStyle w:val="100000000000" w:firstRow="1" w:lastRow="0" w:firstColumn="0" w:lastColumn="0" w:oddVBand="0" w:evenVBand="0" w:oddHBand="0" w:evenHBand="0" w:firstRowFirstColumn="0" w:firstRowLastColumn="0" w:lastRowFirstColumn="0" w:lastRowLastColumn="0"/>
+        </w:trPr>
+        <w:tc>
+          <w:tcPr>
+            <w:cnfStyle w:val="001000000000" w:firstRow="0" w:lastRow="0" w:firstColumn="1" w:lastColumn="0" w:oddVBand="0" w:evenVBand="0" w:oddHBand="0" w:evenHBand="0" w:firstRowFirstColumn="0" w:firstRowLastColumn="0" w:lastRowFirstColumn="0" w:lastRowLastColumn="0"/>
+            <w:tcW w:w="2263" w:type="dxa"/>
+          </w:tcPr>
+          <w:p>
+            <w:pPr>
+              <w:rPr>
+                <w:sz w:val="18"/>
+                <w:szCs w:val="18"/>
+              </w:rPr>
+            </w:pPr>
+            <w:r>
+              <w:rPr>
+                <w:sz w:val="18"/>
+                <w:szCs w:val="18"/>
+              </w:rPr>
+              <w:t>Status Code</w:t>
+            </w:r>
+          </w:p>
+        </w:tc>
+        <w:tc>
+          <w:tcPr>
+            <w:tcW w:w="3402" w:type="dxa"/>
+          </w:tcPr>
+          <w:p>
+            <w:pPr>
+              <w:cnfStyle w:val="100000000000" w:firstRow="1" w:lastRow="0" w:firstColumn="0" w:lastColumn="0" w:oddVBand="0" w:evenVBand="0" w:oddHBand="0" w:evenHBand="0" w:firstRowFirstColumn="0" w:firstRowLastColumn="0" w:lastRowFirstColumn="0" w:lastRowLastColumn="0"/>
+              <w:rPr>
+                <w:sz w:val="18"/>
+                <w:szCs w:val="18"/>
+              </w:rPr>
+            </w:pPr>
+            <w:r>
+              <w:rPr>
+                <w:sz w:val="18"/>
+                <w:szCs w:val="18"/>
+              </w:rPr>
+              <w:t>RFC2616</w:t>
+            </w:r>
+            <w:r>
+              <w:rPr>
+                <w:sz w:val="18"/>
+                <w:szCs w:val="18"/>
+              </w:rPr>
+              <w:t>/4918</w:t>
+            </w:r>
+            <w:bookmarkStart w:id="64" w:name="_GoBack"/>
+            <w:bookmarkEnd w:id="64"/>
+            <w:r>
+              <w:rPr>
+                <w:sz w:val="18"/>
+                <w:szCs w:val="18"/>
+              </w:rPr>
+              <w:t xml:space="preserve"> Description</w:t>
+            </w:r>
+          </w:p>
+        </w:tc>
+        <w:tc>
+          <w:tcPr>
+            <w:tcW w:w="3685" w:type="dxa"/>
+          </w:tcPr>
+          <w:p>
+            <w:pPr>
+              <w:cnfStyle w:val="100000000000" w:firstRow="1" w:lastRow="0" w:firstColumn="0" w:lastColumn="0" w:oddVBand="0" w:evenVBand="0" w:oddHBand="0" w:evenHBand="0" w:firstRowFirstColumn="0" w:firstRowLastColumn="0" w:lastRowFirstColumn="0" w:lastRowLastColumn="0"/>
+              <w:rPr>
+                <w:sz w:val="18"/>
+                <w:szCs w:val="18"/>
+              </w:rPr>
+            </w:pPr>
+            <w:r>
+              <w:rPr>
+                <w:sz w:val="18"/>
+                <w:szCs w:val="18"/>
+              </w:rPr>
+              <w:t>We used for</w:t>
+            </w:r>
+          </w:p>
+        </w:tc>
+      </w:tr>
+      <w:tr>
+        <w:trPr>
+          <w:cnfStyle w:val="000000100000" w:firstRow="0" w:lastRow="0" w:firstColumn="0" w:lastColumn="0" w:oddVBand="0" w:evenVBand="0" w:oddHBand="1" w:evenHBand="0" w:firstRowFirstColumn="0" w:firstRowLastColumn="0" w:lastRowFirstColumn="0" w:lastRowLastColumn="0"/>
+        </w:trPr>
+        <w:tc>
+          <w:tcPr>
+            <w:cnfStyle w:val="001000000000" w:firstRow="0" w:lastRow="0" w:firstColumn="1" w:lastColumn="0" w:oddVBand="0" w:evenVBand="0" w:oddHBand="0" w:evenHBand="0" w:firstRowFirstColumn="0" w:firstRowLastColumn="0" w:lastRowFirstColumn="0" w:lastRowLastColumn="0"/>
+            <w:tcW w:w="2263" w:type="dxa"/>
+          </w:tcPr>
+          <w:p>
+            <w:pPr>
+              <w:rPr>
+                <w:sz w:val="18"/>
+                <w:szCs w:val="18"/>
+              </w:rPr>
+            </w:pPr>
+            <w:r>
+              <w:rPr>
+                <w:sz w:val="18"/>
+                <w:szCs w:val="18"/>
+              </w:rPr>
+              <w:t>200 OK</w:t>
+            </w:r>
+          </w:p>
+        </w:tc>
+        <w:tc>
+          <w:tcPr>
+            <w:tcW w:w="3402" w:type="dxa"/>
+          </w:tcPr>
+          <w:p>
+            <w:pPr>
+              <w:cnfStyle w:val="000000100000" w:firstRow="0" w:lastRow="0" w:firstColumn="0" w:lastColumn="0" w:oddVBand="0" w:evenVBand="0" w:oddHBand="1" w:evenHBand="0" w:firstRowFirstColumn="0" w:firstRowLastColumn="0" w:lastRowFirstColumn="0" w:lastRowLastColumn="0"/>
+              <w:rPr>
+                <w:sz w:val="18"/>
+                <w:szCs w:val="18"/>
+              </w:rPr>
+            </w:pPr>
+            <w:r>
+              <w:rPr>
+                <w:sz w:val="18"/>
+                <w:szCs w:val="18"/>
+              </w:rPr>
+              <w:t>The request has succeeded.</w:t>
+            </w:r>
+          </w:p>
+        </w:tc>
+        <w:tc>
+          <w:tcPr>
+            <w:tcW w:w="3685" w:type="dxa"/>
+          </w:tcPr>
+          <w:p>
+            <w:pPr>
+              <w:cnfStyle w:val="000000100000" w:firstRow="0" w:lastRow="0" w:firstColumn="0" w:lastColumn="0" w:oddVBand="0" w:evenVBand="0" w:oddHBand="1" w:evenHBand="0" w:firstRowFirstColumn="0" w:firstRowLastColumn="0" w:lastRowFirstColumn="0" w:lastRowLastColumn="0"/>
+              <w:rPr>
+                <w:sz w:val="18"/>
+                <w:szCs w:val="18"/>
+              </w:rPr>
+            </w:pPr>
+            <w:r>
+              <w:rPr>
+                <w:sz w:val="18"/>
+                <w:szCs w:val="18"/>
+              </w:rPr>
+              <w:t>Successful GET request</w:t>
+            </w:r>
+          </w:p>
+          <w:p>
+            <w:pPr>
+              <w:cnfStyle w:val="000000100000" w:firstRow="0" w:lastRow="0" w:firstColumn="0" w:lastColumn="0" w:oddVBand="0" w:evenVBand="0" w:oddHBand="1" w:evenHBand="0" w:firstRowFirstColumn="0" w:firstRowLastColumn="0" w:lastRowFirstColumn="0" w:lastRowLastColumn="0"/>
+              <w:rPr>
+                <w:sz w:val="18"/>
+                <w:szCs w:val="18"/>
+              </w:rPr>
+            </w:pPr>
+            <w:r>
+              <w:rPr>
+                <w:sz w:val="18"/>
+                <w:szCs w:val="18"/>
+              </w:rPr>
+              <w:t>Successful HEAD request</w:t>
+            </w:r>
+          </w:p>
+          <w:p>
+            <w:pPr>
+              <w:cnfStyle w:val="000000100000" w:firstRow="0" w:lastRow="0" w:firstColumn="0" w:lastColumn="0" w:oddVBand="0" w:evenVBand="0" w:oddHBand="1" w:evenHBand="0" w:firstRowFirstColumn="0" w:firstRowLastColumn="0" w:lastRowFirstColumn="0" w:lastRowLastColumn="0"/>
+              <w:rPr>
+                <w:sz w:val="18"/>
+                <w:szCs w:val="18"/>
+              </w:rPr>
+            </w:pPr>
+            <w:r>
+              <w:rPr>
+                <w:sz w:val="18"/>
+                <w:szCs w:val="18"/>
+              </w:rPr>
+              <w:t>Successful PUT request for update</w:t>
+            </w:r>
+          </w:p>
+          <w:p>
+            <w:pPr>
+              <w:cnfStyle w:val="000000100000" w:firstRow="0" w:lastRow="0" w:firstColumn="0" w:lastColumn="0" w:oddVBand="0" w:evenVBand="0" w:oddHBand="1" w:evenHBand="0" w:firstRowFirstColumn="0" w:firstRowLastColumn="0" w:lastRowFirstColumn="0" w:lastRowLastColumn="0"/>
+              <w:rPr>
+                <w:sz w:val="18"/>
+                <w:szCs w:val="18"/>
+              </w:rPr>
+            </w:pPr>
+            <w:r>
+              <w:rPr>
+                <w:sz w:val="18"/>
+                <w:szCs w:val="18"/>
+              </w:rPr>
+              <w:t>Successful POST request for logon</w:t>
+            </w:r>
+            <w:r>
+              <w:rPr>
+                <w:sz w:val="18"/>
+                <w:szCs w:val="18"/>
+              </w:rPr>
+              <w:t>*</w:t>
+            </w:r>
+          </w:p>
+        </w:tc>
+      </w:tr>
+      <w:tr>
+        <w:tc>
+          <w:tcPr>
+            <w:cnfStyle w:val="001000000000" w:firstRow="0" w:lastRow="0" w:firstColumn="1" w:lastColumn="0" w:oddVBand="0" w:evenVBand="0" w:oddHBand="0" w:evenHBand="0" w:firstRowFirstColumn="0" w:firstRowLastColumn="0" w:lastRowFirstColumn="0" w:lastRowLastColumn="0"/>
+            <w:tcW w:w="2263" w:type="dxa"/>
+          </w:tcPr>
+          <w:p>
+            <w:pPr>
+              <w:rPr>
+                <w:sz w:val="18"/>
+                <w:szCs w:val="18"/>
+              </w:rPr>
+            </w:pPr>
+            <w:r>
+              <w:rPr>
+                <w:sz w:val="18"/>
+                <w:szCs w:val="18"/>
+              </w:rPr>
+              <w:t>201 Created</w:t>
+            </w:r>
+          </w:p>
+        </w:tc>
+        <w:tc>
+          <w:tcPr>
+            <w:tcW w:w="3402" w:type="dxa"/>
+          </w:tcPr>
+          <w:p>
+            <w:pPr>
+              <w:cnfStyle w:val="000000000000" w:firstRow="0" w:lastRow="0" w:firstColumn="0" w:lastColumn="0" w:oddVBand="0" w:evenVBand="0" w:oddHBand="0" w:evenHBand="0" w:firstRowFirstColumn="0" w:firstRowLastColumn="0" w:lastRowFirstColumn="0" w:lastRowLastColumn="0"/>
+              <w:rPr>
+                <w:sz w:val="18"/>
+                <w:szCs w:val="18"/>
+              </w:rPr>
+            </w:pPr>
+            <w:r>
+              <w:rPr>
+                <w:sz w:val="18"/>
+                <w:szCs w:val="18"/>
+              </w:rPr>
+              <w:t xml:space="preserve">The request has been fulfilled and resulted in a new resource </w:t>
+            </w:r>
+            <w:r>
+              <w:rPr>
+                <w:sz w:val="18"/>
+                <w:szCs w:val="18"/>
+              </w:rPr>
+              <w:t>being created</w:t>
+            </w:r>
+            <w:r>
+              <w:rPr>
+                <w:sz w:val="18"/>
+                <w:szCs w:val="18"/>
+              </w:rPr>
+              <w:t>.</w:t>
+            </w:r>
+          </w:p>
+        </w:tc>
+        <w:tc>
+          <w:tcPr>
+            <w:tcW w:w="3685" w:type="dxa"/>
+          </w:tcPr>
+          <w:p>
+            <w:pPr>
+              <w:cnfStyle w:val="000000000000" w:firstRow="0" w:lastRow="0" w:firstColumn="0" w:lastColumn="0" w:oddVBand="0" w:evenVBand="0" w:oddHBand="0" w:evenHBand="0" w:firstRowFirstColumn="0" w:firstRowLastColumn="0" w:lastRowFirstColumn="0" w:lastRowLastColumn="0"/>
+              <w:rPr>
+                <w:sz w:val="18"/>
+                <w:szCs w:val="18"/>
+              </w:rPr>
+            </w:pPr>
+            <w:r>
+              <w:rPr>
+                <w:sz w:val="18"/>
+                <w:szCs w:val="18"/>
+              </w:rPr>
+              <w:t>Successful POST request for creation</w:t>
+            </w:r>
+          </w:p>
+          <w:p>
+            <w:pPr>
+              <w:cnfStyle w:val="000000000000" w:firstRow="0" w:lastRow="0" w:firstColumn="0" w:lastColumn="0" w:oddVBand="0" w:evenVBand="0" w:oddHBand="0" w:evenHBand="0" w:firstRowFirstColumn="0" w:firstRowLastColumn="0" w:lastRowFirstColumn="0" w:lastRowLastColumn="0"/>
+              <w:rPr>
+                <w:sz w:val="18"/>
+                <w:szCs w:val="18"/>
+              </w:rPr>
+            </w:pPr>
+            <w:r>
+              <w:rPr>
+                <w:sz w:val="18"/>
+                <w:szCs w:val="18"/>
+              </w:rPr>
+              <w:t>Successful PUT request for creation</w:t>
+            </w:r>
+          </w:p>
+        </w:tc>
+      </w:tr>
+      <w:tr>
+        <w:trPr>
+          <w:cnfStyle w:val="000000100000" w:firstRow="0" w:lastRow="0" w:firstColumn="0" w:lastColumn="0" w:oddVBand="0" w:evenVBand="0" w:oddHBand="1" w:evenHBand="0" w:firstRowFirstColumn="0" w:firstRowLastColumn="0" w:lastRowFirstColumn="0" w:lastRowLastColumn="0"/>
+        </w:trPr>
+        <w:tc>
+          <w:tcPr>
+            <w:cnfStyle w:val="001000000000" w:firstRow="0" w:lastRow="0" w:firstColumn="1" w:lastColumn="0" w:oddVBand="0" w:evenVBand="0" w:oddHBand="0" w:evenHBand="0" w:firstRowFirstColumn="0" w:firstRowLastColumn="0" w:lastRowFirstColumn="0" w:lastRowLastColumn="0"/>
+            <w:tcW w:w="2263" w:type="dxa"/>
+          </w:tcPr>
+          <w:p>
+            <w:pPr>
+              <w:rPr>
+                <w:sz w:val="18"/>
+                <w:szCs w:val="18"/>
+              </w:rPr>
+            </w:pPr>
+            <w:r>
+              <w:rPr>
+                <w:sz w:val="18"/>
+                <w:szCs w:val="18"/>
+              </w:rPr>
+              <w:t>204 No Content</w:t>
+            </w:r>
+          </w:p>
+        </w:tc>
+        <w:tc>
+          <w:tcPr>
+            <w:tcW w:w="3402" w:type="dxa"/>
+          </w:tcPr>
+          <w:p>
+            <w:pPr>
+              <w:cnfStyle w:val="000000100000" w:firstRow="0" w:lastRow="0" w:firstColumn="0" w:lastColumn="0" w:oddVBand="0" w:evenVBand="0" w:oddHBand="1" w:evenHBand="0" w:firstRowFirstColumn="0" w:firstRowLastColumn="0" w:lastRowFirstColumn="0" w:lastRowLastColumn="0"/>
+              <w:rPr>
+                <w:sz w:val="18"/>
+                <w:szCs w:val="18"/>
+              </w:rPr>
+            </w:pPr>
+            <w:r>
+              <w:rPr>
+                <w:sz w:val="18"/>
+                <w:szCs w:val="18"/>
+              </w:rPr>
+              <w:t>The server has fulfilled the request but does not need to return an</w:t>
+            </w:r>
+            <w:r>
+              <w:rPr>
+                <w:sz w:val="18"/>
+                <w:szCs w:val="18"/>
+              </w:rPr>
+              <w:t xml:space="preserve"> </w:t>
+            </w:r>
+            <w:r>
+              <w:rPr>
+                <w:sz w:val="18"/>
+                <w:szCs w:val="18"/>
+              </w:rPr>
+              <w:t>entity-body</w:t>
+            </w:r>
+          </w:p>
+        </w:tc>
+        <w:tc>
+          <w:tcPr>
+            <w:tcW w:w="3685" w:type="dxa"/>
+          </w:tcPr>
+          <w:p>
+            <w:pPr>
+              <w:cnfStyle w:val="000000100000" w:firstRow="0" w:lastRow="0" w:firstColumn="0" w:lastColumn="0" w:oddVBand="0" w:evenVBand="0" w:oddHBand="1" w:evenHBand="0" w:firstRowFirstColumn="0" w:firstRowLastColumn="0" w:lastRowFirstColumn="0" w:lastRowLastColumn="0"/>
+              <w:rPr>
+                <w:sz w:val="18"/>
+                <w:szCs w:val="18"/>
+              </w:rPr>
+            </w:pPr>
+            <w:r>
+              <w:rPr>
+                <w:sz w:val="18"/>
+                <w:szCs w:val="18"/>
+              </w:rPr>
+              <w:t>Successful OPTIONS request</w:t>
+            </w:r>
+          </w:p>
+          <w:p>
+            <w:pPr>
+              <w:cnfStyle w:val="000000100000" w:firstRow="0" w:lastRow="0" w:firstColumn="0" w:lastColumn="0" w:oddVBand="0" w:evenVBand="0" w:oddHBand="1" w:evenHBand="0" w:firstRowFirstColumn="0" w:firstRowLastColumn="0" w:lastRowFirstColumn="0" w:lastRowLastColumn="0"/>
+              <w:rPr>
+                <w:sz w:val="18"/>
+                <w:szCs w:val="18"/>
+              </w:rPr>
+            </w:pPr>
+            <w:r>
+              <w:rPr>
+                <w:sz w:val="18"/>
+                <w:szCs w:val="18"/>
+              </w:rPr>
+              <w:t>Successful DELTE request</w:t>
+            </w:r>
+          </w:p>
+          <w:p>
+            <w:pPr>
+              <w:cnfStyle w:val="000000100000" w:firstRow="0" w:lastRow="0" w:firstColumn="0" w:lastColumn="0" w:oddVBand="0" w:evenVBand="0" w:oddHBand="1" w:evenHBand="0" w:firstRowFirstColumn="0" w:firstRowLastColumn="0" w:lastRowFirstColumn="0" w:lastRowLastColumn="0"/>
+              <w:rPr>
+                <w:sz w:val="18"/>
+                <w:szCs w:val="18"/>
+              </w:rPr>
+            </w:pPr>
+            <w:r>
+              <w:rPr>
+                <w:sz w:val="18"/>
+                <w:szCs w:val="18"/>
+              </w:rPr>
+              <w:t>Successful PUT request for change password*</w:t>
+            </w:r>
+          </w:p>
+        </w:tc>
+      </w:tr>
+      <w:tr>
+        <w:tc>
+          <w:tcPr>
+            <w:cnfStyle w:val="001000000000" w:firstRow="0" w:lastRow="0" w:firstColumn="1" w:lastColumn="0" w:oddVBand="0" w:evenVBand="0" w:oddHBand="0" w:evenHBand="0" w:firstRowFirstColumn="0" w:firstRowLastColumn="0" w:lastRowFirstColumn="0" w:lastRowLastColumn="0"/>
+            <w:tcW w:w="2263" w:type="dxa"/>
+          </w:tcPr>
+          <w:p>
+            <w:pPr>
+              <w:rPr>
+                <w:sz w:val="18"/>
+                <w:szCs w:val="18"/>
+              </w:rPr>
+            </w:pPr>
+            <w:r>
+              <w:rPr>
+                <w:sz w:val="18"/>
+                <w:szCs w:val="18"/>
+              </w:rPr>
+              <w:t>400 Bad Request</w:t>
+            </w:r>
+          </w:p>
+        </w:tc>
+        <w:tc>
+          <w:tcPr>
+            <w:tcW w:w="3402" w:type="dxa"/>
+          </w:tcPr>
+          <w:p>
+            <w:pPr>
+              <w:cnfStyle w:val="000000000000" w:firstRow="0" w:lastRow="0" w:firstColumn="0" w:lastColumn="0" w:oddVBand="0" w:evenVBand="0" w:oddHBand="0" w:evenHBand="0" w:firstRowFirstColumn="0" w:firstRowLastColumn="0" w:lastRowFirstColumn="0" w:lastRowLastColumn="0"/>
+              <w:rPr>
+                <w:sz w:val="18"/>
+                <w:szCs w:val="18"/>
+              </w:rPr>
+            </w:pPr>
+            <w:r>
+              <w:rPr>
+                <w:sz w:val="18"/>
+                <w:szCs w:val="18"/>
+              </w:rPr>
+              <w:t xml:space="preserve">The request could not be understood by the server due to malformed syntax. The </w:t>
+            </w:r>
+            <w:r>
+              <w:rPr>
+                <w:sz w:val="18"/>
+                <w:szCs w:val="18"/>
+              </w:rPr>
+              <w:lastRenderedPageBreak/>
+              <w:t>client SHOULD NOT repeat the request without modifications.</w:t>
+            </w:r>
+          </w:p>
+        </w:tc>
+        <w:tc>
+          <w:tcPr>
+            <w:tcW w:w="3685" w:type="dxa"/>
+          </w:tcPr>
+          <w:p>
+            <w:pPr>
+              <w:cnfStyle w:val="000000000000" w:firstRow="0" w:lastRow="0" w:firstColumn="0" w:lastColumn="0" w:oddVBand="0" w:evenVBand="0" w:oddHBand="0" w:evenHBand="0" w:firstRowFirstColumn="0" w:firstRowLastColumn="0" w:lastRowFirstColumn="0" w:lastRowLastColumn="0"/>
+              <w:rPr>
+                <w:sz w:val="18"/>
+                <w:szCs w:val="18"/>
+              </w:rPr>
+            </w:pPr>
+            <w:r>
+              <w:rPr>
+                <w:sz w:val="18"/>
+                <w:szCs w:val="18"/>
+              </w:rPr>
+              <w:lastRenderedPageBreak/>
+              <w:t>Expected request message body missing</w:t>
+            </w:r>
+          </w:p>
+          <w:p>
+            <w:pPr>
+              <w:cnfStyle w:val="000000000000" w:firstRow="0" w:lastRow="0" w:firstColumn="0" w:lastColumn="0" w:oddVBand="0" w:evenVBand="0" w:oddHBand="0" w:evenHBand="0" w:firstRowFirstColumn="0" w:firstRowLastColumn="0" w:lastRowFirstColumn="0" w:lastRowLastColumn="0"/>
+              <w:rPr>
+                <w:sz w:val="18"/>
+                <w:szCs w:val="18"/>
+              </w:rPr>
+            </w:pPr>
+            <w:r>
+              <w:rPr>
+                <w:sz w:val="18"/>
+                <w:szCs w:val="18"/>
+              </w:rPr>
+              <w:t>Malformed request message body</w:t>
+            </w:r>
+          </w:p>
+        </w:tc>
+      </w:tr>
+      <w:tr>
+        <w:trPr>
+          <w:cnfStyle w:val="000000100000" w:firstRow="0" w:lastRow="0" w:firstColumn="0" w:lastColumn="0" w:oddVBand="0" w:evenVBand="0" w:oddHBand="1" w:evenHBand="0" w:firstRowFirstColumn="0" w:firstRowLastColumn="0" w:lastRowFirstColumn="0" w:lastRowLastColumn="0"/>
+        </w:trPr>
+        <w:tc>
+          <w:tcPr>
+            <w:cnfStyle w:val="001000000000" w:firstRow="0" w:lastRow="0" w:firstColumn="1" w:lastColumn="0" w:oddVBand="0" w:evenVBand="0" w:oddHBand="0" w:evenHBand="0" w:firstRowFirstColumn="0" w:firstRowLastColumn="0" w:lastRowFirstColumn="0" w:lastRowLastColumn="0"/>
+            <w:tcW w:w="2263" w:type="dxa"/>
+          </w:tcPr>
+          <w:p>
+            <w:pPr>
+              <w:rPr>
+                <w:sz w:val="18"/>
+                <w:szCs w:val="18"/>
+              </w:rPr>
+            </w:pPr>
+            <w:r>
+              <w:rPr>
+                <w:sz w:val="18"/>
+                <w:szCs w:val="18"/>
+              </w:rPr>
+              <w:t>401 Unauthorized</w:t>
+            </w:r>
+          </w:p>
+        </w:tc>
+        <w:tc>
+          <w:tcPr>
+            <w:tcW w:w="3402" w:type="dxa"/>
+          </w:tcPr>
+          <w:p>
+            <w:pPr>
+              <w:cnfStyle w:val="000000100000" w:firstRow="0" w:lastRow="0" w:firstColumn="0" w:lastColumn="0" w:oddVBand="0" w:evenVBand="0" w:oddHBand="1" w:evenHBand="0" w:firstRowFirstColumn="0" w:firstRowLastColumn="0" w:lastRowFirstColumn="0" w:lastRowLastColumn="0"/>
+              <w:rPr>
+                <w:sz w:val="18"/>
+                <w:szCs w:val="18"/>
+              </w:rPr>
+            </w:pPr>
+            <w:r>
+              <w:rPr>
+                <w:sz w:val="18"/>
+                <w:szCs w:val="18"/>
+              </w:rPr>
+              <w:t>The request requires user authentication.</w:t>
+            </w:r>
+          </w:p>
+        </w:tc>
+        <w:tc>
+          <w:tcPr>
+            <w:tcW w:w="3685" w:type="dxa"/>
+          </w:tcPr>
+          <w:p>
+            <w:pPr>
+              <w:cnfStyle w:val="000000100000" w:firstRow="0" w:lastRow="0" w:firstColumn="0" w:lastColumn="0" w:oddVBand="0" w:evenVBand="0" w:oddHBand="1" w:evenHBand="0" w:firstRowFirstColumn="0" w:firstRowLastColumn="0" w:lastRowFirstColumn="0" w:lastRowLastColumn="0"/>
+              <w:rPr>
+                <w:sz w:val="18"/>
+                <w:szCs w:val="18"/>
+              </w:rPr>
+            </w:pPr>
+            <w:r>
+              <w:rPr>
+                <w:sz w:val="18"/>
+                <w:szCs w:val="18"/>
+              </w:rPr>
+              <w:t>When request required a logged</w:t>
+            </w:r>
+            <w:r>
+              <w:rPr>
+                <w:sz w:val="18"/>
+                <w:szCs w:val="18"/>
+              </w:rPr>
+              <w:t>-</w:t>
+            </w:r>
+            <w:r>
+              <w:rPr>
+                <w:sz w:val="18"/>
+                <w:szCs w:val="18"/>
+              </w:rPr>
+              <w:t>on user, but no user is logged on.</w:t>
+            </w:r>
+          </w:p>
+        </w:tc>
+      </w:tr>
+      <w:tr>
+        <w:tc>
+          <w:tcPr>
+            <w:cnfStyle w:val="001000000000" w:firstRow="0" w:lastRow="0" w:firstColumn="1" w:lastColumn="0" w:oddVBand="0" w:evenVBand="0" w:oddHBand="0" w:evenHBand="0" w:firstRowFirstColumn="0" w:firstRowLastColumn="0" w:lastRowFirstColumn="0" w:lastRowLastColumn="0"/>
+            <w:tcW w:w="2263" w:type="dxa"/>
+          </w:tcPr>
+          <w:p>
+            <w:pPr>
+              <w:rPr>
+                <w:sz w:val="18"/>
+                <w:szCs w:val="18"/>
+              </w:rPr>
+            </w:pPr>
+            <w:r>
+              <w:rPr>
+                <w:sz w:val="18"/>
+                <w:szCs w:val="18"/>
+              </w:rPr>
+              <w:t>403 Forbidden</w:t>
+            </w:r>
+          </w:p>
+        </w:tc>
+        <w:tc>
+          <w:tcPr>
+            <w:tcW w:w="3402" w:type="dxa"/>
+          </w:tcPr>
+          <w:p>
+            <w:pPr>
+              <w:cnfStyle w:val="000000000000" w:firstRow="0" w:lastRow="0" w:firstColumn="0" w:lastColumn="0" w:oddVBand="0" w:evenVBand="0" w:oddHBand="0" w:evenHBand="0" w:firstRowFirstColumn="0" w:firstRowLastColumn="0" w:lastRowFirstColumn="0" w:lastRowLastColumn="0"/>
+              <w:rPr>
+                <w:sz w:val="18"/>
+                <w:szCs w:val="18"/>
+              </w:rPr>
+            </w:pPr>
+            <w:r>
+              <w:rPr>
+                <w:sz w:val="18"/>
+                <w:szCs w:val="18"/>
+              </w:rPr>
+              <w:t>The server understood the request but is refusing to fulfil it.</w:t>
+            </w:r>
+          </w:p>
+        </w:tc>
+        <w:tc>
+          <w:tcPr>
+            <w:tcW w:w="3685" w:type="dxa"/>
+          </w:tcPr>
+          <w:p>
+            <w:pPr>
+              <w:cnfStyle w:val="000000000000" w:firstRow="0" w:lastRow="0" w:firstColumn="0" w:lastColumn="0" w:oddVBand="0" w:evenVBand="0" w:oddHBand="0" w:evenHBand="0" w:firstRowFirstColumn="0" w:firstRowLastColumn="0" w:lastRowFirstColumn="0" w:lastRowLastColumn="0"/>
+              <w:rPr>
+                <w:sz w:val="18"/>
+                <w:szCs w:val="18"/>
+              </w:rPr>
+            </w:pPr>
+            <w:r>
+              <w:rPr>
+                <w:sz w:val="18"/>
+                <w:szCs w:val="18"/>
+              </w:rPr>
+              <w:t>When logged-on user is not authorised to a resource</w:t>
+            </w:r>
+          </w:p>
+        </w:tc>
+      </w:tr>
+      <w:tr>
+        <w:trPr>
+          <w:cnfStyle w:val="000000100000" w:firstRow="0" w:lastRow="0" w:firstColumn="0" w:lastColumn="0" w:oddVBand="0" w:evenVBand="0" w:oddHBand="1" w:evenHBand="0" w:firstRowFirstColumn="0" w:firstRowLastColumn="0" w:lastRowFirstColumn="0" w:lastRowLastColumn="0"/>
+        </w:trPr>
+        <w:tc>
+          <w:tcPr>
+            <w:cnfStyle w:val="001000000000" w:firstRow="0" w:lastRow="0" w:firstColumn="1" w:lastColumn="0" w:oddVBand="0" w:evenVBand="0" w:oddHBand="0" w:evenHBand="0" w:firstRowFirstColumn="0" w:firstRowLastColumn="0" w:lastRowFirstColumn="0" w:lastRowLastColumn="0"/>
+            <w:tcW w:w="2263" w:type="dxa"/>
+          </w:tcPr>
+          <w:p>
+            <w:pPr>
+              <w:rPr>
+                <w:sz w:val="18"/>
+                <w:szCs w:val="18"/>
+              </w:rPr>
+            </w:pPr>
+            <w:r>
+              <w:rPr>
+                <w:sz w:val="18"/>
+                <w:szCs w:val="18"/>
+              </w:rPr>
+              <w:t>404 Not Found</w:t>
+            </w:r>
+          </w:p>
+        </w:tc>
+        <w:tc>
+          <w:tcPr>
+            <w:tcW w:w="3402" w:type="dxa"/>
+          </w:tcPr>
+          <w:p>
+            <w:pPr>
+              <w:cnfStyle w:val="000000100000" w:firstRow="0" w:lastRow="0" w:firstColumn="0" w:lastColumn="0" w:oddVBand="0" w:evenVBand="0" w:oddHBand="1" w:evenHBand="0" w:firstRowFirstColumn="0" w:firstRowLastColumn="0" w:lastRowFirstColumn="0" w:lastRowLastColumn="0"/>
+              <w:rPr>
+                <w:sz w:val="18"/>
+                <w:szCs w:val="18"/>
+              </w:rPr>
+            </w:pPr>
+            <w:r>
+              <w:rPr>
+                <w:sz w:val="18"/>
+                <w:szCs w:val="18"/>
+              </w:rPr>
+              <w:t>The server has not found anything matching the Request-URI.</w:t>
+            </w:r>
+          </w:p>
+        </w:tc>
+        <w:tc>
+          <w:tcPr>
+            <w:tcW w:w="3685" w:type="dxa"/>
+          </w:tcPr>
+          <w:p>
+            <w:pPr>
+              <w:cnfStyle w:val="000000100000" w:firstRow="0" w:lastRow="0" w:firstColumn="0" w:lastColumn="0" w:oddVBand="0" w:evenVBand="0" w:oddHBand="1" w:evenHBand="0" w:firstRowFirstColumn="0" w:firstRowLastColumn="0" w:lastRowFirstColumn="0" w:lastRowLastColumn="0"/>
+              <w:rPr>
+                <w:sz w:val="18"/>
+                <w:szCs w:val="18"/>
+              </w:rPr>
+            </w:pPr>
+            <w:r>
+              <w:rPr>
+                <w:sz w:val="18"/>
+                <w:szCs w:val="18"/>
+              </w:rPr>
+              <w:t>When request referred to a resource that did not exist.</w:t>
+            </w:r>
+          </w:p>
+        </w:tc>
+      </w:tr>
+      <w:tr>
+        <w:tc>
+          <w:tcPr>
+            <w:cnfStyle w:val="001000000000" w:firstRow="0" w:lastRow="0" w:firstColumn="1" w:lastColumn="0" w:oddVBand="0" w:evenVBand="0" w:oddHBand="0" w:evenHBand="0" w:firstRowFirstColumn="0" w:firstRowLastColumn="0" w:lastRowFirstColumn="0" w:lastRowLastColumn="0"/>
+            <w:tcW w:w="2263" w:type="dxa"/>
+          </w:tcPr>
+          <w:p>
+            <w:pPr>
+              <w:rPr>
+                <w:sz w:val="18"/>
+                <w:szCs w:val="18"/>
+              </w:rPr>
+            </w:pPr>
+            <w:r>
+              <w:rPr>
+                <w:sz w:val="18"/>
+                <w:szCs w:val="18"/>
+              </w:rPr>
+              <w:t>409 Conflict</w:t>
+            </w:r>
+          </w:p>
+        </w:tc>
+        <w:tc>
+          <w:tcPr>
+            <w:tcW w:w="3402" w:type="dxa"/>
+          </w:tcPr>
+          <w:p>
+            <w:pPr>
+              <w:cnfStyle w:val="000000000000" w:firstRow="0" w:lastRow="0" w:firstColumn="0" w:lastColumn="0" w:oddVBand="0" w:evenVBand="0" w:oddHBand="0" w:evenHBand="0" w:firstRowFirstColumn="0" w:firstRowLastColumn="0" w:lastRowFirstColumn="0" w:lastRowLastColumn="0"/>
+              <w:rPr>
+                <w:sz w:val="18"/>
+                <w:szCs w:val="18"/>
+              </w:rPr>
+            </w:pPr>
+            <w:r>
+              <w:rPr>
+                <w:sz w:val="18"/>
+                <w:szCs w:val="18"/>
+              </w:rPr>
+              <w:t>The request could not be completed due to a conflict with the current</w:t>
+            </w:r>
+            <w:r>
+              <w:rPr>
+                <w:sz w:val="18"/>
+                <w:szCs w:val="18"/>
+              </w:rPr>
+              <w:t xml:space="preserve"> </w:t>
+            </w:r>
+            <w:r>
+              <w:rPr>
+                <w:sz w:val="18"/>
+                <w:szCs w:val="18"/>
+              </w:rPr>
+              <w:t>state of the resource.</w:t>
+            </w:r>
+          </w:p>
+        </w:tc>
+        <w:tc>
+          <w:tcPr>
+            <w:tcW w:w="3685" w:type="dxa"/>
+          </w:tcPr>
+          <w:p>
+            <w:pPr>
+              <w:cnfStyle w:val="000000000000" w:firstRow="0" w:lastRow="0" w:firstColumn="0" w:lastColumn="0" w:oddVBand="0" w:evenVBand="0" w:oddHBand="0" w:evenHBand="0" w:firstRowFirstColumn="0" w:firstRowLastColumn="0" w:lastRowFirstColumn="0" w:lastRowLastColumn="0"/>
+              <w:rPr>
+                <w:sz w:val="18"/>
+                <w:szCs w:val="18"/>
+              </w:rPr>
+            </w:pPr>
+            <w:r>
+              <w:rPr>
+                <w:sz w:val="18"/>
+                <w:szCs w:val="18"/>
+              </w:rPr>
+              <w:t>When request is not valid for the current state of the resource, for example, a user tries to assign a task that has already been completed</w:t>
+            </w:r>
+          </w:p>
+        </w:tc>
+      </w:tr>
+      <w:tr>
+        <w:trPr>
+          <w:cnfStyle w:val="000000100000" w:firstRow="0" w:lastRow="0" w:firstColumn="0" w:lastColumn="0" w:oddVBand="0" w:evenVBand="0" w:oddHBand="1" w:evenHBand="0" w:firstRowFirstColumn="0" w:firstRowLastColumn="0" w:lastRowFirstColumn="0" w:lastRowLastColumn="0"/>
+        </w:trPr>
+        <w:tc>
+          <w:tcPr>
+            <w:cnfStyle w:val="001000000000" w:firstRow="0" w:lastRow="0" w:firstColumn="1" w:lastColumn="0" w:oddVBand="0" w:evenVBand="0" w:oddHBand="0" w:evenHBand="0" w:firstRowFirstColumn="0" w:firstRowLastColumn="0" w:lastRowFirstColumn="0" w:lastRowLastColumn="0"/>
+            <w:tcW w:w="2263" w:type="dxa"/>
+          </w:tcPr>
+          <w:p>
+            <w:pPr>
+              <w:rPr>
+                <w:sz w:val="18"/>
+                <w:szCs w:val="18"/>
+              </w:rPr>
+            </w:pPr>
+            <w:r>
+              <w:rPr>
+                <w:sz w:val="18"/>
+                <w:szCs w:val="18"/>
+              </w:rPr>
+              <w:t xml:space="preserve">422 </w:t>
+            </w:r>
+            <w:proofErr w:type="spellStart"/>
+            <w:r>
+              <w:rPr>
+                <w:sz w:val="18"/>
+                <w:szCs w:val="18"/>
+              </w:rPr>
+              <w:t>Unprocessable</w:t>
+            </w:r>
+            <w:proofErr w:type="spellEnd"/>
+            <w:r>
+              <w:rPr>
+                <w:sz w:val="18"/>
+                <w:szCs w:val="18"/>
+              </w:rPr>
+              <w:t xml:space="preserve"> Entity</w:t>
+            </w:r>
+            <w:r>
+              <w:rPr>
+                <w:rStyle w:val="FootnoteReference"/>
+                <w:sz w:val="18"/>
+                <w:szCs w:val="18"/>
+              </w:rPr>
+              <w:footnoteReference w:id="22"/>
+            </w:r>
+          </w:p>
+        </w:tc>
+        <w:tc>
+          <w:tcPr>
+            <w:tcW w:w="3402" w:type="dxa"/>
+          </w:tcPr>
+          <w:p>
+            <w:pPr>
+              <w:cnfStyle w:val="000000100000" w:firstRow="0" w:lastRow="0" w:firstColumn="0" w:lastColumn="0" w:oddVBand="0" w:evenVBand="0" w:oddHBand="1" w:evenHBand="0" w:firstRowFirstColumn="0" w:firstRowLastColumn="0" w:lastRowFirstColumn="0" w:lastRowLastColumn="0"/>
+              <w:rPr>
+                <w:sz w:val="18"/>
+                <w:szCs w:val="18"/>
+              </w:rPr>
+            </w:pPr>
+            <w:r>
+              <w:rPr>
+                <w:sz w:val="18"/>
+                <w:szCs w:val="18"/>
+              </w:rPr>
+              <w:t>the server understands the content type of the request entity (hence a</w:t>
+            </w:r>
+            <w:r>
+              <w:rPr>
+                <w:sz w:val="18"/>
+                <w:szCs w:val="18"/>
+              </w:rPr>
+              <w:t xml:space="preserve"> </w:t>
+            </w:r>
+            <w:r>
+              <w:rPr>
+                <w:sz w:val="18"/>
+                <w:szCs w:val="18"/>
+              </w:rPr>
+              <w:t>415</w:t>
+            </w:r>
+            <w:r>
+              <w:rPr>
+                <w:sz w:val="18"/>
+                <w:szCs w:val="18"/>
+              </w:rPr>
+              <w:t xml:space="preserve"> </w:t>
+            </w:r>
+            <w:r>
+              <w:rPr>
+                <w:sz w:val="18"/>
+                <w:szCs w:val="18"/>
+              </w:rPr>
+              <w:t>(Unsupported Media Type) status code is inappropriate), and the syntax of the request entity is correct (thus a 400 (Bad Request) status code is inappropriate) but was unable to process the contained</w:t>
+            </w:r>
+            <w:r>
+              <w:rPr>
+                <w:sz w:val="18"/>
+                <w:szCs w:val="18"/>
+              </w:rPr>
+              <w:t xml:space="preserve"> </w:t>
+            </w:r>
+            <w:r>
+              <w:rPr>
+                <w:sz w:val="18"/>
+                <w:szCs w:val="18"/>
+              </w:rPr>
+              <w:t>instructions.</w:t>
+            </w:r>
+          </w:p>
+        </w:tc>
+        <w:tc>
+          <w:tcPr>
+            <w:tcW w:w="3685" w:type="dxa"/>
+          </w:tcPr>
+          <w:p>
+            <w:pPr>
+              <w:cnfStyle w:val="000000100000" w:firstRow="0" w:lastRow="0" w:firstColumn="0" w:lastColumn="0" w:oddVBand="0" w:evenVBand="0" w:oddHBand="1" w:evenHBand="0" w:firstRowFirstColumn="0" w:firstRowLastColumn="0" w:lastRowFirstColumn="0" w:lastRowLastColumn="0"/>
+              <w:rPr>
+                <w:sz w:val="18"/>
+                <w:szCs w:val="18"/>
+              </w:rPr>
+            </w:pPr>
+            <w:r>
+              <w:rPr>
+                <w:sz w:val="18"/>
+                <w:szCs w:val="18"/>
+              </w:rPr>
+              <w:t xml:space="preserve">Validation failed on the </w:t>
+            </w:r>
+            <w:r>
+              <w:rPr>
+                <w:sz w:val="18"/>
+                <w:szCs w:val="18"/>
+              </w:rPr>
+              <w:t xml:space="preserve">request message </w:t>
+            </w:r>
+          </w:p>
+        </w:tc>
+      </w:tr>
+      <w:tr>
+        <w:tc>
+          <w:tcPr>
+            <w:cnfStyle w:val="001000000000" w:firstRow="0" w:lastRow="0" w:firstColumn="1" w:lastColumn="0" w:oddVBand="0" w:evenVBand="0" w:oddHBand="0" w:evenHBand="0" w:firstRowFirstColumn="0" w:firstRowLastColumn="0" w:lastRowFirstColumn="0" w:lastRowLastColumn="0"/>
+            <w:tcW w:w="2263" w:type="dxa"/>
+          </w:tcPr>
+          <w:p>
+            <w:pPr>
+              <w:rPr>
+                <w:sz w:val="18"/>
+                <w:szCs w:val="18"/>
+              </w:rPr>
+            </w:pPr>
+            <w:r>
+              <w:rPr>
+                <w:sz w:val="18"/>
+                <w:szCs w:val="18"/>
+              </w:rPr>
+              <w:t>500 Internal Server Error</w:t>
+            </w:r>
+          </w:p>
+        </w:tc>
+        <w:tc>
+          <w:tcPr>
+            <w:tcW w:w="3402" w:type="dxa"/>
+          </w:tcPr>
+          <w:p>
+            <w:pPr>
+              <w:cnfStyle w:val="000000000000" w:firstRow="0" w:lastRow="0" w:firstColumn="0" w:lastColumn="0" w:oddVBand="0" w:evenVBand="0" w:oddHBand="0" w:evenHBand="0" w:firstRowFirstColumn="0" w:firstRowLastColumn="0" w:lastRowFirstColumn="0" w:lastRowLastColumn="0"/>
+              <w:rPr>
+                <w:sz w:val="18"/>
+                <w:szCs w:val="18"/>
+              </w:rPr>
+            </w:pPr>
+            <w:r>
+              <w:rPr>
+                <w:sz w:val="18"/>
+                <w:szCs w:val="18"/>
+              </w:rPr>
+              <w:t>The server encountered an unexpected condition which prevented it from fulfilling the request.</w:t>
+            </w:r>
+          </w:p>
+        </w:tc>
+        <w:tc>
+          <w:tcPr>
+            <w:tcW w:w="3685" w:type="dxa"/>
+          </w:tcPr>
+          <w:p>
+            <w:pPr>
+              <w:cnfStyle w:val="000000000000" w:firstRow="0" w:lastRow="0" w:firstColumn="0" w:lastColumn="0" w:oddVBand="0" w:evenVBand="0" w:oddHBand="0" w:evenHBand="0" w:firstRowFirstColumn="0" w:firstRowLastColumn="0" w:lastRowFirstColumn="0" w:lastRowLastColumn="0"/>
+              <w:rPr>
+                <w:sz w:val="18"/>
+                <w:szCs w:val="18"/>
+              </w:rPr>
+            </w:pPr>
+            <w:r>
+              <w:rPr>
+                <w:sz w:val="18"/>
+                <w:szCs w:val="18"/>
+              </w:rPr>
+              <w:t xml:space="preserve">When unexpected </w:t>
+            </w:r>
+            <w:r>
+              <w:rPr>
+                <w:sz w:val="18"/>
+                <w:szCs w:val="18"/>
+              </w:rPr>
+              <w:t>exception</w:t>
+            </w:r>
+            <w:r>
+              <w:rPr>
+                <w:sz w:val="18"/>
+                <w:szCs w:val="18"/>
+              </w:rPr>
+              <w:t xml:space="preserve"> occurs for which the code does not provide a handling</w:t>
+            </w:r>
+          </w:p>
+        </w:tc>
+      </w:tr>
+    </w:tbl>
+    <w:p/>
+    <w:p>
+      <w:pPr>
+        <w:pStyle w:val="Heading3"/>
+      </w:pPr>
       <w:r>
         <w:t>HTTP Methods</w:t>
       </w:r>
-      <w:bookmarkEnd w:id="64"/>
-    </w:p>
-    <w:p>
-      <w:pPr>
-        <w:pStyle w:val="Heading3"/>
-      </w:pPr>
-      <w:bookmarkStart w:id="65" w:name="_Toc512977147"/>
-      <w:r>
-        <w:t>HTTP Status Codes</w:t>
+      <w:bookmarkEnd w:id="62"/>
+    </w:p>
+    <w:p>
+      <w:pPr>
+        <w:pStyle w:val="Heading2"/>
+      </w:pPr>
+      <w:bookmarkStart w:id="65" w:name="_Toc512977148"/>
+      <w:r>
+        <w:t xml:space="preserve">Hypermedia </w:t>
+      </w:r>
+      <w:r>
+        <w:t>A</w:t>
+      </w:r>
+      <w:r>
+        <w:t xml:space="preserve">s </w:t>
+      </w:r>
+      <w:r>
+        <w:t>T</w:t>
+      </w:r>
+      <w:r>
+        <w:t xml:space="preserve">he Engine </w:t>
+      </w:r>
+      <w:r>
+        <w:t>O</w:t>
+      </w:r>
+      <w:r>
+        <w:t>f Application State</w:t>
+      </w:r>
+      <w:r>
+        <w:t xml:space="preserve"> (HATEOAS)</w:t>
       </w:r>
       <w:bookmarkEnd w:id="65"/>
     </w:p>
-    <w:p>
-      <w:pPr>
-        <w:pStyle w:val="Heading2"/>
-      </w:pPr>
-      <w:bookmarkStart w:id="66" w:name="_Toc512977148"/>
-      <w:r>
-        <w:t xml:space="preserve">Hypermedia </w:t>
-      </w:r>
-      <w:r>
-        <w:t>A</w:t>
-      </w:r>
-      <w:r>
-        <w:t xml:space="preserve">s </w:t>
-      </w:r>
-      <w:r>
-        <w:t>T</w:t>
-      </w:r>
-      <w:r>
-        <w:t xml:space="preserve">he Engine </w:t>
-      </w:r>
-      <w:r>
-        <w:t>O</w:t>
-      </w:r>
-      <w:r>
-        <w:t>f Application State</w:t>
-      </w:r>
-      <w:r>
-        <w:t xml:space="preserve"> (HATEOAS)</w:t>
-      </w:r>
-      <w:bookmarkEnd w:id="66"/>
-    </w:p>
+    <w:p/>
+    <w:p/>
+    <w:p/>
+    <w:p/>
+    <w:p/>
+    <w:p/>
+    <w:p/>
     <w:sectPr>
       <w:pgSz w:w="12240" w:h="15840"/>
       <w:pgMar w:top="1440" w:right="1440" w:bottom="1440" w:left="1440" w:header="720" w:footer="720" w:gutter="0"/>
@@ -12060,6 +13273,50 @@
       </w:r>
       <w:r>
         <w:t>http://exyus.com/articles/rest-the-short-version/</w:t>
+      </w:r>
+    </w:p>
+  </w:footnote>
+  <w:footnote w:id="21">
+    <w:p>
+      <w:pPr>
+        <w:pStyle w:val="FootnoteText"/>
+      </w:pPr>
+      <w:r>
+        <w:rPr>
+          <w:rStyle w:val="FootnoteReference"/>
+        </w:rPr>
+        <w:footnoteRef/>
+      </w:r>
+      <w:r>
+        <w:t xml:space="preserve"> </w:t>
+      </w:r>
+      <w:r>
+        <w:t>https://tools.ietf.org/html/rfc2616#section-9</w:t>
+      </w:r>
+      <w:r>
+        <w:t xml:space="preserve"> </w:t>
+      </w:r>
+      <w:r>
+        <w:t>(page 57 section 10)</w:t>
+      </w:r>
+    </w:p>
+  </w:footnote>
+  <w:footnote w:id="22">
+    <w:p>
+      <w:pPr>
+        <w:pStyle w:val="FootnoteText"/>
+      </w:pPr>
+      <w:r>
+        <w:rPr>
+          <w:rStyle w:val="FootnoteReference"/>
+        </w:rPr>
+        <w:footnoteRef/>
+      </w:r>
+      <w:r>
+        <w:t xml:space="preserve"> </w:t>
+      </w:r>
+      <w:r>
+        <w:t>https://tools.ietf.org/html/rfc4918</w:t>
       </w:r>
     </w:p>
   </w:footnote>
@@ -15843,6 +17100,120 @@
       </w:rPr>
     </w:tblStylePr>
   </w:style>
+  <w:style w:type="paragraph" w:styleId="Bibliography">
+    <w:name w:val="Bibliography"/>
+    <w:basedOn w:val="Normal"/>
+    <w:next w:val="Normal"/>
+    <w:uiPriority w:val="37"/>
+    <w:unhideWhenUsed/>
+    <w:rsid w:val="00C90E31"/>
+  </w:style>
+  <w:style w:type="table" w:styleId="GridTable5Dark-Accent3">
+    <w:name w:val="Grid Table 5 Dark Accent 3"/>
+    <w:basedOn w:val="TableNormal"/>
+    <w:uiPriority w:val="50"/>
+    <w:rsid w:val="00B07982"/>
+    <w:pPr>
+      <w:spacing w:after="0" w:line="240" w:lineRule="auto"/>
+    </w:pPr>
+    <w:tblPr>
+      <w:tblStyleRowBandSize w:val="1"/>
+      <w:tblStyleColBandSize w:val="1"/>
+      <w:tblBorders>
+        <w:top w:val="single" w:sz="4" w:space="0" w:color="FFFFFF" w:themeColor="background1"/>
+        <w:left w:val="single" w:sz="4" w:space="0" w:color="FFFFFF" w:themeColor="background1"/>
+        <w:bottom w:val="single" w:sz="4" w:space="0" w:color="FFFFFF" w:themeColor="background1"/>
+        <w:right w:val="single" w:sz="4" w:space="0" w:color="FFFFFF" w:themeColor="background1"/>
+        <w:insideH w:val="single" w:sz="4" w:space="0" w:color="FFFFFF" w:themeColor="background1"/>
+        <w:insideV w:val="single" w:sz="4" w:space="0" w:color="FFFFFF" w:themeColor="background1"/>
+      </w:tblBorders>
+    </w:tblPr>
+    <w:tcPr>
+      <w:shd w:val="clear" w:color="auto" w:fill="C3E0F2" w:themeFill="accent3" w:themeFillTint="33"/>
+    </w:tcPr>
+    <w:tblStylePr w:type="firstRow">
+      <w:rPr>
+        <w:b/>
+        <w:bCs/>
+        <w:color w:val="FFFFFF" w:themeColor="background1"/>
+      </w:rPr>
+      <w:tblPr/>
+      <w:tcPr>
+        <w:tcBorders>
+          <w:top w:val="single" w:sz="4" w:space="0" w:color="FFFFFF" w:themeColor="background1"/>
+          <w:left w:val="single" w:sz="4" w:space="0" w:color="FFFFFF" w:themeColor="background1"/>
+          <w:right w:val="single" w:sz="4" w:space="0" w:color="FFFFFF" w:themeColor="background1"/>
+          <w:insideH w:val="nil"/>
+          <w:insideV w:val="nil"/>
+        </w:tcBorders>
+        <w:shd w:val="clear" w:color="auto" w:fill="1B587C" w:themeFill="accent3"/>
+      </w:tcPr>
+    </w:tblStylePr>
+    <w:tblStylePr w:type="lastRow">
+      <w:rPr>
+        <w:b/>
+        <w:bCs/>
+        <w:color w:val="FFFFFF" w:themeColor="background1"/>
+      </w:rPr>
+      <w:tblPr/>
+      <w:tcPr>
+        <w:tcBorders>
+          <w:left w:val="single" w:sz="4" w:space="0" w:color="FFFFFF" w:themeColor="background1"/>
+          <w:bottom w:val="single" w:sz="4" w:space="0" w:color="FFFFFF" w:themeColor="background1"/>
+          <w:right w:val="single" w:sz="4" w:space="0" w:color="FFFFFF" w:themeColor="background1"/>
+          <w:insideH w:val="nil"/>
+          <w:insideV w:val="nil"/>
+        </w:tcBorders>
+        <w:shd w:val="clear" w:color="auto" w:fill="1B587C" w:themeFill="accent3"/>
+      </w:tcPr>
+    </w:tblStylePr>
+    <w:tblStylePr w:type="firstCol">
+      <w:rPr>
+        <w:b/>
+        <w:bCs/>
+        <w:color w:val="FFFFFF" w:themeColor="background1"/>
+      </w:rPr>
+      <w:tblPr/>
+      <w:tcPr>
+        <w:tcBorders>
+          <w:top w:val="single" w:sz="4" w:space="0" w:color="FFFFFF" w:themeColor="background1"/>
+          <w:left w:val="single" w:sz="4" w:space="0" w:color="FFFFFF" w:themeColor="background1"/>
+          <w:bottom w:val="single" w:sz="4" w:space="0" w:color="FFFFFF" w:themeColor="background1"/>
+          <w:insideV w:val="nil"/>
+        </w:tcBorders>
+        <w:shd w:val="clear" w:color="auto" w:fill="1B587C" w:themeFill="accent3"/>
+      </w:tcPr>
+    </w:tblStylePr>
+    <w:tblStylePr w:type="lastCol">
+      <w:rPr>
+        <w:b/>
+        <w:bCs/>
+        <w:color w:val="FFFFFF" w:themeColor="background1"/>
+      </w:rPr>
+      <w:tblPr/>
+      <w:tcPr>
+        <w:tcBorders>
+          <w:top w:val="single" w:sz="4" w:space="0" w:color="FFFFFF" w:themeColor="background1"/>
+          <w:bottom w:val="single" w:sz="4" w:space="0" w:color="FFFFFF" w:themeColor="background1"/>
+          <w:right w:val="single" w:sz="4" w:space="0" w:color="FFFFFF" w:themeColor="background1"/>
+          <w:insideV w:val="nil"/>
+        </w:tcBorders>
+        <w:shd w:val="clear" w:color="auto" w:fill="1B587C" w:themeFill="accent3"/>
+      </w:tcPr>
+    </w:tblStylePr>
+    <w:tblStylePr w:type="band1Vert">
+      <w:tblPr/>
+      <w:tcPr>
+        <w:shd w:val="clear" w:color="auto" w:fill="89C2E5" w:themeFill="accent3" w:themeFillTint="66"/>
+      </w:tcPr>
+    </w:tblStylePr>
+    <w:tblStylePr w:type="band1Horz">
+      <w:tblPr/>
+      <w:tcPr>
+        <w:shd w:val="clear" w:color="auto" w:fill="89C2E5" w:themeFill="accent3" w:themeFillTint="66"/>
+      </w:tcPr>
+    </w:tblStylePr>
+  </w:style>
 </w:styles>
 </file>
 
@@ -16128,7 +17499,7 @@
 </file>
 
 <file path=customXml/item3.xml><?xml version="1.0" encoding="utf-8"?>
-<b:Sources xmlns:b="http://schemas.openxmlformats.org/officeDocument/2006/bibliography" xmlns="http://schemas.openxmlformats.org/officeDocument/2006/bibliography" SelectedStyle="\APASixthEditionOfficeOnline.xsl" StyleName="APA" Version="6"/>
+<b:Sources xmlns:b="http://schemas.openxmlformats.org/officeDocument/2006/bibliography" xmlns="http://schemas.openxmlformats.org/officeDocument/2006/bibliography" SelectedStyle="\HarvardAnglia2008OfficeOnline.xsl" StyleName="Harvard - Anglia" Version="2008"/>
 </file>
 
 <file path=customXml/itemProps1.xml><?xml version="1.0" encoding="utf-8"?>
@@ -16148,7 +17519,7 @@
 </file>
 
 <file path=customXml/itemProps3.xml><?xml version="1.0" encoding="utf-8"?>
-<ds:datastoreItem xmlns:ds="http://schemas.openxmlformats.org/officeDocument/2006/customXml" ds:itemID="{A2F5AAB2-5D28-4253-B88B-081916B81239}">
+<ds:datastoreItem xmlns:ds="http://schemas.openxmlformats.org/officeDocument/2006/customXml" ds:itemID="{64D1E2C5-267E-4E85-83F4-E726F16D48A4}">
   <ds:schemaRefs>
     <ds:schemaRef ds:uri="http://schemas.openxmlformats.org/officeDocument/2006/bibliography"/>
   </ds:schemaRefs>

</xml_diff>